<commit_message>
glossary of term updated
</commit_message>
<xml_diff>
--- a/iteration1/artifacts/RAD_1_1.docx
+++ b/iteration1/artifacts/RAD_1_1.docx
@@ -1,6 +1,6 @@
 
 <file path=word/document.xml><?xml version="1.0" encoding="utf-8"?>
-<w:document xmlns:wpc="http://schemas.microsoft.com/office/word/2010/wordprocessingCanvas" xmlns:cx="http://schemas.microsoft.com/office/drawing/2014/chartex" xmlns:cx1="http://schemas.microsoft.com/office/drawing/2015/9/8/chartex" xmlns:cx2="http://schemas.microsoft.com/office/drawing/2015/10/21/chartex" xmlns:cx3="http://schemas.microsoft.com/office/drawing/2016/5/9/chartex" xmlns:cx4="http://schemas.microsoft.com/office/drawing/2016/5/10/chartex" xmlns:cx5="http://schemas.microsoft.com/office/drawing/2016/5/11/chartex" xmlns:cx6="http://schemas.microsoft.com/office/drawing/2016/5/12/chartex" xmlns:cx7="http://schemas.microsoft.com/office/drawing/2016/5/13/chartex" xmlns:cx8="http://schemas.microsoft.com/office/drawing/2016/5/14/chartex" xmlns:mc="http://schemas.openxmlformats.org/markup-compatibility/2006" xmlns:aink="http://schemas.microsoft.com/office/drawing/2016/ink" xmlns:am3d="http://schemas.microsoft.com/office/drawing/2017/model3d" xmlns:o="urn:schemas-microsoft-com:office:office" xmlns:r="http://schemas.openxmlformats.org/officeDocument/2006/relationships" xmlns:m="http://schemas.openxmlformats.org/officeDocument/2006/math" xmlns:v="urn:schemas-microsoft-com:vml" xmlns:wp14="http://schemas.microsoft.com/office/word/2010/wordprocessingDrawing" xmlns:wp="http://schemas.openxmlformats.org/drawingml/2006/wordprocessingDrawing" xmlns:w10="urn:schemas-microsoft-com:office:word" xmlns:w="http://schemas.openxmlformats.org/wordprocessingml/2006/main" xmlns:w14="http://schemas.microsoft.com/office/word/2010/wordml" xmlns:w15="http://schemas.microsoft.com/office/word/2012/wordml" xmlns:w16cex="http://schemas.microsoft.com/office/word/2018/wordml/cex" xmlns:w16cid="http://schemas.microsoft.com/office/word/2016/wordml/cid" xmlns:w16="http://schemas.microsoft.com/office/word/2018/wordml" xmlns:w16sdtdh="http://schemas.microsoft.com/office/word/2020/wordml/sdtdatahash" xmlns:w16se="http://schemas.microsoft.com/office/word/2015/wordml/symex" xmlns:wpg="http://schemas.microsoft.com/office/word/2010/wordprocessingGroup" xmlns:wpi="http://schemas.microsoft.com/office/word/2010/wordprocessingInk" xmlns:wne="http://schemas.microsoft.com/office/word/2006/wordml" xmlns:wps="http://schemas.microsoft.com/office/word/2010/wordprocessingShape" mc:Ignorable="w14 w15 w16se w16cid w16 w16cex w16sdtdh wp14">
+<w:document xmlns:wpc="http://schemas.microsoft.com/office/word/2010/wordprocessingCanvas" xmlns:cx="http://schemas.microsoft.com/office/drawing/2014/chartex" xmlns:cx1="http://schemas.microsoft.com/office/drawing/2015/9/8/chartex" xmlns:cx2="http://schemas.microsoft.com/office/drawing/2015/10/21/chartex" xmlns:cx3="http://schemas.microsoft.com/office/drawing/2016/5/9/chartex" xmlns:cx4="http://schemas.microsoft.com/office/drawing/2016/5/10/chartex" xmlns:cx5="http://schemas.microsoft.com/office/drawing/2016/5/11/chartex" xmlns:cx6="http://schemas.microsoft.com/office/drawing/2016/5/12/chartex" xmlns:cx7="http://schemas.microsoft.com/office/drawing/2016/5/13/chartex" xmlns:cx8="http://schemas.microsoft.com/office/drawing/2016/5/14/chartex" xmlns:mc="http://schemas.openxmlformats.org/markup-compatibility/2006" xmlns:aink="http://schemas.microsoft.com/office/drawing/2016/ink" xmlns:am3d="http://schemas.microsoft.com/office/drawing/2017/model3d" xmlns:o="urn:schemas-microsoft-com:office:office" xmlns:oel="http://schemas.microsoft.com/office/2019/extlst" xmlns:r="http://schemas.openxmlformats.org/officeDocument/2006/relationships" xmlns:m="http://schemas.openxmlformats.org/officeDocument/2006/math" xmlns:v="urn:schemas-microsoft-com:vml" xmlns:wp14="http://schemas.microsoft.com/office/word/2010/wordprocessingDrawing" xmlns:wp="http://schemas.openxmlformats.org/drawingml/2006/wordprocessingDrawing" xmlns:w10="urn:schemas-microsoft-com:office:word" xmlns:w="http://schemas.openxmlformats.org/wordprocessingml/2006/main" xmlns:w14="http://schemas.microsoft.com/office/word/2010/wordml" xmlns:w15="http://schemas.microsoft.com/office/word/2012/wordml" xmlns:w16cex="http://schemas.microsoft.com/office/word/2018/wordml/cex" xmlns:w16cid="http://schemas.microsoft.com/office/word/2016/wordml/cid" xmlns:w16="http://schemas.microsoft.com/office/word/2018/wordml" xmlns:w16sdtdh="http://schemas.microsoft.com/office/word/2020/wordml/sdtdatahash" xmlns:w16se="http://schemas.microsoft.com/office/word/2015/wordml/symex" xmlns:wpg="http://schemas.microsoft.com/office/word/2010/wordprocessingGroup" xmlns:wpi="http://schemas.microsoft.com/office/word/2010/wordprocessingInk" xmlns:wne="http://schemas.microsoft.com/office/word/2006/wordml" xmlns:wps="http://schemas.microsoft.com/office/word/2010/wordprocessingShape" mc:Ignorable="w14 w15 w16se w16cid w16 w16cex w16sdtdh wp14">
   <w:body>
     <w:p>
       <w:pPr>
@@ -26,6 +26,7 @@
     </w:p>
     <w:p>
       <w:pPr>
+        <w:spacing w:line="360" w:lineRule="auto"/>
         <w:rPr>
           <w:rFonts w:ascii="Times New Roman" w:hAnsi="Times New Roman" w:cs="Times New Roman"/>
           <w:b/>
@@ -49,6 +50,7 @@
     </w:p>
     <w:p>
       <w:pPr>
+        <w:spacing w:line="360" w:lineRule="auto"/>
         <w:rPr>
           <w:rFonts w:ascii="Times New Roman" w:hAnsi="Times New Roman" w:cs="Times New Roman"/>
           <w:sz w:val="24"/>
@@ -652,6 +654,7 @@
     </w:p>
     <w:p>
       <w:pPr>
+        <w:spacing w:line="360" w:lineRule="auto"/>
         <w:rPr>
           <w:rFonts w:ascii="Times New Roman" w:hAnsi="Times New Roman" w:cs="Times New Roman"/>
           <w:b/>
@@ -675,11 +678,12 @@
     </w:p>
     <w:p>
       <w:pPr>
-        <w:pStyle w:val="ListParagraph"/>
+        <w:pStyle w:val="ListeParagraf"/>
         <w:numPr>
           <w:ilvl w:val="0"/>
           <w:numId w:val="10"/>
         </w:numPr>
+        <w:spacing w:line="360" w:lineRule="auto"/>
         <w:rPr>
           <w:rFonts w:ascii="Times New Roman" w:hAnsi="Times New Roman" w:cs="Times New Roman"/>
           <w:sz w:val="24"/>
@@ -925,11 +929,12 @@
     </w:p>
     <w:p>
       <w:pPr>
-        <w:pStyle w:val="ListParagraph"/>
+        <w:pStyle w:val="ListeParagraf"/>
         <w:numPr>
           <w:ilvl w:val="0"/>
           <w:numId w:val="10"/>
         </w:numPr>
+        <w:spacing w:line="360" w:lineRule="auto"/>
         <w:rPr>
           <w:rFonts w:ascii="Times New Roman" w:hAnsi="Times New Roman" w:cs="Times New Roman"/>
           <w:sz w:val="24"/>
@@ -1153,6 +1158,7 @@
     </w:p>
     <w:p>
       <w:pPr>
+        <w:spacing w:line="360" w:lineRule="auto"/>
         <w:rPr>
           <w:rFonts w:ascii="Times New Roman" w:hAnsi="Times New Roman" w:cs="Times New Roman"/>
           <w:b/>
@@ -1198,37 +1204,42 @@
     </w:p>
     <w:p>
       <w:pPr>
-        <w:rPr>
-          <w:rFonts w:ascii="Times New Roman" w:hAnsi="Times New Roman" w:cs="Times New Roman"/>
-          <w:sz w:val="24"/>
-          <w:szCs w:val="24"/>
-        </w:rPr>
-      </w:pPr>
-      <w:proofErr w:type="spellStart"/>
-      <w:r>
-        <w:rPr>
-          <w:rFonts w:ascii="Times New Roman" w:hAnsi="Times New Roman" w:cs="Times New Roman"/>
-          <w:sz w:val="24"/>
-          <w:szCs w:val="24"/>
-        </w:rPr>
-        <w:t>Trans</w:t>
-      </w:r>
-      <w:r>
-        <w:rPr>
-          <w:rFonts w:ascii="Times New Roman" w:hAnsi="Times New Roman" w:cs="Times New Roman"/>
-          <w:sz w:val="24"/>
-          <w:szCs w:val="24"/>
-        </w:rPr>
-        <w:t>cript</w:t>
-      </w:r>
-      <w:proofErr w:type="spellEnd"/>
-      <w:r>
-        <w:rPr>
-          <w:rFonts w:ascii="Times New Roman" w:hAnsi="Times New Roman" w:cs="Times New Roman"/>
-          <w:sz w:val="24"/>
-          <w:szCs w:val="24"/>
-        </w:rPr>
-        <w:t xml:space="preserve">: </w:t>
+        <w:spacing w:line="360" w:lineRule="auto"/>
+        <w:rPr>
+          <w:rFonts w:ascii="Times New Roman" w:hAnsi="Times New Roman" w:cs="Times New Roman"/>
+          <w:sz w:val="24"/>
+          <w:szCs w:val="24"/>
+        </w:rPr>
+      </w:pPr>
+      <w:proofErr w:type="spellStart"/>
+      <w:r>
+        <w:rPr>
+          <w:rFonts w:ascii="Times New Roman" w:hAnsi="Times New Roman" w:cs="Times New Roman"/>
+          <w:b/>
+          <w:bCs/>
+          <w:sz w:val="24"/>
+          <w:szCs w:val="24"/>
+        </w:rPr>
+        <w:t>Transcript</w:t>
+      </w:r>
+      <w:proofErr w:type="spellEnd"/>
+      <w:r>
+        <w:rPr>
+          <w:rFonts w:ascii="Times New Roman" w:hAnsi="Times New Roman" w:cs="Times New Roman"/>
+          <w:b/>
+          <w:bCs/>
+          <w:sz w:val="24"/>
+          <w:szCs w:val="24"/>
+        </w:rPr>
+        <w:t>:</w:t>
+      </w:r>
+      <w:r>
+        <w:rPr>
+          <w:rFonts w:ascii="Times New Roman" w:hAnsi="Times New Roman" w:cs="Times New Roman"/>
+          <w:sz w:val="24"/>
+          <w:szCs w:val="24"/>
+        </w:rPr>
+        <w:t xml:space="preserve"> </w:t>
       </w:r>
       <w:proofErr w:type="spellStart"/>
       <w:r>
@@ -1431,16 +1442,19 @@
     </w:p>
     <w:p>
       <w:pPr>
-        <w:rPr>
-          <w:rFonts w:ascii="Times New Roman" w:hAnsi="Times New Roman" w:cs="Times New Roman"/>
-          <w:sz w:val="24"/>
-          <w:szCs w:val="24"/>
-        </w:rPr>
-      </w:pPr>
-      <w:proofErr w:type="spellStart"/>
-      <w:r>
-        <w:rPr>
-          <w:rFonts w:ascii="Times New Roman" w:hAnsi="Times New Roman" w:cs="Times New Roman"/>
+        <w:spacing w:line="360" w:lineRule="auto"/>
+        <w:rPr>
+          <w:rFonts w:ascii="Times New Roman" w:hAnsi="Times New Roman" w:cs="Times New Roman"/>
+          <w:sz w:val="24"/>
+          <w:szCs w:val="24"/>
+        </w:rPr>
+      </w:pPr>
+      <w:proofErr w:type="spellStart"/>
+      <w:r>
+        <w:rPr>
+          <w:rFonts w:ascii="Times New Roman" w:hAnsi="Times New Roman" w:cs="Times New Roman"/>
+          <w:b/>
+          <w:bCs/>
           <w:sz w:val="24"/>
           <w:szCs w:val="24"/>
         </w:rPr>
@@ -1450,15 +1464,19 @@
       <w:r>
         <w:rPr>
           <w:rFonts w:ascii="Times New Roman" w:hAnsi="Times New Roman" w:cs="Times New Roman"/>
-          <w:sz w:val="24"/>
-          <w:szCs w:val="24"/>
-        </w:rPr>
-        <w:t xml:space="preserve"> </w:t>
-      </w:r>
-      <w:proofErr w:type="spellStart"/>
-      <w:r>
-        <w:rPr>
-          <w:rFonts w:ascii="Times New Roman" w:hAnsi="Times New Roman" w:cs="Times New Roman"/>
+          <w:b/>
+          <w:bCs/>
+          <w:sz w:val="24"/>
+          <w:szCs w:val="24"/>
+        </w:rPr>
+        <w:t xml:space="preserve"> </w:t>
+      </w:r>
+      <w:proofErr w:type="spellStart"/>
+      <w:r>
+        <w:rPr>
+          <w:rFonts w:ascii="Times New Roman" w:hAnsi="Times New Roman" w:cs="Times New Roman"/>
+          <w:b/>
+          <w:bCs/>
           <w:sz w:val="24"/>
           <w:szCs w:val="24"/>
         </w:rPr>
@@ -1468,10 +1486,20 @@
       <w:r>
         <w:rPr>
           <w:rFonts w:ascii="Times New Roman" w:hAnsi="Times New Roman" w:cs="Times New Roman"/>
-          <w:sz w:val="24"/>
-          <w:szCs w:val="24"/>
-        </w:rPr>
-        <w:t>: Advisor-</w:t>
+          <w:b/>
+          <w:bCs/>
+          <w:sz w:val="24"/>
+          <w:szCs w:val="24"/>
+        </w:rPr>
+        <w:t>:</w:t>
+      </w:r>
+      <w:r>
+        <w:rPr>
+          <w:rFonts w:ascii="Times New Roman" w:hAnsi="Times New Roman" w:cs="Times New Roman"/>
+          <w:sz w:val="24"/>
+          <w:szCs w:val="24"/>
+        </w:rPr>
+        <w:t xml:space="preserve"> Advisor-</w:t>
       </w:r>
       <w:proofErr w:type="spellStart"/>
       <w:r>
@@ -1561,34 +1589,16 @@
           <w:sz w:val="24"/>
           <w:szCs w:val="24"/>
         </w:rPr>
-        <w:t xml:space="preserve"> fort he </w:t>
-      </w:r>
-      <w:proofErr w:type="spellStart"/>
-      <w:r>
-        <w:rPr>
-          <w:rFonts w:ascii="Times New Roman" w:hAnsi="Times New Roman" w:cs="Times New Roman"/>
-          <w:sz w:val="24"/>
-          <w:szCs w:val="24"/>
-        </w:rPr>
-        <w:t>next</w:t>
-      </w:r>
-      <w:proofErr w:type="spellEnd"/>
-      <w:r>
-        <w:rPr>
-          <w:rFonts w:ascii="Times New Roman" w:hAnsi="Times New Roman" w:cs="Times New Roman"/>
-          <w:sz w:val="24"/>
-          <w:szCs w:val="24"/>
-        </w:rPr>
-        <w:t xml:space="preserve"> </w:t>
-      </w:r>
-      <w:proofErr w:type="spellStart"/>
-      <w:r>
-        <w:rPr>
-          <w:rFonts w:ascii="Times New Roman" w:hAnsi="Times New Roman" w:cs="Times New Roman"/>
-          <w:sz w:val="24"/>
-          <w:szCs w:val="24"/>
-        </w:rPr>
-        <w:t>semester</w:t>
+        <w:t xml:space="preserve"> </w:t>
+      </w:r>
+      <w:proofErr w:type="spellStart"/>
+      <w:r>
+        <w:rPr>
+          <w:rFonts w:ascii="Times New Roman" w:hAnsi="Times New Roman" w:cs="Times New Roman"/>
+          <w:sz w:val="24"/>
+          <w:szCs w:val="24"/>
+        </w:rPr>
+        <w:t>enrollment</w:t>
       </w:r>
       <w:proofErr w:type="spellEnd"/>
       <w:r>
@@ -1602,38 +1612,105 @@
     </w:p>
     <w:p>
       <w:pPr>
-        <w:rPr>
-          <w:rFonts w:ascii="Times New Roman" w:hAnsi="Times New Roman" w:cs="Times New Roman"/>
-          <w:sz w:val="24"/>
-          <w:szCs w:val="24"/>
-        </w:rPr>
-      </w:pPr>
-      <w:proofErr w:type="spellStart"/>
-      <w:r>
-        <w:rPr>
-          <w:rFonts w:ascii="Times New Roman" w:hAnsi="Times New Roman" w:cs="Times New Roman"/>
-          <w:sz w:val="24"/>
-          <w:szCs w:val="24"/>
-        </w:rPr>
-        <w:t>Simulation</w:t>
-      </w:r>
-      <w:proofErr w:type="spellEnd"/>
-      <w:r>
-        <w:rPr>
-          <w:rFonts w:ascii="Times New Roman" w:hAnsi="Times New Roman" w:cs="Times New Roman"/>
-          <w:sz w:val="24"/>
-          <w:szCs w:val="24"/>
-        </w:rPr>
-        <w:t xml:space="preserve">: </w:t>
-      </w:r>
-      <w:proofErr w:type="spellStart"/>
-      <w:r>
-        <w:rPr>
-          <w:rFonts w:ascii="Times New Roman" w:hAnsi="Times New Roman" w:cs="Times New Roman"/>
-          <w:sz w:val="24"/>
-          <w:szCs w:val="24"/>
-        </w:rPr>
-        <w:t>imitation</w:t>
+        <w:spacing w:line="360" w:lineRule="auto"/>
+        <w:rPr>
+          <w:rFonts w:ascii="Times New Roman" w:hAnsi="Times New Roman" w:cs="Times New Roman"/>
+          <w:sz w:val="24"/>
+          <w:szCs w:val="24"/>
+        </w:rPr>
+      </w:pPr>
+      <w:proofErr w:type="spellStart"/>
+      <w:r>
+        <w:rPr>
+          <w:rFonts w:ascii="Times New Roman" w:hAnsi="Times New Roman" w:cs="Times New Roman"/>
+          <w:b/>
+          <w:bCs/>
+          <w:sz w:val="24"/>
+          <w:szCs w:val="24"/>
+        </w:rPr>
+        <w:t>Circulum</w:t>
+      </w:r>
+      <w:proofErr w:type="spellEnd"/>
+      <w:r>
+        <w:rPr>
+          <w:rFonts w:ascii="Times New Roman" w:hAnsi="Times New Roman" w:cs="Times New Roman"/>
+          <w:b/>
+          <w:bCs/>
+          <w:sz w:val="24"/>
+          <w:szCs w:val="24"/>
+        </w:rPr>
+        <w:t>:</w:t>
+      </w:r>
+      <w:r>
+        <w:rPr>
+          <w:rFonts w:ascii="Times New Roman" w:hAnsi="Times New Roman" w:cs="Times New Roman"/>
+          <w:sz w:val="24"/>
+          <w:szCs w:val="24"/>
+        </w:rPr>
+        <w:t xml:space="preserve"> </w:t>
+      </w:r>
+      <w:proofErr w:type="spellStart"/>
+      <w:r>
+        <w:rPr>
+          <w:rFonts w:ascii="Times New Roman" w:hAnsi="Times New Roman" w:cs="Times New Roman"/>
+          <w:sz w:val="24"/>
+          <w:szCs w:val="24"/>
+        </w:rPr>
+        <w:t>The</w:t>
+      </w:r>
+      <w:proofErr w:type="spellEnd"/>
+      <w:r>
+        <w:rPr>
+          <w:rFonts w:ascii="Times New Roman" w:hAnsi="Times New Roman" w:cs="Times New Roman"/>
+          <w:sz w:val="24"/>
+          <w:szCs w:val="24"/>
+        </w:rPr>
+        <w:t xml:space="preserve"> </w:t>
+      </w:r>
+      <w:proofErr w:type="spellStart"/>
+      <w:r>
+        <w:rPr>
+          <w:rFonts w:ascii="Times New Roman" w:hAnsi="Times New Roman" w:cs="Times New Roman"/>
+          <w:sz w:val="24"/>
+          <w:szCs w:val="24"/>
+        </w:rPr>
+        <w:t>subjects</w:t>
+      </w:r>
+      <w:proofErr w:type="spellEnd"/>
+      <w:r>
+        <w:rPr>
+          <w:rFonts w:ascii="Times New Roman" w:hAnsi="Times New Roman" w:cs="Times New Roman"/>
+          <w:sz w:val="24"/>
+          <w:szCs w:val="24"/>
+        </w:rPr>
+        <w:t xml:space="preserve"> </w:t>
+      </w:r>
+      <w:proofErr w:type="spellStart"/>
+      <w:r>
+        <w:rPr>
+          <w:rFonts w:ascii="Times New Roman" w:hAnsi="Times New Roman" w:cs="Times New Roman"/>
+          <w:sz w:val="24"/>
+          <w:szCs w:val="24"/>
+        </w:rPr>
+        <w:t>comprising</w:t>
+      </w:r>
+      <w:proofErr w:type="spellEnd"/>
+      <w:r>
+        <w:rPr>
+          <w:rFonts w:ascii="Times New Roman" w:hAnsi="Times New Roman" w:cs="Times New Roman"/>
+          <w:sz w:val="24"/>
+          <w:szCs w:val="24"/>
+        </w:rPr>
+        <w:t xml:space="preserve"> a </w:t>
+      </w:r>
+      <w:proofErr w:type="spellStart"/>
+      <w:r>
+        <w:rPr>
+          <w:rFonts w:ascii="Times New Roman" w:hAnsi="Times New Roman" w:cs="Times New Roman"/>
+          <w:sz w:val="24"/>
+          <w:szCs w:val="24"/>
+        </w:rPr>
+        <w:t>course</w:t>
       </w:r>
       <w:proofErr w:type="spellEnd"/>
       <w:r>
@@ -1651,25 +1728,25 @@
           <w:sz w:val="24"/>
           <w:szCs w:val="24"/>
         </w:rPr>
-        <w:t>spesific</w:t>
-      </w:r>
-      <w:proofErr w:type="spellEnd"/>
-      <w:r>
-        <w:rPr>
-          <w:rFonts w:ascii="Times New Roman" w:hAnsi="Times New Roman" w:cs="Times New Roman"/>
-          <w:sz w:val="24"/>
-          <w:szCs w:val="24"/>
-        </w:rPr>
-        <w:t xml:space="preserve"> </w:t>
-      </w:r>
-      <w:proofErr w:type="spellStart"/>
-      <w:r>
-        <w:rPr>
-          <w:rFonts w:ascii="Times New Roman" w:hAnsi="Times New Roman" w:cs="Times New Roman"/>
-          <w:sz w:val="24"/>
-          <w:szCs w:val="24"/>
-        </w:rPr>
-        <w:t>process</w:t>
+        <w:t>study</w:t>
+      </w:r>
+      <w:proofErr w:type="spellEnd"/>
+      <w:r>
+        <w:rPr>
+          <w:rFonts w:ascii="Times New Roman" w:hAnsi="Times New Roman" w:cs="Times New Roman"/>
+          <w:sz w:val="24"/>
+          <w:szCs w:val="24"/>
+        </w:rPr>
+        <w:t xml:space="preserve"> in a </w:t>
+      </w:r>
+      <w:proofErr w:type="spellStart"/>
+      <w:r>
+        <w:rPr>
+          <w:rFonts w:ascii="Times New Roman" w:hAnsi="Times New Roman" w:cs="Times New Roman"/>
+          <w:sz w:val="24"/>
+          <w:szCs w:val="24"/>
+        </w:rPr>
+        <w:t>university</w:t>
       </w:r>
       <w:proofErr w:type="spellEnd"/>
       <w:r>
@@ -1683,66 +1760,543 @@
     </w:p>
     <w:p>
       <w:pPr>
-        <w:rPr>
-          <w:rFonts w:ascii="Times New Roman" w:hAnsi="Times New Roman" w:cs="Times New Roman"/>
-          <w:sz w:val="24"/>
-          <w:szCs w:val="24"/>
-        </w:rPr>
-      </w:pPr>
-      <w:r>
-        <w:rPr>
-          <w:rFonts w:ascii="Times New Roman" w:hAnsi="Times New Roman" w:cs="Times New Roman"/>
-          <w:sz w:val="24"/>
-          <w:szCs w:val="24"/>
-        </w:rPr>
-        <w:t xml:space="preserve">JSON: </w:t>
-      </w:r>
-      <w:proofErr w:type="spellStart"/>
-      <w:r>
-        <w:rPr>
-          <w:rFonts w:ascii="Times New Roman" w:hAnsi="Times New Roman" w:cs="Times New Roman"/>
-          <w:sz w:val="24"/>
-          <w:szCs w:val="24"/>
-        </w:rPr>
-        <w:t>Text-based</w:t>
-      </w:r>
-      <w:proofErr w:type="spellEnd"/>
-      <w:r>
-        <w:rPr>
-          <w:rFonts w:ascii="Times New Roman" w:hAnsi="Times New Roman" w:cs="Times New Roman"/>
-          <w:sz w:val="24"/>
-          <w:szCs w:val="24"/>
-        </w:rPr>
-        <w:t xml:space="preserve"> </w:t>
-      </w:r>
-      <w:proofErr w:type="spellStart"/>
-      <w:r>
-        <w:rPr>
-          <w:rFonts w:ascii="Times New Roman" w:hAnsi="Times New Roman" w:cs="Times New Roman"/>
-          <w:sz w:val="24"/>
-          <w:szCs w:val="24"/>
-        </w:rPr>
-        <w:t>represantation</w:t>
-      </w:r>
-      <w:proofErr w:type="spellEnd"/>
-      <w:r>
-        <w:rPr>
-          <w:rFonts w:ascii="Times New Roman" w:hAnsi="Times New Roman" w:cs="Times New Roman"/>
-          <w:sz w:val="24"/>
-          <w:szCs w:val="24"/>
-        </w:rPr>
-        <w:t xml:space="preserve"> of </w:t>
-      </w:r>
-      <w:proofErr w:type="gramStart"/>
-      <w:r>
-        <w:rPr>
-          <w:rFonts w:ascii="Times New Roman" w:hAnsi="Times New Roman" w:cs="Times New Roman"/>
-          <w:sz w:val="24"/>
-          <w:szCs w:val="24"/>
-        </w:rPr>
-        <w:t>data</w:t>
-      </w:r>
-      <w:proofErr w:type="gramEnd"/>
+        <w:spacing w:line="360" w:lineRule="auto"/>
+        <w:rPr>
+          <w:rFonts w:ascii="Times New Roman" w:hAnsi="Times New Roman" w:cs="Times New Roman"/>
+          <w:sz w:val="24"/>
+          <w:szCs w:val="24"/>
+        </w:rPr>
+      </w:pPr>
+      <w:proofErr w:type="spellStart"/>
+      <w:r>
+        <w:rPr>
+          <w:rFonts w:ascii="Times New Roman" w:hAnsi="Times New Roman" w:cs="Times New Roman"/>
+          <w:b/>
+          <w:bCs/>
+          <w:sz w:val="24"/>
+          <w:szCs w:val="24"/>
+        </w:rPr>
+        <w:t>Prerequiste</w:t>
+      </w:r>
+      <w:proofErr w:type="spellEnd"/>
+      <w:r>
+        <w:rPr>
+          <w:rFonts w:ascii="Times New Roman" w:hAnsi="Times New Roman" w:cs="Times New Roman"/>
+          <w:b/>
+          <w:bCs/>
+          <w:sz w:val="24"/>
+          <w:szCs w:val="24"/>
+        </w:rPr>
+        <w:t xml:space="preserve"> </w:t>
+      </w:r>
+      <w:proofErr w:type="spellStart"/>
+      <w:r>
+        <w:rPr>
+          <w:rFonts w:ascii="Times New Roman" w:hAnsi="Times New Roman" w:cs="Times New Roman"/>
+          <w:b/>
+          <w:bCs/>
+          <w:sz w:val="24"/>
+          <w:szCs w:val="24"/>
+        </w:rPr>
+        <w:t>Tree</w:t>
+      </w:r>
+      <w:proofErr w:type="spellEnd"/>
+      <w:r>
+        <w:rPr>
+          <w:rFonts w:ascii="Times New Roman" w:hAnsi="Times New Roman" w:cs="Times New Roman"/>
+          <w:b/>
+          <w:bCs/>
+          <w:sz w:val="24"/>
+          <w:szCs w:val="24"/>
+        </w:rPr>
+        <w:t>:</w:t>
+      </w:r>
+      <w:r>
+        <w:rPr>
+          <w:rFonts w:ascii="Times New Roman" w:hAnsi="Times New Roman" w:cs="Times New Roman"/>
+          <w:sz w:val="24"/>
+          <w:szCs w:val="24"/>
+        </w:rPr>
+        <w:t xml:space="preserve"> </w:t>
+      </w:r>
+      <w:proofErr w:type="spellStart"/>
+      <w:r>
+        <w:rPr>
+          <w:rFonts w:ascii="Times New Roman" w:hAnsi="Times New Roman" w:cs="Times New Roman"/>
+          <w:sz w:val="24"/>
+          <w:szCs w:val="24"/>
+        </w:rPr>
+        <w:t>It</w:t>
+      </w:r>
+      <w:proofErr w:type="spellEnd"/>
+      <w:r>
+        <w:rPr>
+          <w:rFonts w:ascii="Times New Roman" w:hAnsi="Times New Roman" w:cs="Times New Roman"/>
+          <w:sz w:val="24"/>
+          <w:szCs w:val="24"/>
+        </w:rPr>
+        <w:t xml:space="preserve"> is </w:t>
+      </w:r>
+      <w:proofErr w:type="spellStart"/>
+      <w:r>
+        <w:rPr>
+          <w:rFonts w:ascii="Times New Roman" w:hAnsi="Times New Roman" w:cs="Times New Roman"/>
+          <w:sz w:val="24"/>
+          <w:szCs w:val="24"/>
+        </w:rPr>
+        <w:t>the</w:t>
+      </w:r>
+      <w:proofErr w:type="spellEnd"/>
+      <w:r>
+        <w:rPr>
+          <w:rFonts w:ascii="Times New Roman" w:hAnsi="Times New Roman" w:cs="Times New Roman"/>
+          <w:sz w:val="24"/>
+          <w:szCs w:val="24"/>
+        </w:rPr>
+        <w:t xml:space="preserve"> model </w:t>
+      </w:r>
+      <w:proofErr w:type="spellStart"/>
+      <w:r>
+        <w:rPr>
+          <w:rFonts w:ascii="Times New Roman" w:hAnsi="Times New Roman" w:cs="Times New Roman"/>
+          <w:sz w:val="24"/>
+          <w:szCs w:val="24"/>
+        </w:rPr>
+        <w:t>that</w:t>
+      </w:r>
+      <w:proofErr w:type="spellEnd"/>
+      <w:r>
+        <w:rPr>
+          <w:rFonts w:ascii="Times New Roman" w:hAnsi="Times New Roman" w:cs="Times New Roman"/>
+          <w:sz w:val="24"/>
+          <w:szCs w:val="24"/>
+        </w:rPr>
+        <w:t xml:space="preserve"> </w:t>
+      </w:r>
+      <w:proofErr w:type="spellStart"/>
+      <w:r>
+        <w:rPr>
+          <w:rFonts w:ascii="Times New Roman" w:hAnsi="Times New Roman" w:cs="Times New Roman"/>
+          <w:sz w:val="24"/>
+          <w:szCs w:val="24"/>
+        </w:rPr>
+        <w:t>contains</w:t>
+      </w:r>
+      <w:proofErr w:type="spellEnd"/>
+      <w:r>
+        <w:rPr>
+          <w:rFonts w:ascii="Times New Roman" w:hAnsi="Times New Roman" w:cs="Times New Roman"/>
+          <w:sz w:val="24"/>
+          <w:szCs w:val="24"/>
+        </w:rPr>
+        <w:t xml:space="preserve"> </w:t>
+      </w:r>
+      <w:proofErr w:type="spellStart"/>
+      <w:r>
+        <w:rPr>
+          <w:rFonts w:ascii="Times New Roman" w:hAnsi="Times New Roman" w:cs="Times New Roman"/>
+          <w:sz w:val="24"/>
+          <w:szCs w:val="24"/>
+        </w:rPr>
+        <w:t>the</w:t>
+      </w:r>
+      <w:proofErr w:type="spellEnd"/>
+      <w:r>
+        <w:rPr>
+          <w:rFonts w:ascii="Times New Roman" w:hAnsi="Times New Roman" w:cs="Times New Roman"/>
+          <w:sz w:val="24"/>
+          <w:szCs w:val="24"/>
+        </w:rPr>
+        <w:t xml:space="preserve"> </w:t>
+      </w:r>
+      <w:proofErr w:type="spellStart"/>
+      <w:r>
+        <w:rPr>
+          <w:rFonts w:ascii="Times New Roman" w:hAnsi="Times New Roman" w:cs="Times New Roman"/>
+          <w:sz w:val="24"/>
+          <w:szCs w:val="24"/>
+        </w:rPr>
+        <w:t>pre-conditional</w:t>
+      </w:r>
+      <w:proofErr w:type="spellEnd"/>
+      <w:r>
+        <w:rPr>
+          <w:rFonts w:ascii="Times New Roman" w:hAnsi="Times New Roman" w:cs="Times New Roman"/>
+          <w:sz w:val="24"/>
+          <w:szCs w:val="24"/>
+        </w:rPr>
+        <w:t xml:space="preserve"> </w:t>
+      </w:r>
+      <w:proofErr w:type="spellStart"/>
+      <w:r>
+        <w:rPr>
+          <w:rFonts w:ascii="Times New Roman" w:hAnsi="Times New Roman" w:cs="Times New Roman"/>
+          <w:sz w:val="24"/>
+          <w:szCs w:val="24"/>
+        </w:rPr>
+        <w:t>relations</w:t>
+      </w:r>
+      <w:proofErr w:type="spellEnd"/>
+      <w:r>
+        <w:rPr>
+          <w:rFonts w:ascii="Times New Roman" w:hAnsi="Times New Roman" w:cs="Times New Roman"/>
+          <w:sz w:val="24"/>
+          <w:szCs w:val="24"/>
+        </w:rPr>
+        <w:t xml:space="preserve"> </w:t>
+      </w:r>
+      <w:proofErr w:type="spellStart"/>
+      <w:r>
+        <w:rPr>
+          <w:rFonts w:ascii="Times New Roman" w:hAnsi="Times New Roman" w:cs="Times New Roman"/>
+          <w:sz w:val="24"/>
+          <w:szCs w:val="24"/>
+        </w:rPr>
+        <w:t>between</w:t>
+      </w:r>
+      <w:proofErr w:type="spellEnd"/>
+      <w:r>
+        <w:rPr>
+          <w:rFonts w:ascii="Times New Roman" w:hAnsi="Times New Roman" w:cs="Times New Roman"/>
+          <w:sz w:val="24"/>
+          <w:szCs w:val="24"/>
+        </w:rPr>
+        <w:t xml:space="preserve"> </w:t>
+      </w:r>
+      <w:proofErr w:type="spellStart"/>
+      <w:r>
+        <w:rPr>
+          <w:rFonts w:ascii="Times New Roman" w:hAnsi="Times New Roman" w:cs="Times New Roman"/>
+          <w:sz w:val="24"/>
+          <w:szCs w:val="24"/>
+        </w:rPr>
+        <w:t>the</w:t>
+      </w:r>
+      <w:proofErr w:type="spellEnd"/>
+      <w:r>
+        <w:rPr>
+          <w:rFonts w:ascii="Times New Roman" w:hAnsi="Times New Roman" w:cs="Times New Roman"/>
+          <w:sz w:val="24"/>
+          <w:szCs w:val="24"/>
+        </w:rPr>
+        <w:t xml:space="preserve"> </w:t>
+      </w:r>
+      <w:proofErr w:type="spellStart"/>
+      <w:r>
+        <w:rPr>
+          <w:rFonts w:ascii="Times New Roman" w:hAnsi="Times New Roman" w:cs="Times New Roman"/>
+          <w:sz w:val="24"/>
+          <w:szCs w:val="24"/>
+        </w:rPr>
+        <w:t>courses</w:t>
+      </w:r>
+      <w:proofErr w:type="spellEnd"/>
+      <w:r>
+        <w:rPr>
+          <w:rFonts w:ascii="Times New Roman" w:hAnsi="Times New Roman" w:cs="Times New Roman"/>
+          <w:sz w:val="24"/>
+          <w:szCs w:val="24"/>
+        </w:rPr>
+        <w:t xml:space="preserve"> in </w:t>
+      </w:r>
+      <w:proofErr w:type="spellStart"/>
+      <w:r>
+        <w:rPr>
+          <w:rFonts w:ascii="Times New Roman" w:hAnsi="Times New Roman" w:cs="Times New Roman"/>
+          <w:sz w:val="24"/>
+          <w:szCs w:val="24"/>
+        </w:rPr>
+        <w:t>the</w:t>
+      </w:r>
+      <w:proofErr w:type="spellEnd"/>
+      <w:r>
+        <w:rPr>
+          <w:rFonts w:ascii="Times New Roman" w:hAnsi="Times New Roman" w:cs="Times New Roman"/>
+          <w:sz w:val="24"/>
+          <w:szCs w:val="24"/>
+        </w:rPr>
+        <w:t xml:space="preserve"> </w:t>
+      </w:r>
+      <w:proofErr w:type="spellStart"/>
+      <w:r>
+        <w:rPr>
+          <w:rFonts w:ascii="Times New Roman" w:hAnsi="Times New Roman" w:cs="Times New Roman"/>
+          <w:sz w:val="24"/>
+          <w:szCs w:val="24"/>
+        </w:rPr>
+        <w:t>curriculum</w:t>
+      </w:r>
+      <w:proofErr w:type="spellEnd"/>
+      <w:r>
+        <w:rPr>
+          <w:rFonts w:ascii="Times New Roman" w:hAnsi="Times New Roman" w:cs="Times New Roman"/>
+          <w:sz w:val="24"/>
+          <w:szCs w:val="24"/>
+        </w:rPr>
+        <w:t xml:space="preserve">. </w:t>
+      </w:r>
+      <w:proofErr w:type="spellStart"/>
+      <w:r>
+        <w:rPr>
+          <w:rFonts w:ascii="Times New Roman" w:hAnsi="Times New Roman" w:cs="Times New Roman"/>
+          <w:sz w:val="24"/>
+          <w:szCs w:val="24"/>
+        </w:rPr>
+        <w:t>In</w:t>
+      </w:r>
+      <w:proofErr w:type="spellEnd"/>
+      <w:r>
+        <w:rPr>
+          <w:rFonts w:ascii="Times New Roman" w:hAnsi="Times New Roman" w:cs="Times New Roman"/>
+          <w:sz w:val="24"/>
+          <w:szCs w:val="24"/>
+        </w:rPr>
+        <w:t xml:space="preserve"> </w:t>
+      </w:r>
+      <w:proofErr w:type="spellStart"/>
+      <w:r>
+        <w:rPr>
+          <w:rFonts w:ascii="Times New Roman" w:hAnsi="Times New Roman" w:cs="Times New Roman"/>
+          <w:sz w:val="24"/>
+          <w:szCs w:val="24"/>
+        </w:rPr>
+        <w:t>this</w:t>
+      </w:r>
+      <w:proofErr w:type="spellEnd"/>
+      <w:r>
+        <w:rPr>
+          <w:rFonts w:ascii="Times New Roman" w:hAnsi="Times New Roman" w:cs="Times New Roman"/>
+          <w:sz w:val="24"/>
+          <w:szCs w:val="24"/>
+        </w:rPr>
+        <w:t xml:space="preserve"> </w:t>
+      </w:r>
+      <w:proofErr w:type="spellStart"/>
+      <w:r>
+        <w:rPr>
+          <w:rFonts w:ascii="Times New Roman" w:hAnsi="Times New Roman" w:cs="Times New Roman"/>
+          <w:sz w:val="24"/>
+          <w:szCs w:val="24"/>
+        </w:rPr>
+        <w:t>project</w:t>
+      </w:r>
+      <w:proofErr w:type="spellEnd"/>
+      <w:r>
+        <w:rPr>
+          <w:rFonts w:ascii="Times New Roman" w:hAnsi="Times New Roman" w:cs="Times New Roman"/>
+          <w:sz w:val="24"/>
+          <w:szCs w:val="24"/>
+        </w:rPr>
+        <w:t xml:space="preserve"> </w:t>
+      </w:r>
+      <w:proofErr w:type="spellStart"/>
+      <w:r>
+        <w:rPr>
+          <w:rFonts w:ascii="Times New Roman" w:hAnsi="Times New Roman" w:cs="Times New Roman"/>
+          <w:sz w:val="24"/>
+          <w:szCs w:val="24"/>
+        </w:rPr>
+        <w:t>we</w:t>
+      </w:r>
+      <w:proofErr w:type="spellEnd"/>
+      <w:r>
+        <w:rPr>
+          <w:rFonts w:ascii="Times New Roman" w:hAnsi="Times New Roman" w:cs="Times New Roman"/>
+          <w:sz w:val="24"/>
+          <w:szCs w:val="24"/>
+        </w:rPr>
+        <w:t xml:space="preserve"> </w:t>
+      </w:r>
+      <w:proofErr w:type="spellStart"/>
+      <w:r>
+        <w:rPr>
+          <w:rFonts w:ascii="Times New Roman" w:hAnsi="Times New Roman" w:cs="Times New Roman"/>
+          <w:sz w:val="24"/>
+          <w:szCs w:val="24"/>
+        </w:rPr>
+        <w:t>will</w:t>
+      </w:r>
+      <w:proofErr w:type="spellEnd"/>
+      <w:r>
+        <w:rPr>
+          <w:rFonts w:ascii="Times New Roman" w:hAnsi="Times New Roman" w:cs="Times New Roman"/>
+          <w:sz w:val="24"/>
+          <w:szCs w:val="24"/>
+        </w:rPr>
+        <w:t xml:space="preserve"> </w:t>
+      </w:r>
+      <w:proofErr w:type="spellStart"/>
+      <w:r>
+        <w:rPr>
+          <w:rFonts w:ascii="Times New Roman" w:hAnsi="Times New Roman" w:cs="Times New Roman"/>
+          <w:sz w:val="24"/>
+          <w:szCs w:val="24"/>
+        </w:rPr>
+        <w:t>simulate</w:t>
+      </w:r>
+      <w:proofErr w:type="spellEnd"/>
+      <w:r>
+        <w:rPr>
+          <w:rFonts w:ascii="Times New Roman" w:hAnsi="Times New Roman" w:cs="Times New Roman"/>
+          <w:sz w:val="24"/>
+          <w:szCs w:val="24"/>
+        </w:rPr>
+        <w:t xml:space="preserve"> </w:t>
+      </w:r>
+      <w:proofErr w:type="spellStart"/>
+      <w:r>
+        <w:rPr>
+          <w:rFonts w:ascii="Times New Roman" w:hAnsi="Times New Roman" w:cs="Times New Roman"/>
+          <w:sz w:val="24"/>
+          <w:szCs w:val="24"/>
+        </w:rPr>
+        <w:t>prerequisite</w:t>
+      </w:r>
+      <w:proofErr w:type="spellEnd"/>
+      <w:r>
+        <w:rPr>
+          <w:rFonts w:ascii="Times New Roman" w:hAnsi="Times New Roman" w:cs="Times New Roman"/>
+          <w:sz w:val="24"/>
+          <w:szCs w:val="24"/>
+        </w:rPr>
+        <w:t xml:space="preserve"> </w:t>
+      </w:r>
+      <w:proofErr w:type="spellStart"/>
+      <w:r>
+        <w:rPr>
+          <w:rFonts w:ascii="Times New Roman" w:hAnsi="Times New Roman" w:cs="Times New Roman"/>
+          <w:sz w:val="24"/>
+          <w:szCs w:val="24"/>
+        </w:rPr>
+        <w:t>tree</w:t>
+      </w:r>
+      <w:proofErr w:type="spellEnd"/>
+      <w:r>
+        <w:rPr>
+          <w:rFonts w:ascii="Times New Roman" w:hAnsi="Times New Roman" w:cs="Times New Roman"/>
+          <w:sz w:val="24"/>
+          <w:szCs w:val="24"/>
+        </w:rPr>
+        <w:t xml:space="preserve"> </w:t>
+      </w:r>
+      <w:proofErr w:type="spellStart"/>
+      <w:r>
+        <w:rPr>
+          <w:rFonts w:ascii="Times New Roman" w:hAnsi="Times New Roman" w:cs="Times New Roman"/>
+          <w:sz w:val="24"/>
+          <w:szCs w:val="24"/>
+        </w:rPr>
+        <w:t>for</w:t>
+      </w:r>
+      <w:proofErr w:type="spellEnd"/>
+      <w:r>
+        <w:rPr>
+          <w:rFonts w:ascii="Times New Roman" w:hAnsi="Times New Roman" w:cs="Times New Roman"/>
+          <w:sz w:val="24"/>
+          <w:szCs w:val="24"/>
+        </w:rPr>
+        <w:t xml:space="preserve"> </w:t>
+      </w:r>
+      <w:proofErr w:type="spellStart"/>
+      <w:r>
+        <w:rPr>
+          <w:rFonts w:ascii="Times New Roman" w:hAnsi="Times New Roman" w:cs="Times New Roman"/>
+          <w:sz w:val="24"/>
+          <w:szCs w:val="24"/>
+        </w:rPr>
+        <w:t>the</w:t>
+      </w:r>
+      <w:proofErr w:type="spellEnd"/>
+      <w:r>
+        <w:rPr>
+          <w:rFonts w:ascii="Times New Roman" w:hAnsi="Times New Roman" w:cs="Times New Roman"/>
+          <w:sz w:val="24"/>
+          <w:szCs w:val="24"/>
+        </w:rPr>
+        <w:t xml:space="preserve"> </w:t>
+      </w:r>
+      <w:proofErr w:type="spellStart"/>
+      <w:r>
+        <w:rPr>
+          <w:rFonts w:ascii="Times New Roman" w:hAnsi="Times New Roman" w:cs="Times New Roman"/>
+          <w:sz w:val="24"/>
+          <w:szCs w:val="24"/>
+        </w:rPr>
+        <w:t>students</w:t>
+      </w:r>
+      <w:proofErr w:type="spellEnd"/>
+      <w:r>
+        <w:rPr>
+          <w:rFonts w:ascii="Times New Roman" w:hAnsi="Times New Roman" w:cs="Times New Roman"/>
+          <w:sz w:val="24"/>
+          <w:szCs w:val="24"/>
+        </w:rPr>
+        <w:t xml:space="preserve"> </w:t>
+      </w:r>
+      <w:proofErr w:type="spellStart"/>
+      <w:r>
+        <w:rPr>
+          <w:rFonts w:ascii="Times New Roman" w:hAnsi="Times New Roman" w:cs="Times New Roman"/>
+          <w:sz w:val="24"/>
+          <w:szCs w:val="24"/>
+        </w:rPr>
+        <w:t>who</w:t>
+      </w:r>
+      <w:proofErr w:type="spellEnd"/>
+      <w:r>
+        <w:rPr>
+          <w:rFonts w:ascii="Times New Roman" w:hAnsi="Times New Roman" w:cs="Times New Roman"/>
+          <w:sz w:val="24"/>
+          <w:szCs w:val="24"/>
+        </w:rPr>
+        <w:t xml:space="preserve"> </w:t>
+      </w:r>
+      <w:proofErr w:type="spellStart"/>
+      <w:r>
+        <w:rPr>
+          <w:rFonts w:ascii="Times New Roman" w:hAnsi="Times New Roman" w:cs="Times New Roman"/>
+          <w:sz w:val="24"/>
+          <w:szCs w:val="24"/>
+        </w:rPr>
+        <w:t>registered</w:t>
+      </w:r>
+      <w:proofErr w:type="spellEnd"/>
+      <w:r>
+        <w:rPr>
+          <w:rFonts w:ascii="Times New Roman" w:hAnsi="Times New Roman" w:cs="Times New Roman"/>
+          <w:sz w:val="24"/>
+          <w:szCs w:val="24"/>
+        </w:rPr>
+        <w:t xml:space="preserve"> in 2020 </w:t>
+      </w:r>
+      <w:proofErr w:type="spellStart"/>
+      <w:r>
+        <w:rPr>
+          <w:rFonts w:ascii="Times New Roman" w:hAnsi="Times New Roman" w:cs="Times New Roman"/>
+          <w:sz w:val="24"/>
+          <w:szCs w:val="24"/>
+        </w:rPr>
+        <w:t>and</w:t>
+      </w:r>
+      <w:proofErr w:type="spellEnd"/>
+      <w:r>
+        <w:rPr>
+          <w:rFonts w:ascii="Times New Roman" w:hAnsi="Times New Roman" w:cs="Times New Roman"/>
+          <w:sz w:val="24"/>
+          <w:szCs w:val="24"/>
+        </w:rPr>
+        <w:t xml:space="preserve"> </w:t>
+      </w:r>
+      <w:proofErr w:type="spellStart"/>
+      <w:r>
+        <w:rPr>
+          <w:rFonts w:ascii="Times New Roman" w:hAnsi="Times New Roman" w:cs="Times New Roman"/>
+          <w:sz w:val="24"/>
+          <w:szCs w:val="24"/>
+        </w:rPr>
+        <w:t>later</w:t>
+      </w:r>
+      <w:proofErr w:type="spellEnd"/>
       <w:r>
         <w:rPr>
           <w:rFonts w:ascii="Times New Roman" w:hAnsi="Times New Roman" w:cs="Times New Roman"/>
@@ -1754,19 +2308,138 @@
     </w:p>
     <w:p>
       <w:pPr>
-        <w:rPr>
-          <w:rFonts w:ascii="Times New Roman" w:hAnsi="Times New Roman" w:cs="Times New Roman"/>
-          <w:sz w:val="24"/>
-          <w:szCs w:val="24"/>
-        </w:rPr>
-      </w:pPr>
-      <w:r>
-        <w:rPr>
-          <w:rFonts w:ascii="Times New Roman" w:hAnsi="Times New Roman" w:cs="Times New Roman"/>
-          <w:sz w:val="24"/>
-          <w:szCs w:val="24"/>
-        </w:rPr>
-        <w:t xml:space="preserve">Advisor: Help </w:t>
+        <w:spacing w:line="360" w:lineRule="auto"/>
+        <w:rPr>
+          <w:rFonts w:ascii="Times New Roman" w:hAnsi="Times New Roman" w:cs="Times New Roman"/>
+          <w:sz w:val="24"/>
+          <w:szCs w:val="24"/>
+        </w:rPr>
+      </w:pPr>
+      <w:r>
+        <w:rPr>
+          <w:rFonts w:ascii="Times New Roman" w:hAnsi="Times New Roman" w:cs="Times New Roman"/>
+          <w:b/>
+          <w:bCs/>
+          <w:sz w:val="24"/>
+          <w:szCs w:val="24"/>
+        </w:rPr>
+        <w:t>Advisor:</w:t>
+      </w:r>
+      <w:r>
+        <w:rPr>
+          <w:rFonts w:ascii="Times New Roman" w:hAnsi="Times New Roman" w:cs="Times New Roman"/>
+          <w:sz w:val="24"/>
+          <w:szCs w:val="24"/>
+        </w:rPr>
+        <w:t xml:space="preserve"> </w:t>
+      </w:r>
+      <w:proofErr w:type="spellStart"/>
+      <w:r>
+        <w:rPr>
+          <w:rFonts w:ascii="Times New Roman" w:hAnsi="Times New Roman" w:cs="Times New Roman"/>
+          <w:sz w:val="24"/>
+          <w:szCs w:val="24"/>
+        </w:rPr>
+        <w:t>University</w:t>
+      </w:r>
+      <w:proofErr w:type="spellEnd"/>
+      <w:r>
+        <w:rPr>
+          <w:rFonts w:ascii="Times New Roman" w:hAnsi="Times New Roman" w:cs="Times New Roman"/>
+          <w:sz w:val="24"/>
+          <w:szCs w:val="24"/>
+        </w:rPr>
+        <w:t xml:space="preserve"> </w:t>
+      </w:r>
+      <w:proofErr w:type="spellStart"/>
+      <w:r>
+        <w:rPr>
+          <w:rFonts w:ascii="Times New Roman" w:hAnsi="Times New Roman" w:cs="Times New Roman"/>
+          <w:sz w:val="24"/>
+          <w:szCs w:val="24"/>
+        </w:rPr>
+        <w:t>academic</w:t>
+      </w:r>
+      <w:proofErr w:type="spellEnd"/>
+      <w:r>
+        <w:rPr>
+          <w:rFonts w:ascii="Times New Roman" w:hAnsi="Times New Roman" w:cs="Times New Roman"/>
+          <w:sz w:val="24"/>
+          <w:szCs w:val="24"/>
+        </w:rPr>
+        <w:t xml:space="preserve"> </w:t>
+      </w:r>
+      <w:proofErr w:type="spellStart"/>
+      <w:r>
+        <w:rPr>
+          <w:rFonts w:ascii="Times New Roman" w:hAnsi="Times New Roman" w:cs="Times New Roman"/>
+          <w:sz w:val="24"/>
+          <w:szCs w:val="24"/>
+        </w:rPr>
+        <w:t>member</w:t>
+      </w:r>
+      <w:proofErr w:type="spellEnd"/>
+      <w:r>
+        <w:rPr>
+          <w:rFonts w:ascii="Times New Roman" w:hAnsi="Times New Roman" w:cs="Times New Roman"/>
+          <w:sz w:val="24"/>
+          <w:szCs w:val="24"/>
+        </w:rPr>
+        <w:t xml:space="preserve"> </w:t>
+      </w:r>
+      <w:proofErr w:type="spellStart"/>
+      <w:r>
+        <w:rPr>
+          <w:rFonts w:ascii="Times New Roman" w:hAnsi="Times New Roman" w:cs="Times New Roman"/>
+          <w:sz w:val="24"/>
+          <w:szCs w:val="24"/>
+        </w:rPr>
+        <w:t>who</w:t>
+      </w:r>
+      <w:proofErr w:type="spellEnd"/>
+      <w:r>
+        <w:rPr>
+          <w:rFonts w:ascii="Times New Roman" w:hAnsi="Times New Roman" w:cs="Times New Roman"/>
+          <w:sz w:val="24"/>
+          <w:szCs w:val="24"/>
+        </w:rPr>
+        <w:t xml:space="preserve"> is </w:t>
+      </w:r>
+      <w:proofErr w:type="spellStart"/>
+      <w:r>
+        <w:rPr>
+          <w:rFonts w:ascii="Times New Roman" w:hAnsi="Times New Roman" w:cs="Times New Roman"/>
+          <w:sz w:val="24"/>
+          <w:szCs w:val="24"/>
+        </w:rPr>
+        <w:t>approving</w:t>
+      </w:r>
+      <w:proofErr w:type="spellEnd"/>
+      <w:r>
+        <w:rPr>
+          <w:rFonts w:ascii="Times New Roman" w:hAnsi="Times New Roman" w:cs="Times New Roman"/>
+          <w:sz w:val="24"/>
+          <w:szCs w:val="24"/>
+        </w:rPr>
+        <w:t xml:space="preserve"> </w:t>
+      </w:r>
+      <w:proofErr w:type="spellStart"/>
+      <w:r>
+        <w:rPr>
+          <w:rFonts w:ascii="Times New Roman" w:hAnsi="Times New Roman" w:cs="Times New Roman"/>
+          <w:sz w:val="24"/>
+          <w:szCs w:val="24"/>
+        </w:rPr>
+        <w:t>the</w:t>
+      </w:r>
+      <w:proofErr w:type="spellEnd"/>
+      <w:r>
+        <w:rPr>
+          <w:rFonts w:ascii="Times New Roman" w:hAnsi="Times New Roman" w:cs="Times New Roman"/>
+          <w:sz w:val="24"/>
+          <w:szCs w:val="24"/>
+        </w:rPr>
+        <w:t xml:space="preserve"> </w:t>
       </w:r>
       <w:proofErr w:type="spellStart"/>
       <w:r>
@@ -1784,24 +2457,6 @@
           <w:sz w:val="24"/>
           <w:szCs w:val="24"/>
         </w:rPr>
-        <w:t xml:space="preserve"> plan </w:t>
-      </w:r>
-      <w:proofErr w:type="spellStart"/>
-      <w:r>
-        <w:rPr>
-          <w:rFonts w:ascii="Times New Roman" w:hAnsi="Times New Roman" w:cs="Times New Roman"/>
-          <w:sz w:val="24"/>
-          <w:szCs w:val="24"/>
-        </w:rPr>
-        <w:t>their</w:t>
-      </w:r>
-      <w:proofErr w:type="spellEnd"/>
-      <w:r>
-        <w:rPr>
-          <w:rFonts w:ascii="Times New Roman" w:hAnsi="Times New Roman" w:cs="Times New Roman"/>
-          <w:sz w:val="24"/>
-          <w:szCs w:val="24"/>
-        </w:rPr>
         <w:t xml:space="preserve"> </w:t>
       </w:r>
       <w:proofErr w:type="spellStart"/>
@@ -1820,29 +2475,20 @@
           <w:sz w:val="24"/>
           <w:szCs w:val="24"/>
         </w:rPr>
-        <w:t xml:space="preserve"> </w:t>
-      </w:r>
-      <w:proofErr w:type="spellStart"/>
-      <w:r>
-        <w:rPr>
-          <w:rFonts w:ascii="Times New Roman" w:hAnsi="Times New Roman" w:cs="Times New Roman"/>
-          <w:sz w:val="24"/>
-          <w:szCs w:val="24"/>
-        </w:rPr>
-        <w:t>careers</w:t>
-      </w:r>
-      <w:proofErr w:type="spellEnd"/>
-      <w:r>
-        <w:rPr>
-          <w:rFonts w:ascii="Times New Roman" w:hAnsi="Times New Roman" w:cs="Times New Roman"/>
-          <w:sz w:val="24"/>
-          <w:szCs w:val="24"/>
-        </w:rPr>
-        <w:t>.</w:t>
+        <w:t xml:space="preserve"> program.</w:t>
       </w:r>
     </w:p>
     <w:p>
       <w:pPr>
+        <w:spacing w:line="360" w:lineRule="auto"/>
+        <w:rPr>
+          <w:rFonts w:ascii="Times New Roman" w:hAnsi="Times New Roman" w:cs="Times New Roman"/>
+          <w:sz w:val="24"/>
+          <w:szCs w:val="24"/>
+        </w:rPr>
+      </w:pPr>
+      <w:proofErr w:type="spellStart"/>
+      <w:r>
         <w:rPr>
           <w:rFonts w:ascii="Times New Roman" w:hAnsi="Times New Roman" w:cs="Times New Roman"/>
           <w:b/>
@@ -1850,8 +2496,181 @@
           <w:sz w:val="24"/>
           <w:szCs w:val="24"/>
         </w:rPr>
-      </w:pPr>
-      <w:proofErr w:type="spellStart"/>
+        <w:t>Quota</w:t>
+      </w:r>
+      <w:proofErr w:type="spellEnd"/>
+      <w:r>
+        <w:rPr>
+          <w:rFonts w:ascii="Times New Roman" w:hAnsi="Times New Roman" w:cs="Times New Roman"/>
+          <w:sz w:val="24"/>
+          <w:szCs w:val="24"/>
+        </w:rPr>
+        <w:t xml:space="preserve">: A </w:t>
+      </w:r>
+      <w:proofErr w:type="spellStart"/>
+      <w:r>
+        <w:rPr>
+          <w:rFonts w:ascii="Times New Roman" w:hAnsi="Times New Roman" w:cs="Times New Roman"/>
+          <w:sz w:val="24"/>
+          <w:szCs w:val="24"/>
+        </w:rPr>
+        <w:t>limited</w:t>
+      </w:r>
+      <w:proofErr w:type="spellEnd"/>
+      <w:r>
+        <w:rPr>
+          <w:rFonts w:ascii="Times New Roman" w:hAnsi="Times New Roman" w:cs="Times New Roman"/>
+          <w:sz w:val="24"/>
+          <w:szCs w:val="24"/>
+        </w:rPr>
+        <w:t xml:space="preserve"> </w:t>
+      </w:r>
+      <w:proofErr w:type="spellStart"/>
+      <w:proofErr w:type="gramStart"/>
+      <w:r>
+        <w:rPr>
+          <w:rFonts w:ascii="Times New Roman" w:hAnsi="Times New Roman" w:cs="Times New Roman"/>
+          <w:sz w:val="24"/>
+          <w:szCs w:val="24"/>
+        </w:rPr>
+        <w:t>number</w:t>
+      </w:r>
+      <w:proofErr w:type="spellEnd"/>
+      <w:r>
+        <w:rPr>
+          <w:rFonts w:ascii="Times New Roman" w:hAnsi="Times New Roman" w:cs="Times New Roman"/>
+          <w:sz w:val="24"/>
+          <w:szCs w:val="24"/>
+        </w:rPr>
+        <w:t xml:space="preserve">  of</w:t>
+      </w:r>
+      <w:proofErr w:type="gramEnd"/>
+      <w:r>
+        <w:rPr>
+          <w:rFonts w:ascii="Times New Roman" w:hAnsi="Times New Roman" w:cs="Times New Roman"/>
+          <w:sz w:val="24"/>
+          <w:szCs w:val="24"/>
+        </w:rPr>
+        <w:t xml:space="preserve"> </w:t>
+      </w:r>
+      <w:proofErr w:type="spellStart"/>
+      <w:r>
+        <w:rPr>
+          <w:rFonts w:ascii="Times New Roman" w:hAnsi="Times New Roman" w:cs="Times New Roman"/>
+          <w:sz w:val="24"/>
+          <w:szCs w:val="24"/>
+        </w:rPr>
+        <w:t>students</w:t>
+      </w:r>
+      <w:proofErr w:type="spellEnd"/>
+      <w:r>
+        <w:rPr>
+          <w:rFonts w:ascii="Times New Roman" w:hAnsi="Times New Roman" w:cs="Times New Roman"/>
+          <w:sz w:val="24"/>
+          <w:szCs w:val="24"/>
+        </w:rPr>
+        <w:t xml:space="preserve"> </w:t>
+      </w:r>
+      <w:proofErr w:type="spellStart"/>
+      <w:r>
+        <w:rPr>
+          <w:rFonts w:ascii="Times New Roman" w:hAnsi="Times New Roman" w:cs="Times New Roman"/>
+          <w:sz w:val="24"/>
+          <w:szCs w:val="24"/>
+        </w:rPr>
+        <w:t>that</w:t>
+      </w:r>
+      <w:proofErr w:type="spellEnd"/>
+      <w:r>
+        <w:rPr>
+          <w:rFonts w:ascii="Times New Roman" w:hAnsi="Times New Roman" w:cs="Times New Roman"/>
+          <w:sz w:val="24"/>
+          <w:szCs w:val="24"/>
+        </w:rPr>
+        <w:t xml:space="preserve"> can </w:t>
+      </w:r>
+      <w:proofErr w:type="spellStart"/>
+      <w:r>
+        <w:rPr>
+          <w:rFonts w:ascii="Times New Roman" w:hAnsi="Times New Roman" w:cs="Times New Roman"/>
+          <w:sz w:val="24"/>
+          <w:szCs w:val="24"/>
+        </w:rPr>
+        <w:t>enrol</w:t>
+      </w:r>
+      <w:proofErr w:type="spellEnd"/>
+      <w:r>
+        <w:rPr>
+          <w:rFonts w:ascii="Times New Roman" w:hAnsi="Times New Roman" w:cs="Times New Roman"/>
+          <w:sz w:val="24"/>
+          <w:szCs w:val="24"/>
+        </w:rPr>
+        <w:t xml:space="preserve"> </w:t>
+      </w:r>
+      <w:proofErr w:type="spellStart"/>
+      <w:r>
+        <w:rPr>
+          <w:rFonts w:ascii="Times New Roman" w:hAnsi="Times New Roman" w:cs="Times New Roman"/>
+          <w:sz w:val="24"/>
+          <w:szCs w:val="24"/>
+        </w:rPr>
+        <w:t>to</w:t>
+      </w:r>
+      <w:proofErr w:type="spellEnd"/>
+      <w:r>
+        <w:rPr>
+          <w:rFonts w:ascii="Times New Roman" w:hAnsi="Times New Roman" w:cs="Times New Roman"/>
+          <w:sz w:val="24"/>
+          <w:szCs w:val="24"/>
+        </w:rPr>
+        <w:t xml:space="preserve"> </w:t>
+      </w:r>
+      <w:proofErr w:type="spellStart"/>
+      <w:r>
+        <w:rPr>
+          <w:rFonts w:ascii="Times New Roman" w:hAnsi="Times New Roman" w:cs="Times New Roman"/>
+          <w:sz w:val="24"/>
+          <w:szCs w:val="24"/>
+        </w:rPr>
+        <w:t>spesific</w:t>
+      </w:r>
+      <w:proofErr w:type="spellEnd"/>
+      <w:r>
+        <w:rPr>
+          <w:rFonts w:ascii="Times New Roman" w:hAnsi="Times New Roman" w:cs="Times New Roman"/>
+          <w:sz w:val="24"/>
+          <w:szCs w:val="24"/>
+        </w:rPr>
+        <w:t xml:space="preserve"> </w:t>
+      </w:r>
+      <w:proofErr w:type="spellStart"/>
+      <w:r>
+        <w:rPr>
+          <w:rFonts w:ascii="Times New Roman" w:hAnsi="Times New Roman" w:cs="Times New Roman"/>
+          <w:sz w:val="24"/>
+          <w:szCs w:val="24"/>
+        </w:rPr>
+        <w:t>course</w:t>
+      </w:r>
+      <w:proofErr w:type="spellEnd"/>
+      <w:r>
+        <w:rPr>
+          <w:rFonts w:ascii="Times New Roman" w:hAnsi="Times New Roman" w:cs="Times New Roman"/>
+          <w:sz w:val="24"/>
+          <w:szCs w:val="24"/>
+        </w:rPr>
+        <w:t>.</w:t>
+      </w:r>
+    </w:p>
+    <w:p>
+      <w:pPr>
+        <w:spacing w:line="360" w:lineRule="auto"/>
+        <w:rPr>
+          <w:rFonts w:ascii="Times New Roman" w:hAnsi="Times New Roman" w:cs="Times New Roman"/>
+          <w:sz w:val="24"/>
+          <w:szCs w:val="24"/>
+        </w:rPr>
+      </w:pPr>
       <w:r>
         <w:rPr>
           <w:rFonts w:ascii="Times New Roman" w:hAnsi="Times New Roman" w:cs="Times New Roman"/>
@@ -1860,9 +2679,127 @@
           <w:sz w:val="24"/>
           <w:szCs w:val="24"/>
         </w:rPr>
-        <w:t>Functional</w:t>
-      </w:r>
-      <w:proofErr w:type="spellEnd"/>
+        <w:t xml:space="preserve">Course: </w:t>
+      </w:r>
+      <w:proofErr w:type="spellStart"/>
+      <w:r>
+        <w:rPr>
+          <w:rFonts w:ascii="Times New Roman" w:hAnsi="Times New Roman" w:cs="Times New Roman"/>
+          <w:sz w:val="24"/>
+          <w:szCs w:val="24"/>
+        </w:rPr>
+        <w:t>Sysllabus</w:t>
+      </w:r>
+      <w:proofErr w:type="spellEnd"/>
+      <w:r>
+        <w:rPr>
+          <w:rFonts w:ascii="Times New Roman" w:hAnsi="Times New Roman" w:cs="Times New Roman"/>
+          <w:sz w:val="24"/>
+          <w:szCs w:val="24"/>
+        </w:rPr>
+        <w:t xml:space="preserve"> </w:t>
+      </w:r>
+      <w:proofErr w:type="spellStart"/>
+      <w:r>
+        <w:rPr>
+          <w:rFonts w:ascii="Times New Roman" w:hAnsi="Times New Roman" w:cs="Times New Roman"/>
+          <w:sz w:val="24"/>
+          <w:szCs w:val="24"/>
+        </w:rPr>
+        <w:t>item</w:t>
+      </w:r>
+      <w:proofErr w:type="spellEnd"/>
+      <w:r>
+        <w:rPr>
+          <w:rFonts w:ascii="Times New Roman" w:hAnsi="Times New Roman" w:cs="Times New Roman"/>
+          <w:sz w:val="24"/>
+          <w:szCs w:val="24"/>
+        </w:rPr>
+        <w:t xml:space="preserve"> </w:t>
+      </w:r>
+      <w:proofErr w:type="spellStart"/>
+      <w:r>
+        <w:rPr>
+          <w:rFonts w:ascii="Times New Roman" w:hAnsi="Times New Roman" w:cs="Times New Roman"/>
+          <w:sz w:val="24"/>
+          <w:szCs w:val="24"/>
+        </w:rPr>
+        <w:t>offerd</w:t>
+      </w:r>
+      <w:proofErr w:type="spellEnd"/>
+      <w:r>
+        <w:rPr>
+          <w:rFonts w:ascii="Times New Roman" w:hAnsi="Times New Roman" w:cs="Times New Roman"/>
+          <w:sz w:val="24"/>
+          <w:szCs w:val="24"/>
+        </w:rPr>
+        <w:t xml:space="preserve"> </w:t>
+      </w:r>
+      <w:proofErr w:type="spellStart"/>
+      <w:r>
+        <w:rPr>
+          <w:rFonts w:ascii="Times New Roman" w:hAnsi="Times New Roman" w:cs="Times New Roman"/>
+          <w:sz w:val="24"/>
+          <w:szCs w:val="24"/>
+        </w:rPr>
+        <w:t>by</w:t>
+      </w:r>
+      <w:proofErr w:type="spellEnd"/>
+      <w:r>
+        <w:rPr>
+          <w:rFonts w:ascii="Times New Roman" w:hAnsi="Times New Roman" w:cs="Times New Roman"/>
+          <w:sz w:val="24"/>
+          <w:szCs w:val="24"/>
+        </w:rPr>
+        <w:t xml:space="preserve"> </w:t>
+      </w:r>
+      <w:proofErr w:type="spellStart"/>
+      <w:r>
+        <w:rPr>
+          <w:rFonts w:ascii="Times New Roman" w:hAnsi="Times New Roman" w:cs="Times New Roman"/>
+          <w:sz w:val="24"/>
+          <w:szCs w:val="24"/>
+        </w:rPr>
+        <w:t>the</w:t>
+      </w:r>
+      <w:proofErr w:type="spellEnd"/>
+      <w:r>
+        <w:rPr>
+          <w:rFonts w:ascii="Times New Roman" w:hAnsi="Times New Roman" w:cs="Times New Roman"/>
+          <w:sz w:val="24"/>
+          <w:szCs w:val="24"/>
+        </w:rPr>
+        <w:t xml:space="preserve"> </w:t>
+      </w:r>
+      <w:proofErr w:type="spellStart"/>
+      <w:r>
+        <w:rPr>
+          <w:rFonts w:ascii="Times New Roman" w:hAnsi="Times New Roman" w:cs="Times New Roman"/>
+          <w:sz w:val="24"/>
+          <w:szCs w:val="24"/>
+        </w:rPr>
+        <w:t>university</w:t>
+      </w:r>
+      <w:proofErr w:type="spellEnd"/>
+      <w:r>
+        <w:rPr>
+          <w:rFonts w:ascii="Times New Roman" w:hAnsi="Times New Roman" w:cs="Times New Roman"/>
+          <w:sz w:val="24"/>
+          <w:szCs w:val="24"/>
+        </w:rPr>
+        <w:t>.</w:t>
+      </w:r>
+    </w:p>
+    <w:p>
+      <w:pPr>
+        <w:spacing w:line="360" w:lineRule="auto"/>
+        <w:rPr>
+          <w:rFonts w:ascii="Times New Roman" w:hAnsi="Times New Roman" w:cs="Times New Roman"/>
+          <w:sz w:val="24"/>
+          <w:szCs w:val="24"/>
+        </w:rPr>
+      </w:pPr>
+      <w:proofErr w:type="spellStart"/>
       <w:r>
         <w:rPr>
           <w:rFonts w:ascii="Times New Roman" w:hAnsi="Times New Roman" w:cs="Times New Roman"/>
@@ -1871,9 +2808,9 @@
           <w:sz w:val="24"/>
           <w:szCs w:val="24"/>
         </w:rPr>
-        <w:t xml:space="preserve"> </w:t>
-      </w:r>
-      <w:proofErr w:type="spellStart"/>
+        <w:t>Credit</w:t>
+      </w:r>
+      <w:proofErr w:type="spellEnd"/>
       <w:r>
         <w:rPr>
           <w:rFonts w:ascii="Times New Roman" w:hAnsi="Times New Roman" w:cs="Times New Roman"/>
@@ -1882,17 +2819,384 @@
           <w:sz w:val="24"/>
           <w:szCs w:val="24"/>
         </w:rPr>
-        <w:t>Requirements</w:t>
-      </w:r>
-      <w:proofErr w:type="spellEnd"/>
+        <w:t xml:space="preserve">: </w:t>
+      </w:r>
+      <w:proofErr w:type="spellStart"/>
+      <w:r>
+        <w:rPr>
+          <w:rFonts w:ascii="Times New Roman" w:hAnsi="Times New Roman" w:cs="Times New Roman"/>
+          <w:sz w:val="24"/>
+          <w:szCs w:val="24"/>
+        </w:rPr>
+        <w:t>Based</w:t>
+      </w:r>
+      <w:proofErr w:type="spellEnd"/>
+      <w:r>
+        <w:rPr>
+          <w:rFonts w:ascii="Times New Roman" w:hAnsi="Times New Roman" w:cs="Times New Roman"/>
+          <w:sz w:val="24"/>
+          <w:szCs w:val="24"/>
+        </w:rPr>
+        <w:t xml:space="preserve"> on </w:t>
+      </w:r>
+      <w:proofErr w:type="spellStart"/>
+      <w:r>
+        <w:rPr>
+          <w:rFonts w:ascii="Times New Roman" w:hAnsi="Times New Roman" w:cs="Times New Roman"/>
+          <w:sz w:val="24"/>
+          <w:szCs w:val="24"/>
+        </w:rPr>
+        <w:t>the</w:t>
+      </w:r>
+      <w:proofErr w:type="spellEnd"/>
+      <w:r>
+        <w:rPr>
+          <w:rFonts w:ascii="Times New Roman" w:hAnsi="Times New Roman" w:cs="Times New Roman"/>
+          <w:sz w:val="24"/>
+          <w:szCs w:val="24"/>
+        </w:rPr>
+        <w:t xml:space="preserve"> </w:t>
+      </w:r>
+      <w:proofErr w:type="spellStart"/>
+      <w:r>
+        <w:rPr>
+          <w:rFonts w:ascii="Times New Roman" w:hAnsi="Times New Roman" w:cs="Times New Roman"/>
+          <w:sz w:val="24"/>
+          <w:szCs w:val="24"/>
+        </w:rPr>
+        <w:t>number</w:t>
+      </w:r>
+      <w:proofErr w:type="spellEnd"/>
+      <w:r>
+        <w:rPr>
+          <w:rFonts w:ascii="Times New Roman" w:hAnsi="Times New Roman" w:cs="Times New Roman"/>
+          <w:sz w:val="24"/>
+          <w:szCs w:val="24"/>
+        </w:rPr>
+        <w:t xml:space="preserve"> </w:t>
+      </w:r>
+      <w:proofErr w:type="gramStart"/>
+      <w:r>
+        <w:rPr>
+          <w:rFonts w:ascii="Times New Roman" w:hAnsi="Times New Roman" w:cs="Times New Roman"/>
+          <w:sz w:val="24"/>
+          <w:szCs w:val="24"/>
+        </w:rPr>
+        <w:t>of  “</w:t>
+      </w:r>
+      <w:proofErr w:type="spellStart"/>
+      <w:proofErr w:type="gramEnd"/>
+      <w:r>
+        <w:rPr>
+          <w:rFonts w:ascii="Times New Roman" w:hAnsi="Times New Roman" w:cs="Times New Roman"/>
+          <w:sz w:val="24"/>
+          <w:szCs w:val="24"/>
+        </w:rPr>
+        <w:t>contact</w:t>
+      </w:r>
+      <w:proofErr w:type="spellEnd"/>
+      <w:r>
+        <w:rPr>
+          <w:rFonts w:ascii="Times New Roman" w:hAnsi="Times New Roman" w:cs="Times New Roman"/>
+          <w:sz w:val="24"/>
+          <w:szCs w:val="24"/>
+        </w:rPr>
+        <w:t xml:space="preserve"> </w:t>
+      </w:r>
+      <w:proofErr w:type="spellStart"/>
+      <w:r>
+        <w:rPr>
+          <w:rFonts w:ascii="Times New Roman" w:hAnsi="Times New Roman" w:cs="Times New Roman"/>
+          <w:sz w:val="24"/>
+          <w:szCs w:val="24"/>
+        </w:rPr>
+        <w:t>hours</w:t>
+      </w:r>
+      <w:proofErr w:type="spellEnd"/>
+      <w:r>
+        <w:rPr>
+          <w:rFonts w:ascii="Times New Roman" w:hAnsi="Times New Roman" w:cs="Times New Roman"/>
+          <w:sz w:val="24"/>
+          <w:szCs w:val="24"/>
+        </w:rPr>
+        <w:t xml:space="preserve">” </w:t>
+      </w:r>
+      <w:proofErr w:type="spellStart"/>
+      <w:r>
+        <w:rPr>
+          <w:rFonts w:ascii="Times New Roman" w:hAnsi="Times New Roman" w:cs="Times New Roman"/>
+          <w:sz w:val="24"/>
+          <w:szCs w:val="24"/>
+        </w:rPr>
+        <w:t>per</w:t>
+      </w:r>
+      <w:proofErr w:type="spellEnd"/>
+      <w:r>
+        <w:rPr>
+          <w:rFonts w:ascii="Times New Roman" w:hAnsi="Times New Roman" w:cs="Times New Roman"/>
+          <w:sz w:val="24"/>
+          <w:szCs w:val="24"/>
+        </w:rPr>
+        <w:t xml:space="preserve"> </w:t>
+      </w:r>
+      <w:proofErr w:type="spellStart"/>
+      <w:r>
+        <w:rPr>
+          <w:rFonts w:ascii="Times New Roman" w:hAnsi="Times New Roman" w:cs="Times New Roman"/>
+          <w:sz w:val="24"/>
+          <w:szCs w:val="24"/>
+        </w:rPr>
+        <w:t>week</w:t>
+      </w:r>
+      <w:proofErr w:type="spellEnd"/>
+      <w:r>
+        <w:rPr>
+          <w:rFonts w:ascii="Times New Roman" w:hAnsi="Times New Roman" w:cs="Times New Roman"/>
+          <w:sz w:val="24"/>
+          <w:szCs w:val="24"/>
+        </w:rPr>
+        <w:t xml:space="preserve"> in </w:t>
+      </w:r>
+      <w:proofErr w:type="spellStart"/>
+      <w:r>
+        <w:rPr>
+          <w:rFonts w:ascii="Times New Roman" w:hAnsi="Times New Roman" w:cs="Times New Roman"/>
+          <w:sz w:val="24"/>
+          <w:szCs w:val="24"/>
+        </w:rPr>
+        <w:t>class</w:t>
+      </w:r>
+      <w:proofErr w:type="spellEnd"/>
+      <w:r>
+        <w:rPr>
+          <w:rFonts w:ascii="Times New Roman" w:hAnsi="Times New Roman" w:cs="Times New Roman"/>
+          <w:sz w:val="24"/>
+          <w:szCs w:val="24"/>
+        </w:rPr>
+        <w:t xml:space="preserve">, </w:t>
+      </w:r>
+      <w:proofErr w:type="spellStart"/>
+      <w:r>
+        <w:rPr>
+          <w:rFonts w:ascii="Times New Roman" w:hAnsi="Times New Roman" w:cs="Times New Roman"/>
+          <w:sz w:val="24"/>
+          <w:szCs w:val="24"/>
+        </w:rPr>
+        <w:t>for</w:t>
+      </w:r>
+      <w:proofErr w:type="spellEnd"/>
+      <w:r>
+        <w:rPr>
+          <w:rFonts w:ascii="Times New Roman" w:hAnsi="Times New Roman" w:cs="Times New Roman"/>
+          <w:sz w:val="24"/>
+          <w:szCs w:val="24"/>
+        </w:rPr>
+        <w:t xml:space="preserve"> </w:t>
+      </w:r>
+      <w:proofErr w:type="spellStart"/>
+      <w:r>
+        <w:rPr>
+          <w:rFonts w:ascii="Times New Roman" w:hAnsi="Times New Roman" w:cs="Times New Roman"/>
+          <w:sz w:val="24"/>
+          <w:szCs w:val="24"/>
+        </w:rPr>
+        <w:t>one</w:t>
+      </w:r>
+      <w:proofErr w:type="spellEnd"/>
+      <w:r>
+        <w:rPr>
+          <w:rFonts w:ascii="Times New Roman" w:hAnsi="Times New Roman" w:cs="Times New Roman"/>
+          <w:sz w:val="24"/>
+          <w:szCs w:val="24"/>
+        </w:rPr>
+        <w:t xml:space="preserve"> </w:t>
+      </w:r>
+      <w:proofErr w:type="spellStart"/>
+      <w:r>
+        <w:rPr>
+          <w:rFonts w:ascii="Times New Roman" w:hAnsi="Times New Roman" w:cs="Times New Roman"/>
+          <w:sz w:val="24"/>
+          <w:szCs w:val="24"/>
+        </w:rPr>
+        <w:t>term</w:t>
+      </w:r>
+      <w:proofErr w:type="spellEnd"/>
+      <w:r>
+        <w:rPr>
+          <w:rFonts w:ascii="Times New Roman" w:hAnsi="Times New Roman" w:cs="Times New Roman"/>
+          <w:sz w:val="24"/>
+          <w:szCs w:val="24"/>
+        </w:rPr>
+        <w:t xml:space="preserve">. </w:t>
+      </w:r>
+      <w:proofErr w:type="spellStart"/>
+      <w:r>
+        <w:rPr>
+          <w:rFonts w:ascii="Times New Roman" w:hAnsi="Times New Roman" w:cs="Times New Roman"/>
+          <w:sz w:val="24"/>
+          <w:szCs w:val="24"/>
+        </w:rPr>
+        <w:t>It</w:t>
+      </w:r>
+      <w:proofErr w:type="spellEnd"/>
+      <w:r>
+        <w:rPr>
+          <w:rFonts w:ascii="Times New Roman" w:hAnsi="Times New Roman" w:cs="Times New Roman"/>
+          <w:sz w:val="24"/>
+          <w:szCs w:val="24"/>
+        </w:rPr>
+        <w:t xml:space="preserve"> is </w:t>
+      </w:r>
+      <w:proofErr w:type="spellStart"/>
+      <w:r>
+        <w:rPr>
+          <w:rFonts w:ascii="Times New Roman" w:hAnsi="Times New Roman" w:cs="Times New Roman"/>
+          <w:sz w:val="24"/>
+          <w:szCs w:val="24"/>
+        </w:rPr>
+        <w:t>used</w:t>
+      </w:r>
+      <w:proofErr w:type="spellEnd"/>
+      <w:r>
+        <w:rPr>
+          <w:rFonts w:ascii="Times New Roman" w:hAnsi="Times New Roman" w:cs="Times New Roman"/>
+          <w:sz w:val="24"/>
+          <w:szCs w:val="24"/>
+        </w:rPr>
+        <w:t xml:space="preserve"> </w:t>
+      </w:r>
+      <w:proofErr w:type="spellStart"/>
+      <w:r>
+        <w:rPr>
+          <w:rFonts w:ascii="Times New Roman" w:hAnsi="Times New Roman" w:cs="Times New Roman"/>
+          <w:sz w:val="24"/>
+          <w:szCs w:val="24"/>
+        </w:rPr>
+        <w:t>for</w:t>
+      </w:r>
+      <w:proofErr w:type="spellEnd"/>
+      <w:r>
+        <w:rPr>
+          <w:rFonts w:ascii="Times New Roman" w:hAnsi="Times New Roman" w:cs="Times New Roman"/>
+          <w:sz w:val="24"/>
+          <w:szCs w:val="24"/>
+        </w:rPr>
+        <w:t xml:space="preserve"> </w:t>
+      </w:r>
+      <w:proofErr w:type="spellStart"/>
+      <w:r>
+        <w:rPr>
+          <w:rFonts w:ascii="Times New Roman" w:hAnsi="Times New Roman" w:cs="Times New Roman"/>
+          <w:sz w:val="24"/>
+          <w:szCs w:val="24"/>
+        </w:rPr>
+        <w:t>graduation</w:t>
+      </w:r>
+      <w:proofErr w:type="spellEnd"/>
+      <w:r>
+        <w:rPr>
+          <w:rFonts w:ascii="Times New Roman" w:hAnsi="Times New Roman" w:cs="Times New Roman"/>
+          <w:sz w:val="24"/>
+          <w:szCs w:val="24"/>
+        </w:rPr>
+        <w:t>.</w:t>
+      </w:r>
     </w:p>
     <w:p>
       <w:pPr>
-        <w:pStyle w:val="ListParagraph"/>
+        <w:spacing w:line="360" w:lineRule="auto"/>
+        <w:rPr>
+          <w:rFonts w:ascii="Times New Roman" w:hAnsi="Times New Roman" w:cs="Times New Roman"/>
+          <w:sz w:val="24"/>
+          <w:szCs w:val="24"/>
+        </w:rPr>
+      </w:pPr>
+    </w:p>
+    <w:p>
+      <w:pPr>
+        <w:spacing w:line="360" w:lineRule="auto"/>
+        <w:rPr>
+          <w:rFonts w:ascii="Times New Roman" w:hAnsi="Times New Roman" w:cs="Times New Roman"/>
+          <w:sz w:val="24"/>
+          <w:szCs w:val="24"/>
+        </w:rPr>
+      </w:pPr>
+    </w:p>
+    <w:p>
+      <w:pPr>
+        <w:spacing w:line="360" w:lineRule="auto"/>
+        <w:rPr>
+          <w:rFonts w:ascii="Times New Roman" w:hAnsi="Times New Roman" w:cs="Times New Roman"/>
+          <w:sz w:val="24"/>
+          <w:szCs w:val="24"/>
+        </w:rPr>
+      </w:pPr>
+    </w:p>
+    <w:p>
+      <w:pPr>
+        <w:spacing w:line="360" w:lineRule="auto"/>
+        <w:rPr>
+          <w:rFonts w:ascii="Times New Roman" w:hAnsi="Times New Roman" w:cs="Times New Roman"/>
+          <w:sz w:val="24"/>
+          <w:szCs w:val="24"/>
+        </w:rPr>
+      </w:pPr>
+    </w:p>
+    <w:p>
+      <w:pPr>
+        <w:spacing w:line="360" w:lineRule="auto"/>
+        <w:rPr>
+          <w:rFonts w:ascii="Times New Roman" w:hAnsi="Times New Roman" w:cs="Times New Roman"/>
+          <w:b/>
+          <w:bCs/>
+          <w:sz w:val="24"/>
+          <w:szCs w:val="24"/>
+        </w:rPr>
+      </w:pPr>
+      <w:proofErr w:type="spellStart"/>
+      <w:r>
+        <w:rPr>
+          <w:rFonts w:ascii="Times New Roman" w:hAnsi="Times New Roman" w:cs="Times New Roman"/>
+          <w:b/>
+          <w:bCs/>
+          <w:sz w:val="24"/>
+          <w:szCs w:val="24"/>
+        </w:rPr>
+        <w:lastRenderedPageBreak/>
+        <w:t>Functional</w:t>
+      </w:r>
+      <w:proofErr w:type="spellEnd"/>
+      <w:r>
+        <w:rPr>
+          <w:rFonts w:ascii="Times New Roman" w:hAnsi="Times New Roman" w:cs="Times New Roman"/>
+          <w:b/>
+          <w:bCs/>
+          <w:sz w:val="24"/>
+          <w:szCs w:val="24"/>
+        </w:rPr>
+        <w:t xml:space="preserve"> </w:t>
+      </w:r>
+      <w:proofErr w:type="spellStart"/>
+      <w:r>
+        <w:rPr>
+          <w:rFonts w:ascii="Times New Roman" w:hAnsi="Times New Roman" w:cs="Times New Roman"/>
+          <w:b/>
+          <w:bCs/>
+          <w:sz w:val="24"/>
+          <w:szCs w:val="24"/>
+        </w:rPr>
+        <w:t>Requirements</w:t>
+      </w:r>
+      <w:proofErr w:type="spellEnd"/>
+    </w:p>
+    <w:p>
+      <w:pPr>
+        <w:pStyle w:val="ListeParagraf"/>
         <w:numPr>
           <w:ilvl w:val="0"/>
           <w:numId w:val="8"/>
         </w:numPr>
+        <w:spacing w:line="360" w:lineRule="auto"/>
         <w:rPr>
           <w:rFonts w:ascii="Times New Roman" w:hAnsi="Times New Roman" w:cs="Times New Roman"/>
           <w:sz w:val="24"/>
@@ -2098,6 +3402,7 @@
         <w:t xml:space="preserve"> </w:t>
       </w:r>
       <w:proofErr w:type="spellStart"/>
+      <w:proofErr w:type="gramStart"/>
       <w:r>
         <w:rPr>
           <w:rFonts w:ascii="Times New Roman" w:hAnsi="Times New Roman" w:cs="Times New Roman"/>
@@ -2107,6 +3412,7 @@
         <w:t>given</w:t>
       </w:r>
       <w:proofErr w:type="spellEnd"/>
+      <w:proofErr w:type="gramEnd"/>
       <w:r>
         <w:rPr>
           <w:rFonts w:ascii="Times New Roman" w:hAnsi="Times New Roman" w:cs="Times New Roman"/>
@@ -2136,6 +3442,7 @@
     </w:p>
     <w:p>
       <w:pPr>
+        <w:spacing w:line="360" w:lineRule="auto"/>
         <w:rPr>
           <w:rFonts w:ascii="Times New Roman" w:hAnsi="Times New Roman" w:cs="Times New Roman"/>
           <w:sz w:val="24"/>
@@ -2283,11 +3590,12 @@
     </w:p>
     <w:p>
       <w:pPr>
-        <w:pStyle w:val="ListParagraph"/>
+        <w:pStyle w:val="ListeParagraf"/>
         <w:numPr>
           <w:ilvl w:val="0"/>
           <w:numId w:val="7"/>
         </w:numPr>
+        <w:spacing w:line="360" w:lineRule="auto"/>
         <w:rPr>
           <w:rFonts w:ascii="Times New Roman" w:hAnsi="Times New Roman" w:cs="Times New Roman"/>
           <w:sz w:val="24"/>
@@ -2495,11 +3803,12 @@
     </w:p>
     <w:p>
       <w:pPr>
-        <w:pStyle w:val="ListParagraph"/>
+        <w:pStyle w:val="ListeParagraf"/>
         <w:numPr>
           <w:ilvl w:val="0"/>
           <w:numId w:val="7"/>
         </w:numPr>
+        <w:spacing w:line="360" w:lineRule="auto"/>
         <w:rPr>
           <w:rFonts w:ascii="Times New Roman" w:hAnsi="Times New Roman" w:cs="Times New Roman"/>
           <w:sz w:val="24"/>
@@ -2679,11 +3988,12 @@
     </w:p>
     <w:p>
       <w:pPr>
-        <w:pStyle w:val="ListParagraph"/>
+        <w:pStyle w:val="ListeParagraf"/>
         <w:numPr>
           <w:ilvl w:val="0"/>
           <w:numId w:val="7"/>
         </w:numPr>
+        <w:spacing w:line="360" w:lineRule="auto"/>
         <w:rPr>
           <w:rFonts w:ascii="Times New Roman" w:hAnsi="Times New Roman" w:cs="Times New Roman"/>
           <w:sz w:val="24"/>
@@ -2837,11 +4147,12 @@
     </w:p>
     <w:p>
       <w:pPr>
-        <w:pStyle w:val="ListParagraph"/>
+        <w:pStyle w:val="ListeParagraf"/>
         <w:numPr>
           <w:ilvl w:val="0"/>
           <w:numId w:val="7"/>
         </w:numPr>
+        <w:spacing w:line="360" w:lineRule="auto"/>
         <w:rPr>
           <w:rFonts w:ascii="Times New Roman" w:hAnsi="Times New Roman" w:cs="Times New Roman"/>
           <w:sz w:val="24"/>
@@ -3111,11 +4422,12 @@
     </w:p>
     <w:p>
       <w:pPr>
-        <w:pStyle w:val="ListParagraph"/>
+        <w:pStyle w:val="ListeParagraf"/>
         <w:numPr>
           <w:ilvl w:val="0"/>
           <w:numId w:val="7"/>
         </w:numPr>
+        <w:spacing w:line="360" w:lineRule="auto"/>
         <w:rPr>
           <w:rFonts w:ascii="Times New Roman" w:hAnsi="Times New Roman" w:cs="Times New Roman"/>
           <w:sz w:val="24"/>
@@ -3341,6 +4653,17 @@
     </w:p>
     <w:p>
       <w:pPr>
+        <w:spacing w:line="360" w:lineRule="auto"/>
+        <w:rPr>
+          <w:rFonts w:ascii="Times New Roman" w:hAnsi="Times New Roman" w:cs="Times New Roman"/>
+          <w:sz w:val="24"/>
+          <w:szCs w:val="24"/>
+        </w:rPr>
+      </w:pPr>
+    </w:p>
+    <w:p>
+      <w:pPr>
+        <w:spacing w:line="360" w:lineRule="auto"/>
         <w:rPr>
           <w:rFonts w:ascii="Times New Roman" w:hAnsi="Times New Roman" w:cs="Times New Roman"/>
           <w:b/>
@@ -3386,11 +4709,12 @@
     </w:p>
     <w:p>
       <w:pPr>
-        <w:pStyle w:val="ListParagraph"/>
+        <w:pStyle w:val="ListeParagraf"/>
         <w:numPr>
           <w:ilvl w:val="0"/>
           <w:numId w:val="6"/>
         </w:numPr>
+        <w:spacing w:line="360" w:lineRule="auto"/>
         <w:rPr>
           <w:rFonts w:ascii="Times New Roman" w:hAnsi="Times New Roman" w:cs="Times New Roman"/>
           <w:sz w:val="24"/>
@@ -3508,11 +4832,12 @@
     </w:p>
     <w:p>
       <w:pPr>
-        <w:pStyle w:val="ListParagraph"/>
+        <w:pStyle w:val="ListeParagraf"/>
         <w:numPr>
           <w:ilvl w:val="0"/>
           <w:numId w:val="6"/>
         </w:numPr>
+        <w:spacing w:line="360" w:lineRule="auto"/>
         <w:rPr>
           <w:rFonts w:ascii="Times New Roman" w:hAnsi="Times New Roman" w:cs="Times New Roman"/>
           <w:sz w:val="24"/>
@@ -3792,11 +5117,12 @@
     </w:p>
     <w:p>
       <w:pPr>
-        <w:pStyle w:val="ListParagraph"/>
+        <w:pStyle w:val="ListeParagraf"/>
         <w:numPr>
           <w:ilvl w:val="0"/>
           <w:numId w:val="6"/>
         </w:numPr>
+        <w:spacing w:line="360" w:lineRule="auto"/>
         <w:rPr>
           <w:rFonts w:ascii="Times New Roman" w:hAnsi="Times New Roman" w:cs="Times New Roman"/>
           <w:sz w:val="24"/>
@@ -3988,11 +5314,12 @@
     </w:p>
     <w:p>
       <w:pPr>
-        <w:pStyle w:val="ListParagraph"/>
+        <w:pStyle w:val="ListeParagraf"/>
         <w:numPr>
           <w:ilvl w:val="0"/>
           <w:numId w:val="6"/>
         </w:numPr>
+        <w:spacing w:line="360" w:lineRule="auto"/>
         <w:rPr>
           <w:rFonts w:ascii="Times New Roman" w:hAnsi="Times New Roman" w:cs="Times New Roman"/>
           <w:sz w:val="24"/>
@@ -4292,7 +5619,8 @@
     </w:p>
     <w:p>
       <w:pPr>
-        <w:pStyle w:val="ListParagraph"/>
+        <w:pStyle w:val="ListeParagraf"/>
+        <w:spacing w:line="360" w:lineRule="auto"/>
         <w:rPr>
           <w:rFonts w:ascii="Times New Roman" w:hAnsi="Times New Roman" w:cs="Times New Roman"/>
           <w:b/>
@@ -4304,6 +5632,7 @@
     </w:p>
     <w:p>
       <w:pPr>
+        <w:spacing w:line="360" w:lineRule="auto"/>
         <w:rPr>
           <w:rFonts w:ascii="Times New Roman" w:hAnsi="Times New Roman" w:cs="Times New Roman"/>
           <w:b/>
@@ -4315,6 +5644,7 @@
     </w:p>
     <w:p>
       <w:pPr>
+        <w:spacing w:line="360" w:lineRule="auto"/>
         <w:rPr>
           <w:rFonts w:ascii="Times New Roman" w:hAnsi="Times New Roman" w:cs="Times New Roman"/>
           <w:b/>
@@ -4323,8 +5653,10 @@
           <w:szCs w:val="24"/>
         </w:rPr>
       </w:pPr>
-      <w:proofErr w:type="spellStart"/>
-      <w:r>
+    </w:p>
+    <w:p>
+      <w:pPr>
+        <w:spacing w:line="360" w:lineRule="auto"/>
         <w:rPr>
           <w:rFonts w:ascii="Times New Roman" w:hAnsi="Times New Roman" w:cs="Times New Roman"/>
           <w:b/>
@@ -4332,1075 +5664,1152 @@
           <w:sz w:val="24"/>
           <w:szCs w:val="24"/>
         </w:rPr>
-        <w:t>Use-case</w:t>
-      </w:r>
-      <w:proofErr w:type="spellEnd"/>
+      </w:pPr>
     </w:p>
     <w:p>
       <w:pPr>
-        <w:rPr>
-          <w:rFonts w:ascii="Times New Roman" w:hAnsi="Times New Roman" w:cs="Times New Roman"/>
-          <w:sz w:val="24"/>
-          <w:szCs w:val="24"/>
-        </w:rPr>
-      </w:pPr>
-      <w:proofErr w:type="spellStart"/>
-      <w:r>
-        <w:rPr>
-          <w:rFonts w:ascii="Times New Roman" w:hAnsi="Times New Roman" w:cs="Times New Roman"/>
-          <w:sz w:val="24"/>
-          <w:szCs w:val="24"/>
-        </w:rPr>
-        <w:t>All</w:t>
-      </w:r>
-      <w:proofErr w:type="spellEnd"/>
-      <w:r>
-        <w:rPr>
-          <w:rFonts w:ascii="Times New Roman" w:hAnsi="Times New Roman" w:cs="Times New Roman"/>
-          <w:sz w:val="24"/>
-          <w:szCs w:val="24"/>
-        </w:rPr>
-        <w:t xml:space="preserve"> </w:t>
-      </w:r>
-      <w:proofErr w:type="spellStart"/>
-      <w:r>
-        <w:rPr>
-          <w:rFonts w:ascii="Times New Roman" w:hAnsi="Times New Roman" w:cs="Times New Roman"/>
-          <w:sz w:val="24"/>
-          <w:szCs w:val="24"/>
-        </w:rPr>
-        <w:t>parameters</w:t>
-      </w:r>
-      <w:proofErr w:type="spellEnd"/>
-      <w:r>
-        <w:rPr>
-          <w:rFonts w:ascii="Times New Roman" w:hAnsi="Times New Roman" w:cs="Times New Roman"/>
-          <w:sz w:val="24"/>
-          <w:szCs w:val="24"/>
-        </w:rPr>
-        <w:t xml:space="preserve"> </w:t>
-      </w:r>
-      <w:proofErr w:type="spellStart"/>
-      <w:r>
-        <w:rPr>
-          <w:rFonts w:ascii="Times New Roman" w:hAnsi="Times New Roman" w:cs="Times New Roman"/>
-          <w:sz w:val="24"/>
-          <w:szCs w:val="24"/>
-        </w:rPr>
-        <w:t>required</w:t>
-      </w:r>
-      <w:proofErr w:type="spellEnd"/>
-      <w:r>
-        <w:rPr>
-          <w:rFonts w:ascii="Times New Roman" w:hAnsi="Times New Roman" w:cs="Times New Roman"/>
-          <w:sz w:val="24"/>
-          <w:szCs w:val="24"/>
-        </w:rPr>
-        <w:t xml:space="preserve"> </w:t>
-      </w:r>
-      <w:proofErr w:type="spellStart"/>
-      <w:r>
-        <w:rPr>
-          <w:rFonts w:ascii="Times New Roman" w:hAnsi="Times New Roman" w:cs="Times New Roman"/>
-          <w:sz w:val="24"/>
-          <w:szCs w:val="24"/>
-        </w:rPr>
-        <w:t>for</w:t>
-      </w:r>
-      <w:proofErr w:type="spellEnd"/>
-      <w:r>
-        <w:rPr>
-          <w:rFonts w:ascii="Times New Roman" w:hAnsi="Times New Roman" w:cs="Times New Roman"/>
-          <w:sz w:val="24"/>
-          <w:szCs w:val="24"/>
-        </w:rPr>
-        <w:t xml:space="preserve"> </w:t>
-      </w:r>
-      <w:proofErr w:type="spellStart"/>
-      <w:r>
-        <w:rPr>
-          <w:rFonts w:ascii="Times New Roman" w:hAnsi="Times New Roman" w:cs="Times New Roman"/>
-          <w:sz w:val="24"/>
-          <w:szCs w:val="24"/>
-        </w:rPr>
-        <w:t>the</w:t>
-      </w:r>
-      <w:proofErr w:type="spellEnd"/>
-      <w:r>
-        <w:rPr>
-          <w:rFonts w:ascii="Times New Roman" w:hAnsi="Times New Roman" w:cs="Times New Roman"/>
-          <w:sz w:val="24"/>
-          <w:szCs w:val="24"/>
-        </w:rPr>
-        <w:t xml:space="preserve"> </w:t>
-      </w:r>
-      <w:proofErr w:type="spellStart"/>
-      <w:r>
-        <w:rPr>
-          <w:rFonts w:ascii="Times New Roman" w:hAnsi="Times New Roman" w:cs="Times New Roman"/>
-          <w:sz w:val="24"/>
-          <w:szCs w:val="24"/>
-        </w:rPr>
-        <w:t>system</w:t>
-      </w:r>
-      <w:proofErr w:type="spellEnd"/>
-      <w:r>
-        <w:rPr>
-          <w:rFonts w:ascii="Times New Roman" w:hAnsi="Times New Roman" w:cs="Times New Roman"/>
-          <w:sz w:val="24"/>
-          <w:szCs w:val="24"/>
-        </w:rPr>
-        <w:t xml:space="preserve"> </w:t>
-      </w:r>
-      <w:proofErr w:type="spellStart"/>
-      <w:r>
-        <w:rPr>
-          <w:rFonts w:ascii="Times New Roman" w:hAnsi="Times New Roman" w:cs="Times New Roman"/>
-          <w:sz w:val="24"/>
-          <w:szCs w:val="24"/>
-        </w:rPr>
-        <w:t>to</w:t>
-      </w:r>
-      <w:proofErr w:type="spellEnd"/>
-      <w:r>
-        <w:rPr>
-          <w:rFonts w:ascii="Times New Roman" w:hAnsi="Times New Roman" w:cs="Times New Roman"/>
-          <w:sz w:val="24"/>
-          <w:szCs w:val="24"/>
-        </w:rPr>
-        <w:t xml:space="preserve"> </w:t>
-      </w:r>
-      <w:proofErr w:type="spellStart"/>
-      <w:r>
-        <w:rPr>
-          <w:rFonts w:ascii="Times New Roman" w:hAnsi="Times New Roman" w:cs="Times New Roman"/>
-          <w:sz w:val="24"/>
-          <w:szCs w:val="24"/>
-        </w:rPr>
-        <w:t>work</w:t>
-      </w:r>
-      <w:proofErr w:type="spellEnd"/>
-      <w:r>
-        <w:rPr>
-          <w:rFonts w:ascii="Times New Roman" w:hAnsi="Times New Roman" w:cs="Times New Roman"/>
-          <w:sz w:val="24"/>
-          <w:szCs w:val="24"/>
-        </w:rPr>
-        <w:t xml:space="preserve"> </w:t>
-      </w:r>
-      <w:proofErr w:type="spellStart"/>
-      <w:r>
-        <w:rPr>
-          <w:rFonts w:ascii="Times New Roman" w:hAnsi="Times New Roman" w:cs="Times New Roman"/>
-          <w:sz w:val="24"/>
-          <w:szCs w:val="24"/>
-        </w:rPr>
-        <w:t>will</w:t>
-      </w:r>
-      <w:proofErr w:type="spellEnd"/>
-      <w:r>
-        <w:rPr>
-          <w:rFonts w:ascii="Times New Roman" w:hAnsi="Times New Roman" w:cs="Times New Roman"/>
-          <w:sz w:val="24"/>
-          <w:szCs w:val="24"/>
-        </w:rPr>
-        <w:t xml:space="preserve"> be </w:t>
-      </w:r>
-      <w:proofErr w:type="spellStart"/>
-      <w:r>
-        <w:rPr>
-          <w:rFonts w:ascii="Times New Roman" w:hAnsi="Times New Roman" w:cs="Times New Roman"/>
-          <w:sz w:val="24"/>
-          <w:szCs w:val="24"/>
-        </w:rPr>
-        <w:t>included</w:t>
-      </w:r>
-      <w:proofErr w:type="spellEnd"/>
-      <w:r>
-        <w:rPr>
-          <w:rFonts w:ascii="Times New Roman" w:hAnsi="Times New Roman" w:cs="Times New Roman"/>
-          <w:sz w:val="24"/>
-          <w:szCs w:val="24"/>
-        </w:rPr>
-        <w:t xml:space="preserve"> in </w:t>
-      </w:r>
-      <w:proofErr w:type="spellStart"/>
-      <w:r>
-        <w:rPr>
-          <w:rFonts w:ascii="Times New Roman" w:hAnsi="Times New Roman" w:cs="Times New Roman"/>
-          <w:sz w:val="24"/>
-          <w:szCs w:val="24"/>
-        </w:rPr>
-        <w:t>the</w:t>
-      </w:r>
-      <w:proofErr w:type="spellEnd"/>
-      <w:r>
-        <w:rPr>
-          <w:rFonts w:ascii="Times New Roman" w:hAnsi="Times New Roman" w:cs="Times New Roman"/>
-          <w:sz w:val="24"/>
-          <w:szCs w:val="24"/>
-        </w:rPr>
-        <w:t xml:space="preserve"> </w:t>
-      </w:r>
-      <w:proofErr w:type="spellStart"/>
-      <w:proofErr w:type="gramStart"/>
-      <w:r>
-        <w:rPr>
-          <w:rFonts w:ascii="Times New Roman" w:hAnsi="Times New Roman" w:cs="Times New Roman"/>
-          <w:sz w:val="24"/>
-          <w:szCs w:val="24"/>
-        </w:rPr>
-        <w:t>input</w:t>
-      </w:r>
-      <w:r>
-        <w:rPr>
-          <w:rFonts w:ascii="Times New Roman" w:hAnsi="Times New Roman" w:cs="Times New Roman"/>
-          <w:sz w:val="24"/>
-          <w:szCs w:val="24"/>
-        </w:rPr>
-        <w:t>.json</w:t>
-      </w:r>
-      <w:proofErr w:type="spellEnd"/>
-      <w:proofErr w:type="gramEnd"/>
-      <w:r>
-        <w:rPr>
-          <w:rFonts w:ascii="Times New Roman" w:hAnsi="Times New Roman" w:cs="Times New Roman"/>
-          <w:sz w:val="24"/>
-          <w:szCs w:val="24"/>
-        </w:rPr>
-        <w:t xml:space="preserve"> file </w:t>
-      </w:r>
-      <w:proofErr w:type="spellStart"/>
-      <w:r>
-        <w:rPr>
-          <w:rFonts w:ascii="Times New Roman" w:hAnsi="Times New Roman" w:cs="Times New Roman"/>
-          <w:sz w:val="24"/>
-          <w:szCs w:val="24"/>
-        </w:rPr>
-        <w:t>such</w:t>
-      </w:r>
-      <w:proofErr w:type="spellEnd"/>
-      <w:r>
-        <w:rPr>
-          <w:rFonts w:ascii="Times New Roman" w:hAnsi="Times New Roman" w:cs="Times New Roman"/>
-          <w:sz w:val="24"/>
-          <w:szCs w:val="24"/>
-        </w:rPr>
-        <w:t xml:space="preserve"> as </w:t>
-      </w:r>
-      <w:proofErr w:type="spellStart"/>
-      <w:r>
-        <w:rPr>
-          <w:rFonts w:ascii="Times New Roman" w:hAnsi="Times New Roman" w:cs="Times New Roman"/>
-          <w:sz w:val="24"/>
-          <w:szCs w:val="24"/>
-        </w:rPr>
-        <w:t>courses</w:t>
-      </w:r>
-      <w:proofErr w:type="spellEnd"/>
-      <w:r>
-        <w:rPr>
-          <w:rFonts w:ascii="Times New Roman" w:hAnsi="Times New Roman" w:cs="Times New Roman"/>
-          <w:sz w:val="24"/>
-          <w:szCs w:val="24"/>
-        </w:rPr>
-        <w:t xml:space="preserve">, </w:t>
-      </w:r>
-      <w:proofErr w:type="spellStart"/>
-      <w:r>
-        <w:rPr>
-          <w:rFonts w:ascii="Times New Roman" w:hAnsi="Times New Roman" w:cs="Times New Roman"/>
-          <w:sz w:val="24"/>
-          <w:szCs w:val="24"/>
-        </w:rPr>
-        <w:t>semesters</w:t>
-      </w:r>
-      <w:proofErr w:type="spellEnd"/>
-      <w:r>
-        <w:rPr>
-          <w:rFonts w:ascii="Times New Roman" w:hAnsi="Times New Roman" w:cs="Times New Roman"/>
-          <w:sz w:val="24"/>
-          <w:szCs w:val="24"/>
-        </w:rPr>
-        <w:t xml:space="preserve"> </w:t>
-      </w:r>
-      <w:proofErr w:type="spellStart"/>
-      <w:r>
-        <w:rPr>
-          <w:rFonts w:ascii="Times New Roman" w:hAnsi="Times New Roman" w:cs="Times New Roman"/>
-          <w:sz w:val="24"/>
-          <w:szCs w:val="24"/>
-        </w:rPr>
-        <w:t>and</w:t>
-      </w:r>
-      <w:proofErr w:type="spellEnd"/>
-      <w:r>
-        <w:rPr>
-          <w:rFonts w:ascii="Times New Roman" w:hAnsi="Times New Roman" w:cs="Times New Roman"/>
-          <w:sz w:val="24"/>
-          <w:szCs w:val="24"/>
-        </w:rPr>
-        <w:t xml:space="preserve"> </w:t>
-      </w:r>
-      <w:proofErr w:type="spellStart"/>
-      <w:r>
-        <w:rPr>
-          <w:rFonts w:ascii="Times New Roman" w:hAnsi="Times New Roman" w:cs="Times New Roman"/>
-          <w:sz w:val="24"/>
-          <w:szCs w:val="24"/>
-        </w:rPr>
-        <w:t>student</w:t>
-      </w:r>
-      <w:proofErr w:type="spellEnd"/>
-      <w:r>
-        <w:rPr>
-          <w:rFonts w:ascii="Times New Roman" w:hAnsi="Times New Roman" w:cs="Times New Roman"/>
-          <w:sz w:val="24"/>
-          <w:szCs w:val="24"/>
-        </w:rPr>
-        <w:t xml:space="preserve"> </w:t>
-      </w:r>
-      <w:proofErr w:type="spellStart"/>
-      <w:r>
-        <w:rPr>
-          <w:rFonts w:ascii="Times New Roman" w:hAnsi="Times New Roman" w:cs="Times New Roman"/>
-          <w:sz w:val="24"/>
-          <w:szCs w:val="24"/>
-        </w:rPr>
-        <w:t>names</w:t>
-      </w:r>
-      <w:proofErr w:type="spellEnd"/>
-      <w:r>
-        <w:rPr>
-          <w:rFonts w:ascii="Times New Roman" w:hAnsi="Times New Roman" w:cs="Times New Roman"/>
-          <w:sz w:val="24"/>
-          <w:szCs w:val="24"/>
-        </w:rPr>
-        <w:t>.</w:t>
-      </w:r>
+        <w:spacing w:line="360" w:lineRule="auto"/>
+        <w:rPr>
+          <w:rFonts w:ascii="Times New Roman" w:hAnsi="Times New Roman" w:cs="Times New Roman"/>
+          <w:b/>
+          <w:bCs/>
+          <w:sz w:val="24"/>
+          <w:szCs w:val="24"/>
+        </w:rPr>
+      </w:pPr>
     </w:p>
     <w:p>
       <w:pPr>
-        <w:rPr>
-          <w:rFonts w:ascii="Times New Roman" w:hAnsi="Times New Roman" w:cs="Times New Roman"/>
-          <w:sz w:val="24"/>
-          <w:szCs w:val="24"/>
-        </w:rPr>
-      </w:pPr>
-      <w:proofErr w:type="spellStart"/>
-      <w:r>
-        <w:rPr>
-          <w:rFonts w:ascii="Times New Roman" w:hAnsi="Times New Roman" w:cs="Times New Roman"/>
-          <w:sz w:val="24"/>
-          <w:szCs w:val="24"/>
-        </w:rPr>
-        <w:t>The</w:t>
-      </w:r>
-      <w:proofErr w:type="spellEnd"/>
-      <w:r>
-        <w:rPr>
-          <w:rFonts w:ascii="Times New Roman" w:hAnsi="Times New Roman" w:cs="Times New Roman"/>
-          <w:sz w:val="24"/>
-          <w:szCs w:val="24"/>
-        </w:rPr>
-        <w:t xml:space="preserve"> </w:t>
-      </w:r>
-      <w:proofErr w:type="spellStart"/>
-      <w:r>
-        <w:rPr>
-          <w:rFonts w:ascii="Times New Roman" w:hAnsi="Times New Roman" w:cs="Times New Roman"/>
-          <w:sz w:val="24"/>
-          <w:szCs w:val="24"/>
-        </w:rPr>
-        <w:t>system</w:t>
-      </w:r>
-      <w:proofErr w:type="spellEnd"/>
-      <w:r>
-        <w:rPr>
-          <w:rFonts w:ascii="Times New Roman" w:hAnsi="Times New Roman" w:cs="Times New Roman"/>
-          <w:sz w:val="24"/>
-          <w:szCs w:val="24"/>
-        </w:rPr>
-        <w:t xml:space="preserve"> </w:t>
-      </w:r>
-      <w:proofErr w:type="spellStart"/>
-      <w:r>
-        <w:rPr>
-          <w:rFonts w:ascii="Times New Roman" w:hAnsi="Times New Roman" w:cs="Times New Roman"/>
-          <w:sz w:val="24"/>
-          <w:szCs w:val="24"/>
-        </w:rPr>
-        <w:t>will</w:t>
-      </w:r>
-      <w:proofErr w:type="spellEnd"/>
-      <w:r>
-        <w:rPr>
-          <w:rFonts w:ascii="Times New Roman" w:hAnsi="Times New Roman" w:cs="Times New Roman"/>
-          <w:sz w:val="24"/>
-          <w:szCs w:val="24"/>
-        </w:rPr>
-        <w:t xml:space="preserve"> </w:t>
-      </w:r>
-      <w:proofErr w:type="spellStart"/>
-      <w:r>
-        <w:rPr>
-          <w:rFonts w:ascii="Times New Roman" w:hAnsi="Times New Roman" w:cs="Times New Roman"/>
-          <w:sz w:val="24"/>
-          <w:szCs w:val="24"/>
-        </w:rPr>
-        <w:t>parse</w:t>
-      </w:r>
-      <w:proofErr w:type="spellEnd"/>
-      <w:r>
-        <w:rPr>
-          <w:rFonts w:ascii="Times New Roman" w:hAnsi="Times New Roman" w:cs="Times New Roman"/>
-          <w:sz w:val="24"/>
-          <w:szCs w:val="24"/>
-        </w:rPr>
-        <w:t xml:space="preserve"> </w:t>
-      </w:r>
-      <w:proofErr w:type="spellStart"/>
-      <w:r>
-        <w:rPr>
-          <w:rFonts w:ascii="Times New Roman" w:hAnsi="Times New Roman" w:cs="Times New Roman"/>
-          <w:sz w:val="24"/>
-          <w:szCs w:val="24"/>
-        </w:rPr>
-        <w:t>the</w:t>
-      </w:r>
-      <w:proofErr w:type="spellEnd"/>
-      <w:r>
-        <w:rPr>
-          <w:rFonts w:ascii="Times New Roman" w:hAnsi="Times New Roman" w:cs="Times New Roman"/>
-          <w:sz w:val="24"/>
-          <w:szCs w:val="24"/>
-        </w:rPr>
-        <w:t xml:space="preserve"> </w:t>
-      </w:r>
-      <w:proofErr w:type="spellStart"/>
-      <w:r>
-        <w:rPr>
-          <w:rFonts w:ascii="Times New Roman" w:hAnsi="Times New Roman" w:cs="Times New Roman"/>
-          <w:sz w:val="24"/>
-          <w:szCs w:val="24"/>
-        </w:rPr>
-        <w:t>input</w:t>
-      </w:r>
-      <w:proofErr w:type="spellEnd"/>
-      <w:r>
-        <w:rPr>
-          <w:rFonts w:ascii="Times New Roman" w:hAnsi="Times New Roman" w:cs="Times New Roman"/>
-          <w:sz w:val="24"/>
-          <w:szCs w:val="24"/>
-        </w:rPr>
-        <w:t xml:space="preserve"> file.</w:t>
-      </w:r>
+        <w:spacing w:line="360" w:lineRule="auto"/>
+        <w:rPr>
+          <w:rFonts w:ascii="Times New Roman" w:hAnsi="Times New Roman" w:cs="Times New Roman"/>
+          <w:b/>
+          <w:bCs/>
+          <w:sz w:val="24"/>
+          <w:szCs w:val="24"/>
+        </w:rPr>
+      </w:pPr>
     </w:p>
     <w:p>
       <w:pPr>
-        <w:rPr>
-          <w:rFonts w:ascii="Times New Roman" w:hAnsi="Times New Roman" w:cs="Times New Roman"/>
-          <w:sz w:val="24"/>
-          <w:szCs w:val="24"/>
-        </w:rPr>
-      </w:pPr>
-      <w:proofErr w:type="spellStart"/>
-      <w:r>
-        <w:rPr>
-          <w:rFonts w:ascii="Times New Roman" w:hAnsi="Times New Roman" w:cs="Times New Roman"/>
-          <w:sz w:val="24"/>
-          <w:szCs w:val="24"/>
-        </w:rPr>
-        <w:t>The</w:t>
-      </w:r>
-      <w:proofErr w:type="spellEnd"/>
-      <w:r>
-        <w:rPr>
-          <w:rFonts w:ascii="Times New Roman" w:hAnsi="Times New Roman" w:cs="Times New Roman"/>
-          <w:sz w:val="24"/>
-          <w:szCs w:val="24"/>
-        </w:rPr>
-        <w:t xml:space="preserve"> </w:t>
-      </w:r>
-      <w:proofErr w:type="spellStart"/>
-      <w:r>
-        <w:rPr>
-          <w:rFonts w:ascii="Times New Roman" w:hAnsi="Times New Roman" w:cs="Times New Roman"/>
-          <w:sz w:val="24"/>
-          <w:szCs w:val="24"/>
-        </w:rPr>
-        <w:t>system</w:t>
-      </w:r>
-      <w:proofErr w:type="spellEnd"/>
-      <w:r>
-        <w:rPr>
-          <w:rFonts w:ascii="Times New Roman" w:hAnsi="Times New Roman" w:cs="Times New Roman"/>
-          <w:sz w:val="24"/>
-          <w:szCs w:val="24"/>
-        </w:rPr>
-        <w:t xml:space="preserve"> </w:t>
-      </w:r>
-      <w:proofErr w:type="spellStart"/>
-      <w:r>
-        <w:rPr>
-          <w:rFonts w:ascii="Times New Roman" w:hAnsi="Times New Roman" w:cs="Times New Roman"/>
-          <w:sz w:val="24"/>
-          <w:szCs w:val="24"/>
-        </w:rPr>
-        <w:t>will</w:t>
-      </w:r>
-      <w:proofErr w:type="spellEnd"/>
-      <w:r>
-        <w:rPr>
-          <w:rFonts w:ascii="Times New Roman" w:hAnsi="Times New Roman" w:cs="Times New Roman"/>
-          <w:sz w:val="24"/>
-          <w:szCs w:val="24"/>
-        </w:rPr>
-        <w:t xml:space="preserve"> </w:t>
-      </w:r>
-      <w:proofErr w:type="spellStart"/>
-      <w:r>
-        <w:rPr>
-          <w:rFonts w:ascii="Times New Roman" w:hAnsi="Times New Roman" w:cs="Times New Roman"/>
-          <w:sz w:val="24"/>
-          <w:szCs w:val="24"/>
-        </w:rPr>
-        <w:t>generate</w:t>
-      </w:r>
-      <w:proofErr w:type="spellEnd"/>
-      <w:r>
-        <w:rPr>
-          <w:rFonts w:ascii="Times New Roman" w:hAnsi="Times New Roman" w:cs="Times New Roman"/>
-          <w:sz w:val="24"/>
-          <w:szCs w:val="24"/>
-        </w:rPr>
-        <w:t xml:space="preserve"> </w:t>
-      </w:r>
-      <w:proofErr w:type="spellStart"/>
-      <w:r>
-        <w:rPr>
-          <w:rFonts w:ascii="Times New Roman" w:hAnsi="Times New Roman" w:cs="Times New Roman"/>
-          <w:sz w:val="24"/>
-          <w:szCs w:val="24"/>
-        </w:rPr>
-        <w:t>random</w:t>
-      </w:r>
-      <w:proofErr w:type="spellEnd"/>
-      <w:r>
-        <w:rPr>
-          <w:rFonts w:ascii="Times New Roman" w:hAnsi="Times New Roman" w:cs="Times New Roman"/>
-          <w:sz w:val="24"/>
-          <w:szCs w:val="24"/>
-        </w:rPr>
-        <w:t xml:space="preserve"> </w:t>
-      </w:r>
-      <w:proofErr w:type="spellStart"/>
-      <w:r>
-        <w:rPr>
-          <w:rFonts w:ascii="Times New Roman" w:hAnsi="Times New Roman" w:cs="Times New Roman"/>
-          <w:sz w:val="24"/>
-          <w:szCs w:val="24"/>
-        </w:rPr>
-        <w:t>students</w:t>
-      </w:r>
-      <w:proofErr w:type="spellEnd"/>
-      <w:r>
-        <w:rPr>
-          <w:rFonts w:ascii="Times New Roman" w:hAnsi="Times New Roman" w:cs="Times New Roman"/>
-          <w:sz w:val="24"/>
-          <w:szCs w:val="24"/>
-        </w:rPr>
-        <w:t xml:space="preserve"> </w:t>
-      </w:r>
-      <w:proofErr w:type="spellStart"/>
-      <w:r>
-        <w:rPr>
-          <w:rFonts w:ascii="Times New Roman" w:hAnsi="Times New Roman" w:cs="Times New Roman"/>
-          <w:sz w:val="24"/>
-          <w:szCs w:val="24"/>
-        </w:rPr>
-        <w:t>with</w:t>
-      </w:r>
-      <w:proofErr w:type="spellEnd"/>
-      <w:r>
-        <w:rPr>
-          <w:rFonts w:ascii="Times New Roman" w:hAnsi="Times New Roman" w:cs="Times New Roman"/>
-          <w:sz w:val="24"/>
-          <w:szCs w:val="24"/>
-        </w:rPr>
-        <w:t xml:space="preserve"> </w:t>
-      </w:r>
-      <w:proofErr w:type="spellStart"/>
-      <w:r>
-        <w:rPr>
-          <w:rFonts w:ascii="Times New Roman" w:hAnsi="Times New Roman" w:cs="Times New Roman"/>
-          <w:sz w:val="24"/>
-          <w:szCs w:val="24"/>
-        </w:rPr>
-        <w:t>equal</w:t>
-      </w:r>
-      <w:proofErr w:type="spellEnd"/>
-      <w:r>
-        <w:rPr>
-          <w:rFonts w:ascii="Times New Roman" w:hAnsi="Times New Roman" w:cs="Times New Roman"/>
-          <w:sz w:val="24"/>
-          <w:szCs w:val="24"/>
-        </w:rPr>
-        <w:t xml:space="preserve"> </w:t>
-      </w:r>
-      <w:proofErr w:type="spellStart"/>
-      <w:r>
-        <w:rPr>
-          <w:rFonts w:ascii="Times New Roman" w:hAnsi="Times New Roman" w:cs="Times New Roman"/>
-          <w:sz w:val="24"/>
-          <w:szCs w:val="24"/>
-        </w:rPr>
-        <w:t>probability</w:t>
-      </w:r>
-      <w:proofErr w:type="spellEnd"/>
-      <w:r>
-        <w:rPr>
-          <w:rFonts w:ascii="Times New Roman" w:hAnsi="Times New Roman" w:cs="Times New Roman"/>
-          <w:sz w:val="24"/>
-          <w:szCs w:val="24"/>
-        </w:rPr>
-        <w:t xml:space="preserve"> in </w:t>
-      </w:r>
-      <w:proofErr w:type="spellStart"/>
-      <w:r>
-        <w:rPr>
-          <w:rFonts w:ascii="Times New Roman" w:hAnsi="Times New Roman" w:cs="Times New Roman"/>
-          <w:sz w:val="24"/>
-          <w:szCs w:val="24"/>
-        </w:rPr>
-        <w:t>any</w:t>
-      </w:r>
-      <w:proofErr w:type="spellEnd"/>
-      <w:r>
-        <w:rPr>
-          <w:rFonts w:ascii="Times New Roman" w:hAnsi="Times New Roman" w:cs="Times New Roman"/>
-          <w:sz w:val="24"/>
-          <w:szCs w:val="24"/>
-        </w:rPr>
-        <w:t xml:space="preserve"> of </w:t>
-      </w:r>
-      <w:proofErr w:type="spellStart"/>
-      <w:r>
-        <w:rPr>
-          <w:rFonts w:ascii="Times New Roman" w:hAnsi="Times New Roman" w:cs="Times New Roman"/>
-          <w:sz w:val="24"/>
-          <w:szCs w:val="24"/>
-        </w:rPr>
-        <w:t>the</w:t>
-      </w:r>
-      <w:proofErr w:type="spellEnd"/>
-      <w:r>
-        <w:rPr>
-          <w:rFonts w:ascii="Times New Roman" w:hAnsi="Times New Roman" w:cs="Times New Roman"/>
-          <w:sz w:val="24"/>
-          <w:szCs w:val="24"/>
-        </w:rPr>
-        <w:t xml:space="preserve"> 8 </w:t>
-      </w:r>
-      <w:proofErr w:type="spellStart"/>
-      <w:r>
-        <w:rPr>
-          <w:rFonts w:ascii="Times New Roman" w:hAnsi="Times New Roman" w:cs="Times New Roman"/>
-          <w:sz w:val="24"/>
-          <w:szCs w:val="24"/>
-        </w:rPr>
-        <w:t>semesters</w:t>
-      </w:r>
-      <w:proofErr w:type="spellEnd"/>
-      <w:r>
-        <w:rPr>
-          <w:rFonts w:ascii="Times New Roman" w:hAnsi="Times New Roman" w:cs="Times New Roman"/>
-          <w:sz w:val="24"/>
-          <w:szCs w:val="24"/>
-        </w:rPr>
-        <w:t>.</w:t>
-      </w:r>
+        <w:spacing w:line="360" w:lineRule="auto"/>
+        <w:rPr>
+          <w:rFonts w:ascii="Times New Roman" w:hAnsi="Times New Roman" w:cs="Times New Roman"/>
+          <w:b/>
+          <w:bCs/>
+          <w:sz w:val="24"/>
+          <w:szCs w:val="24"/>
+        </w:rPr>
+      </w:pPr>
     </w:p>
     <w:p>
       <w:pPr>
-        <w:rPr>
-          <w:rFonts w:ascii="Times New Roman" w:hAnsi="Times New Roman" w:cs="Times New Roman"/>
-          <w:sz w:val="24"/>
-          <w:szCs w:val="24"/>
-        </w:rPr>
-      </w:pPr>
-      <w:proofErr w:type="spellStart"/>
-      <w:r>
-        <w:rPr>
-          <w:rFonts w:ascii="Times New Roman" w:hAnsi="Times New Roman" w:cs="Times New Roman"/>
-          <w:sz w:val="24"/>
-          <w:szCs w:val="24"/>
-        </w:rPr>
-        <w:t>The</w:t>
-      </w:r>
-      <w:proofErr w:type="spellEnd"/>
-      <w:r>
-        <w:rPr>
-          <w:rFonts w:ascii="Times New Roman" w:hAnsi="Times New Roman" w:cs="Times New Roman"/>
-          <w:sz w:val="24"/>
-          <w:szCs w:val="24"/>
-        </w:rPr>
-        <w:t xml:space="preserve"> </w:t>
-      </w:r>
-      <w:proofErr w:type="spellStart"/>
-      <w:r>
-        <w:rPr>
-          <w:rFonts w:ascii="Times New Roman" w:hAnsi="Times New Roman" w:cs="Times New Roman"/>
-          <w:sz w:val="24"/>
-          <w:szCs w:val="24"/>
-        </w:rPr>
-        <w:t>system</w:t>
-      </w:r>
-      <w:proofErr w:type="spellEnd"/>
-      <w:r>
-        <w:rPr>
-          <w:rFonts w:ascii="Times New Roman" w:hAnsi="Times New Roman" w:cs="Times New Roman"/>
-          <w:sz w:val="24"/>
-          <w:szCs w:val="24"/>
-        </w:rPr>
-        <w:t xml:space="preserve"> </w:t>
-      </w:r>
-      <w:proofErr w:type="spellStart"/>
-      <w:r>
-        <w:rPr>
-          <w:rFonts w:ascii="Times New Roman" w:hAnsi="Times New Roman" w:cs="Times New Roman"/>
-          <w:sz w:val="24"/>
-          <w:szCs w:val="24"/>
-        </w:rPr>
-        <w:t>will</w:t>
-      </w:r>
-      <w:proofErr w:type="spellEnd"/>
-      <w:r>
-        <w:rPr>
-          <w:rFonts w:ascii="Times New Roman" w:hAnsi="Times New Roman" w:cs="Times New Roman"/>
-          <w:sz w:val="24"/>
-          <w:szCs w:val="24"/>
-        </w:rPr>
-        <w:t xml:space="preserve"> </w:t>
-      </w:r>
-      <w:proofErr w:type="spellStart"/>
-      <w:r>
-        <w:rPr>
-          <w:rFonts w:ascii="Times New Roman" w:hAnsi="Times New Roman" w:cs="Times New Roman"/>
-          <w:sz w:val="24"/>
-          <w:szCs w:val="24"/>
-        </w:rPr>
-        <w:t>assign</w:t>
-      </w:r>
-      <w:proofErr w:type="spellEnd"/>
-      <w:r>
-        <w:rPr>
-          <w:rFonts w:ascii="Times New Roman" w:hAnsi="Times New Roman" w:cs="Times New Roman"/>
-          <w:sz w:val="24"/>
-          <w:szCs w:val="24"/>
-        </w:rPr>
-        <w:t xml:space="preserve"> </w:t>
-      </w:r>
-      <w:proofErr w:type="spellStart"/>
-      <w:r>
-        <w:rPr>
-          <w:rFonts w:ascii="Times New Roman" w:hAnsi="Times New Roman" w:cs="Times New Roman"/>
-          <w:sz w:val="24"/>
-          <w:szCs w:val="24"/>
-        </w:rPr>
-        <w:t>each</w:t>
-      </w:r>
-      <w:proofErr w:type="spellEnd"/>
-      <w:r>
-        <w:rPr>
-          <w:rFonts w:ascii="Times New Roman" w:hAnsi="Times New Roman" w:cs="Times New Roman"/>
-          <w:sz w:val="24"/>
-          <w:szCs w:val="24"/>
-        </w:rPr>
-        <w:t xml:space="preserve"> </w:t>
-      </w:r>
-      <w:proofErr w:type="spellStart"/>
-      <w:r>
-        <w:rPr>
-          <w:rFonts w:ascii="Times New Roman" w:hAnsi="Times New Roman" w:cs="Times New Roman"/>
-          <w:sz w:val="24"/>
-          <w:szCs w:val="24"/>
-        </w:rPr>
-        <w:t>student</w:t>
-      </w:r>
-      <w:proofErr w:type="spellEnd"/>
-      <w:r>
-        <w:rPr>
-          <w:rFonts w:ascii="Times New Roman" w:hAnsi="Times New Roman" w:cs="Times New Roman"/>
-          <w:sz w:val="24"/>
-          <w:szCs w:val="24"/>
-        </w:rPr>
-        <w:t xml:space="preserve"> an </w:t>
-      </w:r>
-      <w:proofErr w:type="spellStart"/>
-      <w:r>
-        <w:rPr>
-          <w:rFonts w:ascii="Times New Roman" w:hAnsi="Times New Roman" w:cs="Times New Roman"/>
-          <w:sz w:val="24"/>
-          <w:szCs w:val="24"/>
-        </w:rPr>
-        <w:t>advisor</w:t>
-      </w:r>
-      <w:proofErr w:type="spellEnd"/>
-      <w:r>
-        <w:rPr>
-          <w:rFonts w:ascii="Times New Roman" w:hAnsi="Times New Roman" w:cs="Times New Roman"/>
-          <w:sz w:val="24"/>
-          <w:szCs w:val="24"/>
-        </w:rPr>
-        <w:t xml:space="preserve"> </w:t>
-      </w:r>
-      <w:proofErr w:type="spellStart"/>
-      <w:r>
-        <w:rPr>
-          <w:rFonts w:ascii="Times New Roman" w:hAnsi="Times New Roman" w:cs="Times New Roman"/>
-          <w:sz w:val="24"/>
-          <w:szCs w:val="24"/>
-        </w:rPr>
-        <w:t>randomly</w:t>
-      </w:r>
-      <w:proofErr w:type="spellEnd"/>
-      <w:r>
-        <w:rPr>
-          <w:rFonts w:ascii="Times New Roman" w:hAnsi="Times New Roman" w:cs="Times New Roman"/>
-          <w:sz w:val="24"/>
-          <w:szCs w:val="24"/>
-        </w:rPr>
-        <w:t>.</w:t>
-      </w:r>
+        <w:spacing w:line="360" w:lineRule="auto"/>
+        <w:rPr>
+          <w:rFonts w:ascii="Times New Roman" w:hAnsi="Times New Roman" w:cs="Times New Roman"/>
+          <w:b/>
+          <w:bCs/>
+          <w:sz w:val="24"/>
+          <w:szCs w:val="24"/>
+        </w:rPr>
+      </w:pPr>
     </w:p>
     <w:p>
       <w:pPr>
-        <w:rPr>
-          <w:rFonts w:ascii="Times New Roman" w:hAnsi="Times New Roman" w:cs="Times New Roman"/>
-          <w:sz w:val="24"/>
-          <w:szCs w:val="24"/>
-        </w:rPr>
-      </w:pPr>
-      <w:proofErr w:type="spellStart"/>
-      <w:r>
-        <w:rPr>
-          <w:rFonts w:ascii="Times New Roman" w:hAnsi="Times New Roman" w:cs="Times New Roman"/>
-          <w:sz w:val="24"/>
-          <w:szCs w:val="24"/>
-        </w:rPr>
-        <w:t>The</w:t>
-      </w:r>
-      <w:proofErr w:type="spellEnd"/>
-      <w:r>
-        <w:rPr>
-          <w:rFonts w:ascii="Times New Roman" w:hAnsi="Times New Roman" w:cs="Times New Roman"/>
-          <w:sz w:val="24"/>
-          <w:szCs w:val="24"/>
-        </w:rPr>
-        <w:t xml:space="preserve"> </w:t>
-      </w:r>
-      <w:proofErr w:type="spellStart"/>
-      <w:r>
-        <w:rPr>
-          <w:rFonts w:ascii="Times New Roman" w:hAnsi="Times New Roman" w:cs="Times New Roman"/>
-          <w:sz w:val="24"/>
-          <w:szCs w:val="24"/>
-        </w:rPr>
-        <w:t>system</w:t>
-      </w:r>
-      <w:proofErr w:type="spellEnd"/>
-      <w:r>
-        <w:rPr>
-          <w:rFonts w:ascii="Times New Roman" w:hAnsi="Times New Roman" w:cs="Times New Roman"/>
-          <w:sz w:val="24"/>
-          <w:szCs w:val="24"/>
-        </w:rPr>
-        <w:t xml:space="preserve"> </w:t>
-      </w:r>
-      <w:proofErr w:type="spellStart"/>
-      <w:r>
-        <w:rPr>
-          <w:rFonts w:ascii="Times New Roman" w:hAnsi="Times New Roman" w:cs="Times New Roman"/>
-          <w:sz w:val="24"/>
-          <w:szCs w:val="24"/>
-        </w:rPr>
-        <w:t>will</w:t>
-      </w:r>
-      <w:proofErr w:type="spellEnd"/>
-      <w:r>
-        <w:rPr>
-          <w:rFonts w:ascii="Times New Roman" w:hAnsi="Times New Roman" w:cs="Times New Roman"/>
-          <w:sz w:val="24"/>
-          <w:szCs w:val="24"/>
-        </w:rPr>
-        <w:t xml:space="preserve"> </w:t>
-      </w:r>
-      <w:proofErr w:type="spellStart"/>
-      <w:r>
-        <w:rPr>
-          <w:rFonts w:ascii="Times New Roman" w:hAnsi="Times New Roman" w:cs="Times New Roman"/>
-          <w:sz w:val="24"/>
-          <w:szCs w:val="24"/>
-        </w:rPr>
-        <w:t>assign</w:t>
-      </w:r>
-      <w:proofErr w:type="spellEnd"/>
-      <w:r>
-        <w:rPr>
-          <w:rFonts w:ascii="Times New Roman" w:hAnsi="Times New Roman" w:cs="Times New Roman"/>
-          <w:sz w:val="24"/>
-          <w:szCs w:val="24"/>
-        </w:rPr>
-        <w:t xml:space="preserve"> a </w:t>
-      </w:r>
-      <w:proofErr w:type="spellStart"/>
-      <w:r>
-        <w:rPr>
-          <w:rFonts w:ascii="Times New Roman" w:hAnsi="Times New Roman" w:cs="Times New Roman"/>
-          <w:sz w:val="24"/>
-          <w:szCs w:val="24"/>
-        </w:rPr>
-        <w:t>successful</w:t>
-      </w:r>
-      <w:proofErr w:type="spellEnd"/>
-      <w:r>
-        <w:rPr>
-          <w:rFonts w:ascii="Times New Roman" w:hAnsi="Times New Roman" w:cs="Times New Roman"/>
-          <w:sz w:val="24"/>
-          <w:szCs w:val="24"/>
-        </w:rPr>
-        <w:t>/</w:t>
-      </w:r>
-      <w:proofErr w:type="spellStart"/>
-      <w:r>
-        <w:rPr>
-          <w:rFonts w:ascii="Times New Roman" w:hAnsi="Times New Roman" w:cs="Times New Roman"/>
-          <w:sz w:val="24"/>
-          <w:szCs w:val="24"/>
-        </w:rPr>
-        <w:t>failed</w:t>
-      </w:r>
-      <w:proofErr w:type="spellEnd"/>
-      <w:r>
-        <w:rPr>
-          <w:rFonts w:ascii="Times New Roman" w:hAnsi="Times New Roman" w:cs="Times New Roman"/>
-          <w:sz w:val="24"/>
-          <w:szCs w:val="24"/>
-        </w:rPr>
-        <w:t xml:space="preserve"> </w:t>
-      </w:r>
-      <w:proofErr w:type="spellStart"/>
-      <w:r>
-        <w:rPr>
-          <w:rFonts w:ascii="Times New Roman" w:hAnsi="Times New Roman" w:cs="Times New Roman"/>
-          <w:sz w:val="24"/>
-          <w:szCs w:val="24"/>
-        </w:rPr>
-        <w:t>course</w:t>
-      </w:r>
-      <w:proofErr w:type="spellEnd"/>
-      <w:r>
-        <w:rPr>
-          <w:rFonts w:ascii="Times New Roman" w:hAnsi="Times New Roman" w:cs="Times New Roman"/>
-          <w:sz w:val="24"/>
-          <w:szCs w:val="24"/>
-        </w:rPr>
-        <w:t xml:space="preserve">, </w:t>
-      </w:r>
-      <w:proofErr w:type="spellStart"/>
-      <w:r>
-        <w:rPr>
-          <w:rFonts w:ascii="Times New Roman" w:hAnsi="Times New Roman" w:cs="Times New Roman"/>
-          <w:sz w:val="24"/>
-          <w:szCs w:val="24"/>
-        </w:rPr>
-        <w:t>taking</w:t>
-      </w:r>
-      <w:proofErr w:type="spellEnd"/>
-      <w:r>
-        <w:rPr>
-          <w:rFonts w:ascii="Times New Roman" w:hAnsi="Times New Roman" w:cs="Times New Roman"/>
-          <w:sz w:val="24"/>
-          <w:szCs w:val="24"/>
-        </w:rPr>
-        <w:t xml:space="preserve"> </w:t>
-      </w:r>
-      <w:proofErr w:type="spellStart"/>
-      <w:r>
-        <w:rPr>
-          <w:rFonts w:ascii="Times New Roman" w:hAnsi="Times New Roman" w:cs="Times New Roman"/>
-          <w:sz w:val="24"/>
-          <w:szCs w:val="24"/>
-        </w:rPr>
-        <w:t>into</w:t>
-      </w:r>
-      <w:proofErr w:type="spellEnd"/>
-      <w:r>
-        <w:rPr>
-          <w:rFonts w:ascii="Times New Roman" w:hAnsi="Times New Roman" w:cs="Times New Roman"/>
-          <w:sz w:val="24"/>
-          <w:szCs w:val="24"/>
-        </w:rPr>
-        <w:t xml:space="preserve"> </w:t>
-      </w:r>
-      <w:proofErr w:type="spellStart"/>
-      <w:r>
-        <w:rPr>
-          <w:rFonts w:ascii="Times New Roman" w:hAnsi="Times New Roman" w:cs="Times New Roman"/>
-          <w:sz w:val="24"/>
-          <w:szCs w:val="24"/>
-        </w:rPr>
-        <w:t>account</w:t>
-      </w:r>
-      <w:proofErr w:type="spellEnd"/>
-      <w:r>
-        <w:rPr>
-          <w:rFonts w:ascii="Times New Roman" w:hAnsi="Times New Roman" w:cs="Times New Roman"/>
-          <w:sz w:val="24"/>
-          <w:szCs w:val="24"/>
-        </w:rPr>
-        <w:t xml:space="preserve"> </w:t>
-      </w:r>
-      <w:proofErr w:type="spellStart"/>
-      <w:r>
-        <w:rPr>
-          <w:rFonts w:ascii="Times New Roman" w:hAnsi="Times New Roman" w:cs="Times New Roman"/>
-          <w:sz w:val="24"/>
-          <w:szCs w:val="24"/>
-        </w:rPr>
-        <w:t>the</w:t>
-      </w:r>
-      <w:proofErr w:type="spellEnd"/>
-      <w:r>
-        <w:rPr>
-          <w:rFonts w:ascii="Times New Roman" w:hAnsi="Times New Roman" w:cs="Times New Roman"/>
-          <w:sz w:val="24"/>
-          <w:szCs w:val="24"/>
-        </w:rPr>
-        <w:t xml:space="preserve"> </w:t>
-      </w:r>
-      <w:proofErr w:type="spellStart"/>
-      <w:r>
-        <w:rPr>
-          <w:rFonts w:ascii="Times New Roman" w:hAnsi="Times New Roman" w:cs="Times New Roman"/>
-          <w:sz w:val="24"/>
-          <w:szCs w:val="24"/>
-        </w:rPr>
-        <w:t>prerequisites</w:t>
-      </w:r>
-      <w:proofErr w:type="spellEnd"/>
-      <w:r>
-        <w:rPr>
-          <w:rFonts w:ascii="Times New Roman" w:hAnsi="Times New Roman" w:cs="Times New Roman"/>
-          <w:sz w:val="24"/>
-          <w:szCs w:val="24"/>
-        </w:rPr>
-        <w:t>.</w:t>
-      </w:r>
+        <w:spacing w:line="360" w:lineRule="auto"/>
+        <w:rPr>
+          <w:rFonts w:ascii="Times New Roman" w:hAnsi="Times New Roman" w:cs="Times New Roman"/>
+          <w:b/>
+          <w:bCs/>
+          <w:sz w:val="24"/>
+          <w:szCs w:val="24"/>
+        </w:rPr>
+      </w:pPr>
+      <w:proofErr w:type="spellStart"/>
+      <w:r>
+        <w:rPr>
+          <w:rFonts w:ascii="Times New Roman" w:hAnsi="Times New Roman" w:cs="Times New Roman"/>
+          <w:b/>
+          <w:bCs/>
+          <w:sz w:val="24"/>
+          <w:szCs w:val="24"/>
+        </w:rPr>
+        <w:lastRenderedPageBreak/>
+        <w:t>Use-case</w:t>
+      </w:r>
+      <w:proofErr w:type="spellEnd"/>
     </w:p>
     <w:p>
       <w:pPr>
+        <w:spacing w:line="360" w:lineRule="auto"/>
+        <w:rPr>
+          <w:rFonts w:ascii="Times New Roman" w:hAnsi="Times New Roman" w:cs="Times New Roman"/>
+          <w:sz w:val="24"/>
+          <w:szCs w:val="24"/>
+        </w:rPr>
+      </w:pPr>
+      <w:proofErr w:type="spellStart"/>
+      <w:r>
+        <w:rPr>
+          <w:rFonts w:ascii="Times New Roman" w:hAnsi="Times New Roman" w:cs="Times New Roman"/>
+          <w:sz w:val="24"/>
+          <w:szCs w:val="24"/>
+        </w:rPr>
+        <w:t>All</w:t>
+      </w:r>
+      <w:proofErr w:type="spellEnd"/>
+      <w:r>
+        <w:rPr>
+          <w:rFonts w:ascii="Times New Roman" w:hAnsi="Times New Roman" w:cs="Times New Roman"/>
+          <w:sz w:val="24"/>
+          <w:szCs w:val="24"/>
+        </w:rPr>
+        <w:t xml:space="preserve"> </w:t>
+      </w:r>
+      <w:proofErr w:type="spellStart"/>
+      <w:r>
+        <w:rPr>
+          <w:rFonts w:ascii="Times New Roman" w:hAnsi="Times New Roman" w:cs="Times New Roman"/>
+          <w:sz w:val="24"/>
+          <w:szCs w:val="24"/>
+        </w:rPr>
+        <w:t>parameters</w:t>
+      </w:r>
+      <w:proofErr w:type="spellEnd"/>
+      <w:r>
+        <w:rPr>
+          <w:rFonts w:ascii="Times New Roman" w:hAnsi="Times New Roman" w:cs="Times New Roman"/>
+          <w:sz w:val="24"/>
+          <w:szCs w:val="24"/>
+        </w:rPr>
+        <w:t xml:space="preserve"> </w:t>
+      </w:r>
+      <w:proofErr w:type="spellStart"/>
+      <w:r>
+        <w:rPr>
+          <w:rFonts w:ascii="Times New Roman" w:hAnsi="Times New Roman" w:cs="Times New Roman"/>
+          <w:sz w:val="24"/>
+          <w:szCs w:val="24"/>
+        </w:rPr>
+        <w:t>required</w:t>
+      </w:r>
+      <w:proofErr w:type="spellEnd"/>
+      <w:r>
+        <w:rPr>
+          <w:rFonts w:ascii="Times New Roman" w:hAnsi="Times New Roman" w:cs="Times New Roman"/>
+          <w:sz w:val="24"/>
+          <w:szCs w:val="24"/>
+        </w:rPr>
+        <w:t xml:space="preserve"> </w:t>
+      </w:r>
+      <w:proofErr w:type="spellStart"/>
+      <w:r>
+        <w:rPr>
+          <w:rFonts w:ascii="Times New Roman" w:hAnsi="Times New Roman" w:cs="Times New Roman"/>
+          <w:sz w:val="24"/>
+          <w:szCs w:val="24"/>
+        </w:rPr>
+        <w:t>for</w:t>
+      </w:r>
+      <w:proofErr w:type="spellEnd"/>
+      <w:r>
+        <w:rPr>
+          <w:rFonts w:ascii="Times New Roman" w:hAnsi="Times New Roman" w:cs="Times New Roman"/>
+          <w:sz w:val="24"/>
+          <w:szCs w:val="24"/>
+        </w:rPr>
+        <w:t xml:space="preserve"> </w:t>
+      </w:r>
+      <w:proofErr w:type="spellStart"/>
+      <w:r>
+        <w:rPr>
+          <w:rFonts w:ascii="Times New Roman" w:hAnsi="Times New Roman" w:cs="Times New Roman"/>
+          <w:sz w:val="24"/>
+          <w:szCs w:val="24"/>
+        </w:rPr>
+        <w:t>the</w:t>
+      </w:r>
+      <w:proofErr w:type="spellEnd"/>
+      <w:r>
+        <w:rPr>
+          <w:rFonts w:ascii="Times New Roman" w:hAnsi="Times New Roman" w:cs="Times New Roman"/>
+          <w:sz w:val="24"/>
+          <w:szCs w:val="24"/>
+        </w:rPr>
+        <w:t xml:space="preserve"> </w:t>
+      </w:r>
+      <w:proofErr w:type="spellStart"/>
+      <w:r>
+        <w:rPr>
+          <w:rFonts w:ascii="Times New Roman" w:hAnsi="Times New Roman" w:cs="Times New Roman"/>
+          <w:sz w:val="24"/>
+          <w:szCs w:val="24"/>
+        </w:rPr>
+        <w:t>system</w:t>
+      </w:r>
+      <w:proofErr w:type="spellEnd"/>
+      <w:r>
+        <w:rPr>
+          <w:rFonts w:ascii="Times New Roman" w:hAnsi="Times New Roman" w:cs="Times New Roman"/>
+          <w:sz w:val="24"/>
+          <w:szCs w:val="24"/>
+        </w:rPr>
+        <w:t xml:space="preserve"> </w:t>
+      </w:r>
+      <w:proofErr w:type="spellStart"/>
+      <w:r>
+        <w:rPr>
+          <w:rFonts w:ascii="Times New Roman" w:hAnsi="Times New Roman" w:cs="Times New Roman"/>
+          <w:sz w:val="24"/>
+          <w:szCs w:val="24"/>
+        </w:rPr>
+        <w:t>to</w:t>
+      </w:r>
+      <w:proofErr w:type="spellEnd"/>
+      <w:r>
+        <w:rPr>
+          <w:rFonts w:ascii="Times New Roman" w:hAnsi="Times New Roman" w:cs="Times New Roman"/>
+          <w:sz w:val="24"/>
+          <w:szCs w:val="24"/>
+        </w:rPr>
+        <w:t xml:space="preserve"> </w:t>
+      </w:r>
+      <w:proofErr w:type="spellStart"/>
+      <w:r>
+        <w:rPr>
+          <w:rFonts w:ascii="Times New Roman" w:hAnsi="Times New Roman" w:cs="Times New Roman"/>
+          <w:sz w:val="24"/>
+          <w:szCs w:val="24"/>
+        </w:rPr>
+        <w:t>work</w:t>
+      </w:r>
+      <w:proofErr w:type="spellEnd"/>
+      <w:r>
+        <w:rPr>
+          <w:rFonts w:ascii="Times New Roman" w:hAnsi="Times New Roman" w:cs="Times New Roman"/>
+          <w:sz w:val="24"/>
+          <w:szCs w:val="24"/>
+        </w:rPr>
+        <w:t xml:space="preserve"> </w:t>
+      </w:r>
+      <w:proofErr w:type="spellStart"/>
+      <w:r>
+        <w:rPr>
+          <w:rFonts w:ascii="Times New Roman" w:hAnsi="Times New Roman" w:cs="Times New Roman"/>
+          <w:sz w:val="24"/>
+          <w:szCs w:val="24"/>
+        </w:rPr>
+        <w:t>will</w:t>
+      </w:r>
+      <w:proofErr w:type="spellEnd"/>
+      <w:r>
+        <w:rPr>
+          <w:rFonts w:ascii="Times New Roman" w:hAnsi="Times New Roman" w:cs="Times New Roman"/>
+          <w:sz w:val="24"/>
+          <w:szCs w:val="24"/>
+        </w:rPr>
+        <w:t xml:space="preserve"> be </w:t>
+      </w:r>
+      <w:proofErr w:type="spellStart"/>
+      <w:r>
+        <w:rPr>
+          <w:rFonts w:ascii="Times New Roman" w:hAnsi="Times New Roman" w:cs="Times New Roman"/>
+          <w:sz w:val="24"/>
+          <w:szCs w:val="24"/>
+        </w:rPr>
+        <w:t>included</w:t>
+      </w:r>
+      <w:proofErr w:type="spellEnd"/>
+      <w:r>
+        <w:rPr>
+          <w:rFonts w:ascii="Times New Roman" w:hAnsi="Times New Roman" w:cs="Times New Roman"/>
+          <w:sz w:val="24"/>
+          <w:szCs w:val="24"/>
+        </w:rPr>
+        <w:t xml:space="preserve"> in </w:t>
+      </w:r>
+      <w:proofErr w:type="spellStart"/>
+      <w:r>
+        <w:rPr>
+          <w:rFonts w:ascii="Times New Roman" w:hAnsi="Times New Roman" w:cs="Times New Roman"/>
+          <w:sz w:val="24"/>
+          <w:szCs w:val="24"/>
+        </w:rPr>
+        <w:t>the</w:t>
+      </w:r>
+      <w:proofErr w:type="spellEnd"/>
+      <w:r>
+        <w:rPr>
+          <w:rFonts w:ascii="Times New Roman" w:hAnsi="Times New Roman" w:cs="Times New Roman"/>
+          <w:sz w:val="24"/>
+          <w:szCs w:val="24"/>
+        </w:rPr>
+        <w:t xml:space="preserve"> </w:t>
+      </w:r>
+      <w:proofErr w:type="spellStart"/>
+      <w:proofErr w:type="gramStart"/>
+      <w:r>
+        <w:rPr>
+          <w:rFonts w:ascii="Times New Roman" w:hAnsi="Times New Roman" w:cs="Times New Roman"/>
+          <w:sz w:val="24"/>
+          <w:szCs w:val="24"/>
+        </w:rPr>
+        <w:t>input</w:t>
+      </w:r>
+      <w:r>
+        <w:rPr>
+          <w:rFonts w:ascii="Times New Roman" w:hAnsi="Times New Roman" w:cs="Times New Roman"/>
+          <w:sz w:val="24"/>
+          <w:szCs w:val="24"/>
+        </w:rPr>
+        <w:t>.json</w:t>
+      </w:r>
+      <w:proofErr w:type="spellEnd"/>
+      <w:proofErr w:type="gramEnd"/>
+      <w:r>
+        <w:rPr>
+          <w:rFonts w:ascii="Times New Roman" w:hAnsi="Times New Roman" w:cs="Times New Roman"/>
+          <w:sz w:val="24"/>
+          <w:szCs w:val="24"/>
+        </w:rPr>
+        <w:t xml:space="preserve"> file </w:t>
+      </w:r>
+      <w:proofErr w:type="spellStart"/>
+      <w:r>
+        <w:rPr>
+          <w:rFonts w:ascii="Times New Roman" w:hAnsi="Times New Roman" w:cs="Times New Roman"/>
+          <w:sz w:val="24"/>
+          <w:szCs w:val="24"/>
+        </w:rPr>
+        <w:t>such</w:t>
+      </w:r>
+      <w:proofErr w:type="spellEnd"/>
+      <w:r>
+        <w:rPr>
+          <w:rFonts w:ascii="Times New Roman" w:hAnsi="Times New Roman" w:cs="Times New Roman"/>
+          <w:sz w:val="24"/>
+          <w:szCs w:val="24"/>
+        </w:rPr>
+        <w:t xml:space="preserve"> as </w:t>
+      </w:r>
+      <w:proofErr w:type="spellStart"/>
+      <w:r>
+        <w:rPr>
+          <w:rFonts w:ascii="Times New Roman" w:hAnsi="Times New Roman" w:cs="Times New Roman"/>
+          <w:sz w:val="24"/>
+          <w:szCs w:val="24"/>
+        </w:rPr>
+        <w:t>courses</w:t>
+      </w:r>
+      <w:proofErr w:type="spellEnd"/>
+      <w:r>
+        <w:rPr>
+          <w:rFonts w:ascii="Times New Roman" w:hAnsi="Times New Roman" w:cs="Times New Roman"/>
+          <w:sz w:val="24"/>
+          <w:szCs w:val="24"/>
+        </w:rPr>
+        <w:t xml:space="preserve">, </w:t>
+      </w:r>
+      <w:proofErr w:type="spellStart"/>
+      <w:r>
+        <w:rPr>
+          <w:rFonts w:ascii="Times New Roman" w:hAnsi="Times New Roman" w:cs="Times New Roman"/>
+          <w:sz w:val="24"/>
+          <w:szCs w:val="24"/>
+        </w:rPr>
+        <w:t>semesters</w:t>
+      </w:r>
+      <w:proofErr w:type="spellEnd"/>
+      <w:r>
+        <w:rPr>
+          <w:rFonts w:ascii="Times New Roman" w:hAnsi="Times New Roman" w:cs="Times New Roman"/>
+          <w:sz w:val="24"/>
+          <w:szCs w:val="24"/>
+        </w:rPr>
+        <w:t xml:space="preserve"> </w:t>
+      </w:r>
+      <w:proofErr w:type="spellStart"/>
+      <w:r>
+        <w:rPr>
+          <w:rFonts w:ascii="Times New Roman" w:hAnsi="Times New Roman" w:cs="Times New Roman"/>
+          <w:sz w:val="24"/>
+          <w:szCs w:val="24"/>
+        </w:rPr>
+        <w:t>and</w:t>
+      </w:r>
+      <w:proofErr w:type="spellEnd"/>
+      <w:r>
+        <w:rPr>
+          <w:rFonts w:ascii="Times New Roman" w:hAnsi="Times New Roman" w:cs="Times New Roman"/>
+          <w:sz w:val="24"/>
+          <w:szCs w:val="24"/>
+        </w:rPr>
+        <w:t xml:space="preserve"> </w:t>
+      </w:r>
+      <w:proofErr w:type="spellStart"/>
+      <w:r>
+        <w:rPr>
+          <w:rFonts w:ascii="Times New Roman" w:hAnsi="Times New Roman" w:cs="Times New Roman"/>
+          <w:sz w:val="24"/>
+          <w:szCs w:val="24"/>
+        </w:rPr>
+        <w:t>student</w:t>
+      </w:r>
+      <w:proofErr w:type="spellEnd"/>
+      <w:r>
+        <w:rPr>
+          <w:rFonts w:ascii="Times New Roman" w:hAnsi="Times New Roman" w:cs="Times New Roman"/>
+          <w:sz w:val="24"/>
+          <w:szCs w:val="24"/>
+        </w:rPr>
+        <w:t xml:space="preserve"> </w:t>
+      </w:r>
+      <w:proofErr w:type="spellStart"/>
+      <w:r>
+        <w:rPr>
+          <w:rFonts w:ascii="Times New Roman" w:hAnsi="Times New Roman" w:cs="Times New Roman"/>
+          <w:sz w:val="24"/>
+          <w:szCs w:val="24"/>
+        </w:rPr>
+        <w:t>names</w:t>
+      </w:r>
+      <w:proofErr w:type="spellEnd"/>
+      <w:r>
+        <w:rPr>
+          <w:rFonts w:ascii="Times New Roman" w:hAnsi="Times New Roman" w:cs="Times New Roman"/>
+          <w:sz w:val="24"/>
+          <w:szCs w:val="24"/>
+        </w:rPr>
+        <w:t>.</w:t>
+      </w:r>
+    </w:p>
+    <w:p>
+      <w:pPr>
+        <w:spacing w:line="360" w:lineRule="auto"/>
+        <w:rPr>
+          <w:rFonts w:ascii="Times New Roman" w:hAnsi="Times New Roman" w:cs="Times New Roman"/>
+          <w:sz w:val="24"/>
+          <w:szCs w:val="24"/>
+        </w:rPr>
+      </w:pPr>
+      <w:proofErr w:type="spellStart"/>
+      <w:r>
+        <w:rPr>
+          <w:rFonts w:ascii="Times New Roman" w:hAnsi="Times New Roman" w:cs="Times New Roman"/>
+          <w:sz w:val="24"/>
+          <w:szCs w:val="24"/>
+        </w:rPr>
+        <w:t>The</w:t>
+      </w:r>
+      <w:proofErr w:type="spellEnd"/>
+      <w:r>
+        <w:rPr>
+          <w:rFonts w:ascii="Times New Roman" w:hAnsi="Times New Roman" w:cs="Times New Roman"/>
+          <w:sz w:val="24"/>
+          <w:szCs w:val="24"/>
+        </w:rPr>
+        <w:t xml:space="preserve"> </w:t>
+      </w:r>
+      <w:proofErr w:type="spellStart"/>
+      <w:r>
+        <w:rPr>
+          <w:rFonts w:ascii="Times New Roman" w:hAnsi="Times New Roman" w:cs="Times New Roman"/>
+          <w:sz w:val="24"/>
+          <w:szCs w:val="24"/>
+        </w:rPr>
+        <w:t>system</w:t>
+      </w:r>
+      <w:proofErr w:type="spellEnd"/>
+      <w:r>
+        <w:rPr>
+          <w:rFonts w:ascii="Times New Roman" w:hAnsi="Times New Roman" w:cs="Times New Roman"/>
+          <w:sz w:val="24"/>
+          <w:szCs w:val="24"/>
+        </w:rPr>
+        <w:t xml:space="preserve"> </w:t>
+      </w:r>
+      <w:proofErr w:type="spellStart"/>
+      <w:r>
+        <w:rPr>
+          <w:rFonts w:ascii="Times New Roman" w:hAnsi="Times New Roman" w:cs="Times New Roman"/>
+          <w:sz w:val="24"/>
+          <w:szCs w:val="24"/>
+        </w:rPr>
+        <w:t>will</w:t>
+      </w:r>
+      <w:proofErr w:type="spellEnd"/>
+      <w:r>
+        <w:rPr>
+          <w:rFonts w:ascii="Times New Roman" w:hAnsi="Times New Roman" w:cs="Times New Roman"/>
+          <w:sz w:val="24"/>
+          <w:szCs w:val="24"/>
+        </w:rPr>
+        <w:t xml:space="preserve"> </w:t>
+      </w:r>
+      <w:proofErr w:type="spellStart"/>
+      <w:r>
+        <w:rPr>
+          <w:rFonts w:ascii="Times New Roman" w:hAnsi="Times New Roman" w:cs="Times New Roman"/>
+          <w:sz w:val="24"/>
+          <w:szCs w:val="24"/>
+        </w:rPr>
+        <w:t>parse</w:t>
+      </w:r>
+      <w:proofErr w:type="spellEnd"/>
+      <w:r>
+        <w:rPr>
+          <w:rFonts w:ascii="Times New Roman" w:hAnsi="Times New Roman" w:cs="Times New Roman"/>
+          <w:sz w:val="24"/>
+          <w:szCs w:val="24"/>
+        </w:rPr>
+        <w:t xml:space="preserve"> </w:t>
+      </w:r>
+      <w:proofErr w:type="spellStart"/>
+      <w:r>
+        <w:rPr>
+          <w:rFonts w:ascii="Times New Roman" w:hAnsi="Times New Roman" w:cs="Times New Roman"/>
+          <w:sz w:val="24"/>
+          <w:szCs w:val="24"/>
+        </w:rPr>
+        <w:t>the</w:t>
+      </w:r>
+      <w:proofErr w:type="spellEnd"/>
+      <w:r>
+        <w:rPr>
+          <w:rFonts w:ascii="Times New Roman" w:hAnsi="Times New Roman" w:cs="Times New Roman"/>
+          <w:sz w:val="24"/>
+          <w:szCs w:val="24"/>
+        </w:rPr>
+        <w:t xml:space="preserve"> </w:t>
+      </w:r>
+      <w:proofErr w:type="spellStart"/>
+      <w:r>
+        <w:rPr>
+          <w:rFonts w:ascii="Times New Roman" w:hAnsi="Times New Roman" w:cs="Times New Roman"/>
+          <w:sz w:val="24"/>
+          <w:szCs w:val="24"/>
+        </w:rPr>
+        <w:t>input</w:t>
+      </w:r>
+      <w:proofErr w:type="spellEnd"/>
+      <w:r>
+        <w:rPr>
+          <w:rFonts w:ascii="Times New Roman" w:hAnsi="Times New Roman" w:cs="Times New Roman"/>
+          <w:sz w:val="24"/>
+          <w:szCs w:val="24"/>
+        </w:rPr>
+        <w:t xml:space="preserve"> file.</w:t>
+      </w:r>
+    </w:p>
+    <w:p>
+      <w:pPr>
+        <w:spacing w:line="360" w:lineRule="auto"/>
+        <w:rPr>
+          <w:rFonts w:ascii="Times New Roman" w:hAnsi="Times New Roman" w:cs="Times New Roman"/>
+          <w:sz w:val="24"/>
+          <w:szCs w:val="24"/>
+        </w:rPr>
+      </w:pPr>
+      <w:proofErr w:type="spellStart"/>
+      <w:r>
+        <w:rPr>
+          <w:rFonts w:ascii="Times New Roman" w:hAnsi="Times New Roman" w:cs="Times New Roman"/>
+          <w:sz w:val="24"/>
+          <w:szCs w:val="24"/>
+        </w:rPr>
+        <w:t>The</w:t>
+      </w:r>
+      <w:proofErr w:type="spellEnd"/>
+      <w:r>
+        <w:rPr>
+          <w:rFonts w:ascii="Times New Roman" w:hAnsi="Times New Roman" w:cs="Times New Roman"/>
+          <w:sz w:val="24"/>
+          <w:szCs w:val="24"/>
+        </w:rPr>
+        <w:t xml:space="preserve"> </w:t>
+      </w:r>
+      <w:proofErr w:type="spellStart"/>
+      <w:r>
+        <w:rPr>
+          <w:rFonts w:ascii="Times New Roman" w:hAnsi="Times New Roman" w:cs="Times New Roman"/>
+          <w:sz w:val="24"/>
+          <w:szCs w:val="24"/>
+        </w:rPr>
+        <w:t>system</w:t>
+      </w:r>
+      <w:proofErr w:type="spellEnd"/>
+      <w:r>
+        <w:rPr>
+          <w:rFonts w:ascii="Times New Roman" w:hAnsi="Times New Roman" w:cs="Times New Roman"/>
+          <w:sz w:val="24"/>
+          <w:szCs w:val="24"/>
+        </w:rPr>
+        <w:t xml:space="preserve"> </w:t>
+      </w:r>
+      <w:proofErr w:type="spellStart"/>
+      <w:r>
+        <w:rPr>
+          <w:rFonts w:ascii="Times New Roman" w:hAnsi="Times New Roman" w:cs="Times New Roman"/>
+          <w:sz w:val="24"/>
+          <w:szCs w:val="24"/>
+        </w:rPr>
+        <w:t>will</w:t>
+      </w:r>
+      <w:proofErr w:type="spellEnd"/>
+      <w:r>
+        <w:rPr>
+          <w:rFonts w:ascii="Times New Roman" w:hAnsi="Times New Roman" w:cs="Times New Roman"/>
+          <w:sz w:val="24"/>
+          <w:szCs w:val="24"/>
+        </w:rPr>
+        <w:t xml:space="preserve"> </w:t>
+      </w:r>
+      <w:proofErr w:type="spellStart"/>
+      <w:r>
+        <w:rPr>
+          <w:rFonts w:ascii="Times New Roman" w:hAnsi="Times New Roman" w:cs="Times New Roman"/>
+          <w:sz w:val="24"/>
+          <w:szCs w:val="24"/>
+        </w:rPr>
+        <w:t>generate</w:t>
+      </w:r>
+      <w:proofErr w:type="spellEnd"/>
+      <w:r>
+        <w:rPr>
+          <w:rFonts w:ascii="Times New Roman" w:hAnsi="Times New Roman" w:cs="Times New Roman"/>
+          <w:sz w:val="24"/>
+          <w:szCs w:val="24"/>
+        </w:rPr>
+        <w:t xml:space="preserve"> </w:t>
+      </w:r>
+      <w:proofErr w:type="spellStart"/>
+      <w:r>
+        <w:rPr>
+          <w:rFonts w:ascii="Times New Roman" w:hAnsi="Times New Roman" w:cs="Times New Roman"/>
+          <w:sz w:val="24"/>
+          <w:szCs w:val="24"/>
+        </w:rPr>
+        <w:t>random</w:t>
+      </w:r>
+      <w:proofErr w:type="spellEnd"/>
+      <w:r>
+        <w:rPr>
+          <w:rFonts w:ascii="Times New Roman" w:hAnsi="Times New Roman" w:cs="Times New Roman"/>
+          <w:sz w:val="24"/>
+          <w:szCs w:val="24"/>
+        </w:rPr>
+        <w:t xml:space="preserve"> </w:t>
+      </w:r>
+      <w:proofErr w:type="spellStart"/>
+      <w:r>
+        <w:rPr>
+          <w:rFonts w:ascii="Times New Roman" w:hAnsi="Times New Roman" w:cs="Times New Roman"/>
+          <w:sz w:val="24"/>
+          <w:szCs w:val="24"/>
+        </w:rPr>
+        <w:t>students</w:t>
+      </w:r>
+      <w:proofErr w:type="spellEnd"/>
+      <w:r>
+        <w:rPr>
+          <w:rFonts w:ascii="Times New Roman" w:hAnsi="Times New Roman" w:cs="Times New Roman"/>
+          <w:sz w:val="24"/>
+          <w:szCs w:val="24"/>
+        </w:rPr>
+        <w:t xml:space="preserve"> </w:t>
+      </w:r>
+      <w:proofErr w:type="spellStart"/>
+      <w:r>
+        <w:rPr>
+          <w:rFonts w:ascii="Times New Roman" w:hAnsi="Times New Roman" w:cs="Times New Roman"/>
+          <w:sz w:val="24"/>
+          <w:szCs w:val="24"/>
+        </w:rPr>
+        <w:t>with</w:t>
+      </w:r>
+      <w:proofErr w:type="spellEnd"/>
+      <w:r>
+        <w:rPr>
+          <w:rFonts w:ascii="Times New Roman" w:hAnsi="Times New Roman" w:cs="Times New Roman"/>
+          <w:sz w:val="24"/>
+          <w:szCs w:val="24"/>
+        </w:rPr>
+        <w:t xml:space="preserve"> </w:t>
+      </w:r>
+      <w:proofErr w:type="spellStart"/>
+      <w:r>
+        <w:rPr>
+          <w:rFonts w:ascii="Times New Roman" w:hAnsi="Times New Roman" w:cs="Times New Roman"/>
+          <w:sz w:val="24"/>
+          <w:szCs w:val="24"/>
+        </w:rPr>
+        <w:t>equal</w:t>
+      </w:r>
+      <w:proofErr w:type="spellEnd"/>
+      <w:r>
+        <w:rPr>
+          <w:rFonts w:ascii="Times New Roman" w:hAnsi="Times New Roman" w:cs="Times New Roman"/>
+          <w:sz w:val="24"/>
+          <w:szCs w:val="24"/>
+        </w:rPr>
+        <w:t xml:space="preserve"> </w:t>
+      </w:r>
+      <w:proofErr w:type="spellStart"/>
+      <w:r>
+        <w:rPr>
+          <w:rFonts w:ascii="Times New Roman" w:hAnsi="Times New Roman" w:cs="Times New Roman"/>
+          <w:sz w:val="24"/>
+          <w:szCs w:val="24"/>
+        </w:rPr>
+        <w:t>probability</w:t>
+      </w:r>
+      <w:proofErr w:type="spellEnd"/>
+      <w:r>
+        <w:rPr>
+          <w:rFonts w:ascii="Times New Roman" w:hAnsi="Times New Roman" w:cs="Times New Roman"/>
+          <w:sz w:val="24"/>
+          <w:szCs w:val="24"/>
+        </w:rPr>
+        <w:t xml:space="preserve"> in </w:t>
+      </w:r>
+      <w:proofErr w:type="spellStart"/>
+      <w:r>
+        <w:rPr>
+          <w:rFonts w:ascii="Times New Roman" w:hAnsi="Times New Roman" w:cs="Times New Roman"/>
+          <w:sz w:val="24"/>
+          <w:szCs w:val="24"/>
+        </w:rPr>
+        <w:t>any</w:t>
+      </w:r>
+      <w:proofErr w:type="spellEnd"/>
+      <w:r>
+        <w:rPr>
+          <w:rFonts w:ascii="Times New Roman" w:hAnsi="Times New Roman" w:cs="Times New Roman"/>
+          <w:sz w:val="24"/>
+          <w:szCs w:val="24"/>
+        </w:rPr>
+        <w:t xml:space="preserve"> of </w:t>
+      </w:r>
+      <w:proofErr w:type="spellStart"/>
+      <w:r>
+        <w:rPr>
+          <w:rFonts w:ascii="Times New Roman" w:hAnsi="Times New Roman" w:cs="Times New Roman"/>
+          <w:sz w:val="24"/>
+          <w:szCs w:val="24"/>
+        </w:rPr>
+        <w:t>the</w:t>
+      </w:r>
+      <w:proofErr w:type="spellEnd"/>
+      <w:r>
+        <w:rPr>
+          <w:rFonts w:ascii="Times New Roman" w:hAnsi="Times New Roman" w:cs="Times New Roman"/>
+          <w:sz w:val="24"/>
+          <w:szCs w:val="24"/>
+        </w:rPr>
+        <w:t xml:space="preserve"> 8 </w:t>
+      </w:r>
+      <w:proofErr w:type="spellStart"/>
+      <w:r>
+        <w:rPr>
+          <w:rFonts w:ascii="Times New Roman" w:hAnsi="Times New Roman" w:cs="Times New Roman"/>
+          <w:sz w:val="24"/>
+          <w:szCs w:val="24"/>
+        </w:rPr>
+        <w:t>semesters</w:t>
+      </w:r>
+      <w:proofErr w:type="spellEnd"/>
+      <w:r>
+        <w:rPr>
+          <w:rFonts w:ascii="Times New Roman" w:hAnsi="Times New Roman" w:cs="Times New Roman"/>
+          <w:sz w:val="24"/>
+          <w:szCs w:val="24"/>
+        </w:rPr>
+        <w:t>.</w:t>
+      </w:r>
+    </w:p>
+    <w:p>
+      <w:pPr>
+        <w:spacing w:line="360" w:lineRule="auto"/>
+        <w:rPr>
+          <w:rFonts w:ascii="Times New Roman" w:hAnsi="Times New Roman" w:cs="Times New Roman"/>
+          <w:sz w:val="24"/>
+          <w:szCs w:val="24"/>
+        </w:rPr>
+      </w:pPr>
+      <w:proofErr w:type="spellStart"/>
+      <w:r>
+        <w:rPr>
+          <w:rFonts w:ascii="Times New Roman" w:hAnsi="Times New Roman" w:cs="Times New Roman"/>
+          <w:sz w:val="24"/>
+          <w:szCs w:val="24"/>
+        </w:rPr>
+        <w:t>The</w:t>
+      </w:r>
+      <w:proofErr w:type="spellEnd"/>
+      <w:r>
+        <w:rPr>
+          <w:rFonts w:ascii="Times New Roman" w:hAnsi="Times New Roman" w:cs="Times New Roman"/>
+          <w:sz w:val="24"/>
+          <w:szCs w:val="24"/>
+        </w:rPr>
+        <w:t xml:space="preserve"> </w:t>
+      </w:r>
+      <w:proofErr w:type="spellStart"/>
+      <w:r>
+        <w:rPr>
+          <w:rFonts w:ascii="Times New Roman" w:hAnsi="Times New Roman" w:cs="Times New Roman"/>
+          <w:sz w:val="24"/>
+          <w:szCs w:val="24"/>
+        </w:rPr>
+        <w:t>system</w:t>
+      </w:r>
+      <w:proofErr w:type="spellEnd"/>
+      <w:r>
+        <w:rPr>
+          <w:rFonts w:ascii="Times New Roman" w:hAnsi="Times New Roman" w:cs="Times New Roman"/>
+          <w:sz w:val="24"/>
+          <w:szCs w:val="24"/>
+        </w:rPr>
+        <w:t xml:space="preserve"> </w:t>
+      </w:r>
+      <w:proofErr w:type="spellStart"/>
+      <w:r>
+        <w:rPr>
+          <w:rFonts w:ascii="Times New Roman" w:hAnsi="Times New Roman" w:cs="Times New Roman"/>
+          <w:sz w:val="24"/>
+          <w:szCs w:val="24"/>
+        </w:rPr>
+        <w:t>will</w:t>
+      </w:r>
+      <w:proofErr w:type="spellEnd"/>
+      <w:r>
+        <w:rPr>
+          <w:rFonts w:ascii="Times New Roman" w:hAnsi="Times New Roman" w:cs="Times New Roman"/>
+          <w:sz w:val="24"/>
+          <w:szCs w:val="24"/>
+        </w:rPr>
+        <w:t xml:space="preserve"> </w:t>
+      </w:r>
+      <w:proofErr w:type="spellStart"/>
+      <w:r>
+        <w:rPr>
+          <w:rFonts w:ascii="Times New Roman" w:hAnsi="Times New Roman" w:cs="Times New Roman"/>
+          <w:sz w:val="24"/>
+          <w:szCs w:val="24"/>
+        </w:rPr>
+        <w:t>assign</w:t>
+      </w:r>
+      <w:proofErr w:type="spellEnd"/>
+      <w:r>
+        <w:rPr>
+          <w:rFonts w:ascii="Times New Roman" w:hAnsi="Times New Roman" w:cs="Times New Roman"/>
+          <w:sz w:val="24"/>
+          <w:szCs w:val="24"/>
+        </w:rPr>
+        <w:t xml:space="preserve"> </w:t>
+      </w:r>
+      <w:proofErr w:type="spellStart"/>
+      <w:r>
+        <w:rPr>
+          <w:rFonts w:ascii="Times New Roman" w:hAnsi="Times New Roman" w:cs="Times New Roman"/>
+          <w:sz w:val="24"/>
+          <w:szCs w:val="24"/>
+        </w:rPr>
+        <w:t>each</w:t>
+      </w:r>
+      <w:proofErr w:type="spellEnd"/>
+      <w:r>
+        <w:rPr>
+          <w:rFonts w:ascii="Times New Roman" w:hAnsi="Times New Roman" w:cs="Times New Roman"/>
+          <w:sz w:val="24"/>
+          <w:szCs w:val="24"/>
+        </w:rPr>
+        <w:t xml:space="preserve"> </w:t>
+      </w:r>
+      <w:proofErr w:type="spellStart"/>
+      <w:r>
+        <w:rPr>
+          <w:rFonts w:ascii="Times New Roman" w:hAnsi="Times New Roman" w:cs="Times New Roman"/>
+          <w:sz w:val="24"/>
+          <w:szCs w:val="24"/>
+        </w:rPr>
+        <w:t>student</w:t>
+      </w:r>
+      <w:proofErr w:type="spellEnd"/>
+      <w:r>
+        <w:rPr>
+          <w:rFonts w:ascii="Times New Roman" w:hAnsi="Times New Roman" w:cs="Times New Roman"/>
+          <w:sz w:val="24"/>
+          <w:szCs w:val="24"/>
+        </w:rPr>
+        <w:t xml:space="preserve"> an </w:t>
+      </w:r>
+      <w:proofErr w:type="spellStart"/>
+      <w:r>
+        <w:rPr>
+          <w:rFonts w:ascii="Times New Roman" w:hAnsi="Times New Roman" w:cs="Times New Roman"/>
+          <w:sz w:val="24"/>
+          <w:szCs w:val="24"/>
+        </w:rPr>
+        <w:t>advisor</w:t>
+      </w:r>
+      <w:proofErr w:type="spellEnd"/>
+      <w:r>
+        <w:rPr>
+          <w:rFonts w:ascii="Times New Roman" w:hAnsi="Times New Roman" w:cs="Times New Roman"/>
+          <w:sz w:val="24"/>
+          <w:szCs w:val="24"/>
+        </w:rPr>
+        <w:t xml:space="preserve"> </w:t>
+      </w:r>
+      <w:proofErr w:type="spellStart"/>
+      <w:r>
+        <w:rPr>
+          <w:rFonts w:ascii="Times New Roman" w:hAnsi="Times New Roman" w:cs="Times New Roman"/>
+          <w:sz w:val="24"/>
+          <w:szCs w:val="24"/>
+        </w:rPr>
+        <w:t>randomly</w:t>
+      </w:r>
+      <w:proofErr w:type="spellEnd"/>
+      <w:r>
+        <w:rPr>
+          <w:rFonts w:ascii="Times New Roman" w:hAnsi="Times New Roman" w:cs="Times New Roman"/>
+          <w:sz w:val="24"/>
+          <w:szCs w:val="24"/>
+        </w:rPr>
+        <w:t>.</w:t>
+      </w:r>
+    </w:p>
+    <w:p>
+      <w:pPr>
+        <w:spacing w:line="360" w:lineRule="auto"/>
+        <w:rPr>
+          <w:rFonts w:ascii="Times New Roman" w:hAnsi="Times New Roman" w:cs="Times New Roman"/>
+          <w:sz w:val="24"/>
+          <w:szCs w:val="24"/>
+        </w:rPr>
+      </w:pPr>
+      <w:proofErr w:type="spellStart"/>
+      <w:r>
+        <w:rPr>
+          <w:rFonts w:ascii="Times New Roman" w:hAnsi="Times New Roman" w:cs="Times New Roman"/>
+          <w:sz w:val="24"/>
+          <w:szCs w:val="24"/>
+        </w:rPr>
+        <w:t>The</w:t>
+      </w:r>
+      <w:proofErr w:type="spellEnd"/>
+      <w:r>
+        <w:rPr>
+          <w:rFonts w:ascii="Times New Roman" w:hAnsi="Times New Roman" w:cs="Times New Roman"/>
+          <w:sz w:val="24"/>
+          <w:szCs w:val="24"/>
+        </w:rPr>
+        <w:t xml:space="preserve"> </w:t>
+      </w:r>
+      <w:proofErr w:type="spellStart"/>
+      <w:r>
+        <w:rPr>
+          <w:rFonts w:ascii="Times New Roman" w:hAnsi="Times New Roman" w:cs="Times New Roman"/>
+          <w:sz w:val="24"/>
+          <w:szCs w:val="24"/>
+        </w:rPr>
+        <w:t>system</w:t>
+      </w:r>
+      <w:proofErr w:type="spellEnd"/>
+      <w:r>
+        <w:rPr>
+          <w:rFonts w:ascii="Times New Roman" w:hAnsi="Times New Roman" w:cs="Times New Roman"/>
+          <w:sz w:val="24"/>
+          <w:szCs w:val="24"/>
+        </w:rPr>
+        <w:t xml:space="preserve"> </w:t>
+      </w:r>
+      <w:proofErr w:type="spellStart"/>
+      <w:r>
+        <w:rPr>
+          <w:rFonts w:ascii="Times New Roman" w:hAnsi="Times New Roman" w:cs="Times New Roman"/>
+          <w:sz w:val="24"/>
+          <w:szCs w:val="24"/>
+        </w:rPr>
+        <w:t>will</w:t>
+      </w:r>
+      <w:proofErr w:type="spellEnd"/>
+      <w:r>
+        <w:rPr>
+          <w:rFonts w:ascii="Times New Roman" w:hAnsi="Times New Roman" w:cs="Times New Roman"/>
+          <w:sz w:val="24"/>
+          <w:szCs w:val="24"/>
+        </w:rPr>
+        <w:t xml:space="preserve"> </w:t>
+      </w:r>
+      <w:proofErr w:type="spellStart"/>
+      <w:r>
+        <w:rPr>
+          <w:rFonts w:ascii="Times New Roman" w:hAnsi="Times New Roman" w:cs="Times New Roman"/>
+          <w:sz w:val="24"/>
+          <w:szCs w:val="24"/>
+        </w:rPr>
+        <w:t>assign</w:t>
+      </w:r>
+      <w:proofErr w:type="spellEnd"/>
+      <w:r>
+        <w:rPr>
+          <w:rFonts w:ascii="Times New Roman" w:hAnsi="Times New Roman" w:cs="Times New Roman"/>
+          <w:sz w:val="24"/>
+          <w:szCs w:val="24"/>
+        </w:rPr>
+        <w:t xml:space="preserve"> a </w:t>
+      </w:r>
+      <w:proofErr w:type="spellStart"/>
+      <w:r>
+        <w:rPr>
+          <w:rFonts w:ascii="Times New Roman" w:hAnsi="Times New Roman" w:cs="Times New Roman"/>
+          <w:sz w:val="24"/>
+          <w:szCs w:val="24"/>
+        </w:rPr>
+        <w:t>successful</w:t>
+      </w:r>
+      <w:proofErr w:type="spellEnd"/>
+      <w:r>
+        <w:rPr>
+          <w:rFonts w:ascii="Times New Roman" w:hAnsi="Times New Roman" w:cs="Times New Roman"/>
+          <w:sz w:val="24"/>
+          <w:szCs w:val="24"/>
+        </w:rPr>
+        <w:t>/</w:t>
+      </w:r>
+      <w:proofErr w:type="spellStart"/>
+      <w:r>
+        <w:rPr>
+          <w:rFonts w:ascii="Times New Roman" w:hAnsi="Times New Roman" w:cs="Times New Roman"/>
+          <w:sz w:val="24"/>
+          <w:szCs w:val="24"/>
+        </w:rPr>
+        <w:t>failed</w:t>
+      </w:r>
+      <w:proofErr w:type="spellEnd"/>
+      <w:r>
+        <w:rPr>
+          <w:rFonts w:ascii="Times New Roman" w:hAnsi="Times New Roman" w:cs="Times New Roman"/>
+          <w:sz w:val="24"/>
+          <w:szCs w:val="24"/>
+        </w:rPr>
+        <w:t xml:space="preserve"> </w:t>
+      </w:r>
+      <w:proofErr w:type="spellStart"/>
+      <w:r>
+        <w:rPr>
+          <w:rFonts w:ascii="Times New Roman" w:hAnsi="Times New Roman" w:cs="Times New Roman"/>
+          <w:sz w:val="24"/>
+          <w:szCs w:val="24"/>
+        </w:rPr>
+        <w:t>course</w:t>
+      </w:r>
+      <w:proofErr w:type="spellEnd"/>
+      <w:r>
+        <w:rPr>
+          <w:rFonts w:ascii="Times New Roman" w:hAnsi="Times New Roman" w:cs="Times New Roman"/>
+          <w:sz w:val="24"/>
+          <w:szCs w:val="24"/>
+        </w:rPr>
+        <w:t xml:space="preserve">, </w:t>
+      </w:r>
+      <w:proofErr w:type="spellStart"/>
+      <w:r>
+        <w:rPr>
+          <w:rFonts w:ascii="Times New Roman" w:hAnsi="Times New Roman" w:cs="Times New Roman"/>
+          <w:sz w:val="24"/>
+          <w:szCs w:val="24"/>
+        </w:rPr>
+        <w:t>taking</w:t>
+      </w:r>
+      <w:proofErr w:type="spellEnd"/>
+      <w:r>
+        <w:rPr>
+          <w:rFonts w:ascii="Times New Roman" w:hAnsi="Times New Roman" w:cs="Times New Roman"/>
+          <w:sz w:val="24"/>
+          <w:szCs w:val="24"/>
+        </w:rPr>
+        <w:t xml:space="preserve"> </w:t>
+      </w:r>
+      <w:proofErr w:type="spellStart"/>
+      <w:r>
+        <w:rPr>
+          <w:rFonts w:ascii="Times New Roman" w:hAnsi="Times New Roman" w:cs="Times New Roman"/>
+          <w:sz w:val="24"/>
+          <w:szCs w:val="24"/>
+        </w:rPr>
+        <w:t>into</w:t>
+      </w:r>
+      <w:proofErr w:type="spellEnd"/>
+      <w:r>
+        <w:rPr>
+          <w:rFonts w:ascii="Times New Roman" w:hAnsi="Times New Roman" w:cs="Times New Roman"/>
+          <w:sz w:val="24"/>
+          <w:szCs w:val="24"/>
+        </w:rPr>
+        <w:t xml:space="preserve"> </w:t>
+      </w:r>
+      <w:proofErr w:type="spellStart"/>
+      <w:r>
+        <w:rPr>
+          <w:rFonts w:ascii="Times New Roman" w:hAnsi="Times New Roman" w:cs="Times New Roman"/>
+          <w:sz w:val="24"/>
+          <w:szCs w:val="24"/>
+        </w:rPr>
+        <w:t>account</w:t>
+      </w:r>
+      <w:proofErr w:type="spellEnd"/>
+      <w:r>
+        <w:rPr>
+          <w:rFonts w:ascii="Times New Roman" w:hAnsi="Times New Roman" w:cs="Times New Roman"/>
+          <w:sz w:val="24"/>
+          <w:szCs w:val="24"/>
+        </w:rPr>
+        <w:t xml:space="preserve"> </w:t>
+      </w:r>
+      <w:proofErr w:type="spellStart"/>
+      <w:r>
+        <w:rPr>
+          <w:rFonts w:ascii="Times New Roman" w:hAnsi="Times New Roman" w:cs="Times New Roman"/>
+          <w:sz w:val="24"/>
+          <w:szCs w:val="24"/>
+        </w:rPr>
+        <w:t>the</w:t>
+      </w:r>
+      <w:proofErr w:type="spellEnd"/>
+      <w:r>
+        <w:rPr>
+          <w:rFonts w:ascii="Times New Roman" w:hAnsi="Times New Roman" w:cs="Times New Roman"/>
+          <w:sz w:val="24"/>
+          <w:szCs w:val="24"/>
+        </w:rPr>
+        <w:t xml:space="preserve"> </w:t>
+      </w:r>
+      <w:proofErr w:type="spellStart"/>
+      <w:r>
+        <w:rPr>
+          <w:rFonts w:ascii="Times New Roman" w:hAnsi="Times New Roman" w:cs="Times New Roman"/>
+          <w:sz w:val="24"/>
+          <w:szCs w:val="24"/>
+        </w:rPr>
+        <w:t>prerequisites</w:t>
+      </w:r>
+      <w:proofErr w:type="spellEnd"/>
+      <w:r>
+        <w:rPr>
+          <w:rFonts w:ascii="Times New Roman" w:hAnsi="Times New Roman" w:cs="Times New Roman"/>
+          <w:sz w:val="24"/>
+          <w:szCs w:val="24"/>
+        </w:rPr>
+        <w:t>.</w:t>
+      </w:r>
+    </w:p>
+    <w:p>
+      <w:pPr>
+        <w:spacing w:line="360" w:lineRule="auto"/>
         <w:rPr>
           <w:rFonts w:ascii="Times New Roman" w:hAnsi="Times New Roman" w:cs="Times New Roman"/>
           <w:b/>
@@ -5666,6 +7075,7 @@
     </w:p>
     <w:p>
       <w:pPr>
+        <w:spacing w:line="360" w:lineRule="auto"/>
         <w:rPr>
           <w:rFonts w:ascii="Times New Roman" w:hAnsi="Times New Roman" w:cs="Times New Roman"/>
           <w:sz w:val="24"/>
@@ -5873,6 +7283,7 @@
     </w:p>
     <w:p>
       <w:pPr>
+        <w:spacing w:line="360" w:lineRule="auto"/>
         <w:rPr>
           <w:rFonts w:ascii="Times New Roman" w:hAnsi="Times New Roman" w:cs="Times New Roman"/>
           <w:sz w:val="24"/>
@@ -6152,6 +7563,7 @@
     </w:p>
     <w:p>
       <w:pPr>
+        <w:spacing w:line="360" w:lineRule="auto"/>
         <w:rPr>
           <w:rFonts w:ascii="Times New Roman" w:hAnsi="Times New Roman" w:cs="Times New Roman"/>
           <w:sz w:val="24"/>
@@ -6425,6 +7837,7 @@
     </w:p>
     <w:p>
       <w:pPr>
+        <w:spacing w:line="360" w:lineRule="auto"/>
         <w:rPr>
           <w:rFonts w:ascii="Times New Roman" w:hAnsi="Times New Roman" w:cs="Times New Roman"/>
           <w:sz w:val="24"/>
@@ -6434,6 +7847,7 @@
     </w:p>
     <w:p>
       <w:pPr>
+        <w:spacing w:line="360" w:lineRule="auto"/>
         <w:rPr>
           <w:rFonts w:ascii="Times New Roman" w:hAnsi="Times New Roman" w:cs="Times New Roman"/>
           <w:sz w:val="24"/>
@@ -6452,7 +7866,7 @@
 </file>
 
 <file path=word/numbering.xml><?xml version="1.0" encoding="utf-8"?>
-<w:numbering xmlns:wpc="http://schemas.microsoft.com/office/word/2010/wordprocessingCanvas" xmlns:cx="http://schemas.microsoft.com/office/drawing/2014/chartex" xmlns:cx1="http://schemas.microsoft.com/office/drawing/2015/9/8/chartex" xmlns:cx2="http://schemas.microsoft.com/office/drawing/2015/10/21/chartex" xmlns:cx3="http://schemas.microsoft.com/office/drawing/2016/5/9/chartex" xmlns:cx4="http://schemas.microsoft.com/office/drawing/2016/5/10/chartex" xmlns:cx5="http://schemas.microsoft.com/office/drawing/2016/5/11/chartex" xmlns:cx6="http://schemas.microsoft.com/office/drawing/2016/5/12/chartex" xmlns:cx7="http://schemas.microsoft.com/office/drawing/2016/5/13/chartex" xmlns:cx8="http://schemas.microsoft.com/office/drawing/2016/5/14/chartex" xmlns:mc="http://schemas.openxmlformats.org/markup-compatibility/2006" xmlns:aink="http://schemas.microsoft.com/office/drawing/2016/ink" xmlns:am3d="http://schemas.microsoft.com/office/drawing/2017/model3d" xmlns:o="urn:schemas-microsoft-com:office:office" xmlns:r="http://schemas.openxmlformats.org/officeDocument/2006/relationships" xmlns:m="http://schemas.openxmlformats.org/officeDocument/2006/math" xmlns:v="urn:schemas-microsoft-com:vml" xmlns:wp14="http://schemas.microsoft.com/office/word/2010/wordprocessingDrawing" xmlns:wp="http://schemas.openxmlformats.org/drawingml/2006/wordprocessingDrawing" xmlns:w10="urn:schemas-microsoft-com:office:word" xmlns:w="http://schemas.openxmlformats.org/wordprocessingml/2006/main" xmlns:w14="http://schemas.microsoft.com/office/word/2010/wordml" xmlns:w15="http://schemas.microsoft.com/office/word/2012/wordml" xmlns:w16cex="http://schemas.microsoft.com/office/word/2018/wordml/cex" xmlns:w16cid="http://schemas.microsoft.com/office/word/2016/wordml/cid" xmlns:w16="http://schemas.microsoft.com/office/word/2018/wordml" xmlns:w16sdtdh="http://schemas.microsoft.com/office/word/2020/wordml/sdtdatahash" xmlns:w16se="http://schemas.microsoft.com/office/word/2015/wordml/symex" xmlns:wpg="http://schemas.microsoft.com/office/word/2010/wordprocessingGroup" xmlns:wpi="http://schemas.microsoft.com/office/word/2010/wordprocessingInk" xmlns:wne="http://schemas.microsoft.com/office/word/2006/wordml" xmlns:wps="http://schemas.microsoft.com/office/word/2010/wordprocessingShape" mc:Ignorable="w14 w15 w16se w16cid w16 w16cex w16sdtdh wp14">
+<w:numbering xmlns:wpc="http://schemas.microsoft.com/office/word/2010/wordprocessingCanvas" xmlns:cx="http://schemas.microsoft.com/office/drawing/2014/chartex" xmlns:cx1="http://schemas.microsoft.com/office/drawing/2015/9/8/chartex" xmlns:cx2="http://schemas.microsoft.com/office/drawing/2015/10/21/chartex" xmlns:cx3="http://schemas.microsoft.com/office/drawing/2016/5/9/chartex" xmlns:cx4="http://schemas.microsoft.com/office/drawing/2016/5/10/chartex" xmlns:cx5="http://schemas.microsoft.com/office/drawing/2016/5/11/chartex" xmlns:cx6="http://schemas.microsoft.com/office/drawing/2016/5/12/chartex" xmlns:cx7="http://schemas.microsoft.com/office/drawing/2016/5/13/chartex" xmlns:cx8="http://schemas.microsoft.com/office/drawing/2016/5/14/chartex" xmlns:mc="http://schemas.openxmlformats.org/markup-compatibility/2006" xmlns:aink="http://schemas.microsoft.com/office/drawing/2016/ink" xmlns:am3d="http://schemas.microsoft.com/office/drawing/2017/model3d" xmlns:o="urn:schemas-microsoft-com:office:office" xmlns:oel="http://schemas.microsoft.com/office/2019/extlst" xmlns:r="http://schemas.openxmlformats.org/officeDocument/2006/relationships" xmlns:m="http://schemas.openxmlformats.org/officeDocument/2006/math" xmlns:v="urn:schemas-microsoft-com:vml" xmlns:wp14="http://schemas.microsoft.com/office/word/2010/wordprocessingDrawing" xmlns:wp="http://schemas.openxmlformats.org/drawingml/2006/wordprocessingDrawing" xmlns:w10="urn:schemas-microsoft-com:office:word" xmlns:w="http://schemas.openxmlformats.org/wordprocessingml/2006/main" xmlns:w14="http://schemas.microsoft.com/office/word/2010/wordml" xmlns:w15="http://schemas.microsoft.com/office/word/2012/wordml" xmlns:w16cex="http://schemas.microsoft.com/office/word/2018/wordml/cex" xmlns:w16cid="http://schemas.microsoft.com/office/word/2016/wordml/cid" xmlns:w16="http://schemas.microsoft.com/office/word/2018/wordml" xmlns:w16sdtdh="http://schemas.microsoft.com/office/word/2020/wordml/sdtdatahash" xmlns:w16se="http://schemas.microsoft.com/office/word/2015/wordml/symex" xmlns:wpg="http://schemas.microsoft.com/office/word/2010/wordprocessingGroup" xmlns:wpi="http://schemas.microsoft.com/office/word/2010/wordprocessingInk" xmlns:wne="http://schemas.microsoft.com/office/word/2006/wordml" xmlns:wps="http://schemas.microsoft.com/office/word/2010/wordprocessingShape" mc:Ignorable="w14 w15 w16se w16cid w16 w16cex w16sdtdh wp14">
   <w:abstractNum w:abstractNumId="0" w15:restartNumberingAfterBreak="0">
     <w:nsid w:val="024AD356"/>
     <w:multiLevelType w:val="hybridMultilevel"/>
@@ -8049,49 +9463,49 @@
       </w:rPr>
     </w:lvl>
   </w:abstractNum>
-  <w:num w:numId="1">
+  <w:num w:numId="1" w16cid:durableId="2052612674">
     <w:abstractNumId w:val="5"/>
   </w:num>
-  <w:num w:numId="2">
+  <w:num w:numId="2" w16cid:durableId="102381634">
     <w:abstractNumId w:val="0"/>
   </w:num>
-  <w:num w:numId="3">
+  <w:num w:numId="3" w16cid:durableId="890504107">
     <w:abstractNumId w:val="11"/>
   </w:num>
-  <w:num w:numId="4">
+  <w:num w:numId="4" w16cid:durableId="476530867">
     <w:abstractNumId w:val="3"/>
   </w:num>
-  <w:num w:numId="5">
+  <w:num w:numId="5" w16cid:durableId="162670924">
     <w:abstractNumId w:val="9"/>
   </w:num>
-  <w:num w:numId="6">
+  <w:num w:numId="6" w16cid:durableId="1837574960">
     <w:abstractNumId w:val="7"/>
   </w:num>
-  <w:num w:numId="7">
+  <w:num w:numId="7" w16cid:durableId="1900825662">
     <w:abstractNumId w:val="14"/>
   </w:num>
-  <w:num w:numId="8">
+  <w:num w:numId="8" w16cid:durableId="487093885">
     <w:abstractNumId w:val="1"/>
   </w:num>
-  <w:num w:numId="9">
+  <w:num w:numId="9" w16cid:durableId="278728849">
     <w:abstractNumId w:val="8"/>
   </w:num>
-  <w:num w:numId="10">
+  <w:num w:numId="10" w16cid:durableId="1833449683">
     <w:abstractNumId w:val="2"/>
   </w:num>
-  <w:num w:numId="11">
+  <w:num w:numId="11" w16cid:durableId="1378117739">
     <w:abstractNumId w:val="4"/>
   </w:num>
-  <w:num w:numId="12">
+  <w:num w:numId="12" w16cid:durableId="1369985517">
     <w:abstractNumId w:val="12"/>
   </w:num>
-  <w:num w:numId="13">
+  <w:num w:numId="13" w16cid:durableId="1138841776">
     <w:abstractNumId w:val="10"/>
   </w:num>
-  <w:num w:numId="14">
+  <w:num w:numId="14" w16cid:durableId="1763529273">
     <w:abstractNumId w:val="13"/>
   </w:num>
-  <w:num w:numId="15">
+  <w:num w:numId="15" w16cid:durableId="1587762967">
     <w:abstractNumId w:val="6"/>
   </w:num>
 </w:numbering>
@@ -8496,13 +9910,13 @@
     <w:name w:val="Normal"/>
     <w:qFormat/>
   </w:style>
-  <w:style w:type="character" w:default="1" w:styleId="DefaultParagraphFont">
+  <w:style w:type="character" w:default="1" w:styleId="VarsaylanParagrafYazTipi">
     <w:name w:val="Default Paragraph Font"/>
     <w:uiPriority w:val="1"/>
     <w:semiHidden/>
     <w:unhideWhenUsed/>
   </w:style>
-  <w:style w:type="table" w:default="1" w:styleId="TableNormal">
+  <w:style w:type="table" w:default="1" w:styleId="NormalTablo">
     <w:name w:val="Normal Table"/>
     <w:uiPriority w:val="99"/>
     <w:semiHidden/>
@@ -8517,13 +9931,13 @@
       </w:tblCellMar>
     </w:tblPr>
   </w:style>
-  <w:style w:type="numbering" w:default="1" w:styleId="NoList">
+  <w:style w:type="numbering" w:default="1" w:styleId="ListeYok">
     <w:name w:val="No List"/>
     <w:uiPriority w:val="99"/>
     <w:semiHidden/>
     <w:unhideWhenUsed/>
   </w:style>
-  <w:style w:type="paragraph" w:styleId="ListParagraph">
+  <w:style w:type="paragraph" w:styleId="ListeParagraf">
     <w:name w:val="List Paragraph"/>
     <w:basedOn w:val="Normal"/>
     <w:uiPriority w:val="34"/>

</xml_diff>